<commit_message>
fix Company name: TNT -> TNTkyoto
</commit_message>
<xml_diff>
--- a/docs/CtoXcodeMLreport-20170330.docx
+++ b/docs/CtoXcodeMLreport-20170330.docx
@@ -100,6 +100,7 @@
                                     <w:dataBinding w:prefixMappings="xmlns:ns0='http://purl.org/dc/elements/1.1/' xmlns:ns1='http://schemas.openxmlformats.org/package/2006/metadata/core-properties' " w:xpath="/ns1:coreProperties[1]/ns0:title[1]" w:storeItemID="{6C3C8BC8-F283-45AE-878A-BAB7291924A1}"/>
                                     <w:text w:multiLine="1"/>
                                   </w:sdtPr>
+                                  <w:sdtEndPr/>
                                   <w:sdtContent>
                                     <w:r>
                                       <w:rPr>
@@ -188,6 +189,7 @@
                                   <w:dataBinding w:prefixMappings="xmlns:ns0='http://purl.org/dc/elements/1.1/' xmlns:ns1='http://schemas.openxmlformats.org/package/2006/metadata/core-properties' " w:xpath="/ns1:coreProperties[1]/ns0:subject[1]" w:storeItemID="{6C3C8BC8-F283-45AE-878A-BAB7291924A1}"/>
                                   <w:text/>
                                 </w:sdtPr>
+                                <w:sdtEndPr/>
                                 <w:sdtContent>
                                   <w:p>
                                     <w:pPr>
@@ -471,6 +473,7 @@
                                     <w:calendar w:val="gregorian"/>
                                   </w:date>
                                 </w:sdtPr>
+                                <w:sdtEndPr/>
                                 <w:sdtContent>
                                   <w:p>
                                     <w:pPr>
@@ -750,6 +753,7 @@
                                   <w:dataBinding w:prefixMappings="xmlns:ns0='http://purl.org/dc/elements/1.1/' xmlns:ns1='http://schemas.openxmlformats.org/package/2006/metadata/core-properties' " w:xpath="/ns1:coreProperties[1]/ns0:creator[1]" w:storeItemID="{6C3C8BC8-F283-45AE-878A-BAB7291924A1}"/>
                                   <w:text/>
                                 </w:sdtPr>
+                                <w:sdtEndPr/>
                                 <w:sdtContent>
                                   <w:p>
                                     <w:pPr>
@@ -800,6 +804,7 @@
                                     <w:dataBinding w:prefixMappings="xmlns:ns0='http://schemas.openxmlformats.org/officeDocument/2006/extended-properties' " w:xpath="/ns0:Properties[1]/ns0:Company[1]" w:storeItemID="{6668398D-A668-4E3E-A5EB-62B293D839F1}"/>
                                     <w:text/>
                                   </w:sdtPr>
+                                  <w:sdtEndPr/>
                                   <w:sdtContent>
                                     <w:r>
                                       <w:rPr>
@@ -810,6 +815,16 @@
                                         <w:szCs w:val="20"/>
                                       </w:rPr>
                                       <w:t>株式会社トランス・ニュー・テクノロジー</w:t>
+                                    </w:r>
+                                    <w:r>
+                                      <w:rPr>
+                                        <w:rFonts w:hint="eastAsia"/>
+                                        <w:caps/>
+                                        <w:color w:val="262626" w:themeColor="text1" w:themeTint="D9"/>
+                                        <w:sz w:val="20"/>
+                                        <w:szCs w:val="20"/>
+                                      </w:rPr>
+                                      <w:t>京都研究室</w:t>
                                     </w:r>
                                   </w:sdtContent>
                                 </w:sdt>
@@ -839,6 +854,7 @@
                                     <w:dataBinding w:prefixMappings="xmlns:ns0='http://schemas.microsoft.com/office/2006/coverPageProps' " w:xpath="/ns0:CoverPageProperties[1]/ns0:CompanyAddress[1]" w:storeItemID="{55AF091B-3C7A-41E3-B477-F2FDAA23CFDA}"/>
                                     <w:text/>
                                   </w:sdtPr>
+                                  <w:sdtEndPr/>
                                   <w:sdtContent>
                                     <w:r>
                                       <w:rPr>
@@ -882,7 +898,11 @@
               </mc:Choice>
               <mc:Fallback>
                 <w:pict>
-                  <v:shape w14:anchorId="3266683D" id="テキスト ボックス 112" o:spid="_x0000_s1028" type="#_x0000_t202" style="position:absolute;left:0;text-align:left;margin-left:0;margin-top:0;width:453pt;height:51.4pt;z-index:251661312;visibility:visible;mso-wrap-style:square;mso-width-percent:734;mso-height-percent:80;mso-left-percent:150;mso-top-percent:837;mso-wrap-distance-left:9pt;mso-wrap-distance-top:0;mso-wrap-distance-right:9pt;mso-wrap-distance-bottom:0;mso-position-horizontal-relative:page;mso-position-vertical-relative:page;mso-width-percent:734;mso-height-percent:80;mso-left-percent:150;mso-top-percent:837;mso-width-relative:page;mso-height-relative:page;v-text-anchor:bottom" o:gfxdata="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" filled="f" stroked="f" strokeweight=".5pt">
+                  <v:shapetype w14:anchorId="3266683D" id="_x0000_t202" coordsize="21600,21600" o:spt="202" path="m,l,21600r21600,l21600,xe">
+                    <v:stroke joinstyle="miter"/>
+                    <v:path gradientshapeok="t" o:connecttype="rect"/>
+                  </v:shapetype>
+                  <v:shape id="テキスト ボックス 112" o:spid="_x0000_s1028" type="#_x0000_t202" style="position:absolute;left:0;text-align:left;margin-left:0;margin-top:0;width:453pt;height:51.4pt;z-index:251661312;visibility:visible;mso-wrap-style:square;mso-width-percent:734;mso-height-percent:80;mso-left-percent:150;mso-top-percent:837;mso-wrap-distance-left:9pt;mso-wrap-distance-top:0;mso-wrap-distance-right:9pt;mso-wrap-distance-bottom:0;mso-position-horizontal-relative:page;mso-position-vertical-relative:page;mso-width-percent:734;mso-height-percent:80;mso-left-percent:150;mso-top-percent:837;mso-width-relative:page;mso-height-relative:page;v-text-anchor:bottom" o:gfxdata="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" filled="f" stroked="f" strokeweight=".5pt">
                     <v:textbox inset="0,0,0,0">
                       <w:txbxContent>
                         <w:sdt>
@@ -900,6 +920,7 @@
                             <w:dataBinding w:prefixMappings="xmlns:ns0='http://purl.org/dc/elements/1.1/' xmlns:ns1='http://schemas.openxmlformats.org/package/2006/metadata/core-properties' " w:xpath="/ns1:coreProperties[1]/ns0:creator[1]" w:storeItemID="{6C3C8BC8-F283-45AE-878A-BAB7291924A1}"/>
                             <w:text/>
                           </w:sdtPr>
+                          <w:sdtEndPr/>
                           <w:sdtContent>
                             <w:p>
                               <w:pPr>
@@ -950,6 +971,7 @@
                               <w:dataBinding w:prefixMappings="xmlns:ns0='http://schemas.openxmlformats.org/officeDocument/2006/extended-properties' " w:xpath="/ns0:Properties[1]/ns0:Company[1]" w:storeItemID="{6668398D-A668-4E3E-A5EB-62B293D839F1}"/>
                               <w:text/>
                             </w:sdtPr>
+                            <w:sdtEndPr/>
                             <w:sdtContent>
                               <w:r>
                                 <w:rPr>
@@ -960,6 +982,16 @@
                                   <w:szCs w:val="20"/>
                                 </w:rPr>
                                 <w:t>株式会社トランス・ニュー・テクノロジー</w:t>
+                              </w:r>
+                              <w:r>
+                                <w:rPr>
+                                  <w:rFonts w:hint="eastAsia"/>
+                                  <w:caps/>
+                                  <w:color w:val="262626" w:themeColor="text1" w:themeTint="D9"/>
+                                  <w:sz w:val="20"/>
+                                  <w:szCs w:val="20"/>
+                                </w:rPr>
+                                <w:t>京都研究室</w:t>
                               </w:r>
                             </w:sdtContent>
                           </w:sdt>
@@ -989,6 +1021,7 @@
                               <w:dataBinding w:prefixMappings="xmlns:ns0='http://schemas.microsoft.com/office/2006/coverPageProps' " w:xpath="/ns0:CoverPageProperties[1]/ns0:CompanyAddress[1]" w:storeItemID="{55AF091B-3C7A-41E3-B477-F2FDAA23CFDA}"/>
                               <w:text/>
                             </w:sdtPr>
+                            <w:sdtEndPr/>
                             <w:sdtContent>
                               <w:r>
                                 <w:rPr>
@@ -1155,7 +1188,7 @@
                   </wp:anchor>
                 </w:drawing>
               </mc:Choice>
-              <mc:Fallback xmlns:w16se="http://schemas.microsoft.com/office/word/2015/wordml/symex" xmlns:cx2="http://schemas.microsoft.com/office/drawing/2015/10/21/chartex" xmlns:cx1="http://schemas.microsoft.com/office/drawing/2015/9/8/chartex" xmlns:cx="http://schemas.microsoft.com/office/drawing/2014/chartex">
+              <mc:Fallback xmlns:cx="http://schemas.microsoft.com/office/drawing/2014/chartex" xmlns:cx1="http://schemas.microsoft.com/office/drawing/2015/9/8/chartex" xmlns:cx2="http://schemas.microsoft.com/office/drawing/2015/10/21/chartex" xmlns:w16se="http://schemas.microsoft.com/office/word/2015/wordml/symex">
                 <w:pict>
                   <v:group w14:anchorId="5F07DFCA" id="グループ 114" o:spid="_x0000_s1026" style="position:absolute;left:0;text-align:left;margin-left:0;margin-top:0;width:18pt;height:10in;z-index:251659264;mso-width-percent:29;mso-height-percent:909;mso-left-percent:45;mso-position-horizontal-relative:page;mso-position-vertical:center;mso-position-vertical-relative:page;mso-width-percent:29;mso-height-percent:909;mso-left-percent:45" coordsize="2286,91440" o:gfxdata="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">
                     <v:rect id="四角形 115" o:spid="_x0000_s1027" style="position:absolute;width:2286;height:87820;visibility:visible;mso-wrap-style:square;v-text-anchor:middle" o:gfxdata="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" fillcolor="#ed7d31 [3205]" stroked="f" strokeweight="1pt"/>
@@ -1196,6 +1229,7 @@
           <w:docPartUnique/>
         </w:docPartObj>
       </w:sdtPr>
+      <w:sdtEndPr/>
       <w:sdtContent>
         <w:p>
           <w:pPr>
@@ -1212,6 +1246,8 @@
             </w:rPr>
             <w:t>内容</w:t>
           </w:r>
+          <w:bookmarkStart w:id="0" w:name="_GoBack"/>
+          <w:bookmarkEnd w:id="0"/>
         </w:p>
         <w:p>
           <w:pPr>
@@ -4807,8 +4843,6 @@
             <w:fldChar w:fldCharType="end"/>
           </w:r>
         </w:p>
-        <w:bookmarkStart w:id="0" w:name="_GoBack" w:displacedByCustomXml="next"/>
-        <w:bookmarkEnd w:id="0" w:displacedByCustomXml="next"/>
       </w:sdtContent>
     </w:sdt>
     <w:p>
@@ -12698,19 +12732,19 @@
       <w:pPr>
         <w:pStyle w:val="4"/>
       </w:pPr>
-      <w:bookmarkStart w:id="33" w:name="独自属性"/>
-      <w:bookmarkStart w:id="34" w:name="_Toc478646535"/>
+      <w:bookmarkStart w:id="33" w:name="_Toc478646535"/>
+      <w:bookmarkStart w:id="34" w:name="独自属性"/>
       <w:r>
         <w:t>独自属性</w:t>
       </w:r>
-      <w:bookmarkEnd w:id="34"/>
+      <w:bookmarkEnd w:id="33"/>
     </w:p>
     <w:p>
       <w:pPr>
         <w:pStyle w:val="5"/>
       </w:pPr>
       <w:bookmarkStart w:id="35" w:name="is_access_declaration属性"/>
-      <w:bookmarkEnd w:id="33"/>
+      <w:bookmarkEnd w:id="34"/>
       <w:r>
         <w:t>is_access_declaration</w:t>
       </w:r>
@@ -13532,8 +13566,8 @@
       <w:pPr>
         <w:pStyle w:val="4"/>
       </w:pPr>
-      <w:bookmarkStart w:id="45" w:name="clangdecl要素とclangstmt要素"/>
-      <w:bookmarkStart w:id="46" w:name="_Toc478646536"/>
+      <w:bookmarkStart w:id="45" w:name="_Toc478646536"/>
+      <w:bookmarkStart w:id="46" w:name="clangdecl要素とclangstmt要素"/>
       <w:r>
         <w:lastRenderedPageBreak/>
         <w:t>clangDecl</w:t>
@@ -13547,9 +13581,9 @@
       <w:r>
         <w:t>要素</w:t>
       </w:r>
-      <w:bookmarkEnd w:id="46"/>
+      <w:bookmarkEnd w:id="45"/>
     </w:p>
-    <w:bookmarkEnd w:id="45"/>
+    <w:bookmarkEnd w:id="46"/>
     <w:p>
       <w:r>
         <w:t>Clang AST</w:t>
@@ -13845,19 +13879,19 @@
       <w:pPr>
         <w:pStyle w:val="4"/>
       </w:pPr>
-      <w:bookmarkStart w:id="50" w:name="独自要素"/>
-      <w:bookmarkStart w:id="51" w:name="_Toc478646537"/>
+      <w:bookmarkStart w:id="50" w:name="_Toc478646537"/>
+      <w:bookmarkStart w:id="51" w:name="独自要素"/>
       <w:r>
         <w:t>独自要素</w:t>
       </w:r>
-      <w:bookmarkEnd w:id="51"/>
+      <w:bookmarkEnd w:id="50"/>
     </w:p>
     <w:p>
       <w:pPr>
         <w:pStyle w:val="5"/>
       </w:pPr>
       <w:bookmarkStart w:id="52" w:name="classdecl要素"/>
-      <w:bookmarkEnd w:id="50"/>
+      <w:bookmarkEnd w:id="51"/>
       <w:r>
         <w:t>classDecl</w:t>
       </w:r>
@@ -14148,13 +14182,13 @@
       <w:pPr>
         <w:pStyle w:val="4"/>
       </w:pPr>
-      <w:bookmarkStart w:id="55" w:name="その他"/>
-      <w:bookmarkStart w:id="56" w:name="_Toc478646538"/>
+      <w:bookmarkStart w:id="55" w:name="_Toc478646538"/>
+      <w:bookmarkStart w:id="56" w:name="その他"/>
       <w:r>
         <w:lastRenderedPageBreak/>
         <w:t>その他</w:t>
       </w:r>
-      <w:bookmarkEnd w:id="56"/>
+      <w:bookmarkEnd w:id="55"/>
     </w:p>
     <w:p>
       <w:pPr>
@@ -14166,7 +14200,7 @@
         <w:ind w:leftChars="0" w:firstLineChars="0"/>
       </w:pPr>
       <w:bookmarkStart w:id="57" w:name="signed_char-データ型識別名"/>
-      <w:bookmarkEnd w:id="55"/>
+      <w:bookmarkEnd w:id="56"/>
       <w:r>
         <w:t xml:space="preserve">signed_char </w:t>
       </w:r>
@@ -18761,9 +18795,6 @@
           <w:numId w:val="47"/>
         </w:numPr>
         <w:ind w:leftChars="0" w:firstLineChars="0"/>
-        <w:rPr>
-          <w:rFonts w:hint="eastAsia"/>
-        </w:rPr>
       </w:pPr>
       <w:r>
         <w:t>XcodeMLtoCXX.cpp</w:t>
@@ -19883,9 +19914,6 @@
     <w:p>
       <w:pPr>
         <w:ind w:firstLineChars="0" w:firstLine="0"/>
-        <w:rPr>
-          <w:rFonts w:hint="eastAsia"/>
-        </w:rPr>
       </w:pPr>
       <w:r>
         <w:br w:type="page"/>
@@ -19920,11 +19948,6 @@
       <w:bookmarkEnd w:id="69"/>
     </w:p>
     <w:p>
-      <w:pPr>
-        <w:rPr>
-          <w:rFonts w:hint="eastAsia"/>
-        </w:rPr>
-      </w:pPr>
       <w:r>
         <w:rPr>
           <w:rFonts w:hint="eastAsia"/>
@@ -20075,7 +20098,7 @@
               <w:spacing w:after="0" w:line="240" w:lineRule="auto"/>
               <w:ind w:firstLineChars="0" w:firstLine="0"/>
               <w:rPr>
-                <w:rFonts w:ascii="Liberation Sans" w:eastAsia="ＭＳ Ｐゴシック" w:hAnsi="Liberation Sans" w:cs="Arial"/>
+                <w:rFonts w:ascii="Liberation Sans" w:eastAsia="ＭＳ Ｐゴシック" w:hAnsi="Liberation Sans" w:cs="Arial" w:hint="eastAsia"/>
                 <w:sz w:val="20"/>
                 <w:szCs w:val="20"/>
               </w:rPr>
@@ -20113,7 +20136,7 @@
               <w:spacing w:after="0" w:line="240" w:lineRule="auto"/>
               <w:ind w:firstLineChars="0" w:firstLine="0"/>
               <w:rPr>
-                <w:rFonts w:ascii="Liberation Sans" w:eastAsia="ＭＳ Ｐゴシック" w:hAnsi="Liberation Sans" w:cs="Arial"/>
+                <w:rFonts w:ascii="Liberation Sans" w:eastAsia="ＭＳ Ｐゴシック" w:hAnsi="Liberation Sans" w:cs="Arial" w:hint="eastAsia"/>
                 <w:sz w:val="20"/>
                 <w:szCs w:val="20"/>
               </w:rPr>
@@ -20151,7 +20174,7 @@
               <w:spacing w:after="0" w:line="240" w:lineRule="auto"/>
               <w:ind w:firstLineChars="0" w:firstLine="0"/>
               <w:rPr>
-                <w:rFonts w:ascii="Liberation Sans" w:eastAsia="ＭＳ Ｐゴシック" w:hAnsi="Liberation Sans" w:cs="Arial"/>
+                <w:rFonts w:ascii="Liberation Sans" w:eastAsia="ＭＳ Ｐゴシック" w:hAnsi="Liberation Sans" w:cs="Arial" w:hint="eastAsia"/>
                 <w:sz w:val="20"/>
                 <w:szCs w:val="20"/>
               </w:rPr>
@@ -20241,7 +20264,7 @@
               <w:spacing w:after="0" w:line="240" w:lineRule="auto"/>
               <w:ind w:firstLineChars="0" w:firstLine="0"/>
               <w:rPr>
-                <w:rFonts w:ascii="Liberation Sans" w:eastAsia="ＭＳ Ｐゴシック" w:hAnsi="Liberation Sans" w:cs="Arial"/>
+                <w:rFonts w:ascii="Liberation Sans" w:eastAsia="ＭＳ Ｐゴシック" w:hAnsi="Liberation Sans" w:cs="Arial" w:hint="eastAsia"/>
                 <w:sz w:val="20"/>
                 <w:szCs w:val="20"/>
               </w:rPr>
@@ -20279,7 +20302,7 @@
               <w:spacing w:after="0" w:line="240" w:lineRule="auto"/>
               <w:ind w:firstLineChars="0" w:firstLine="0"/>
               <w:rPr>
-                <w:rFonts w:ascii="Liberation Sans" w:eastAsia="ＭＳ Ｐゴシック" w:hAnsi="Liberation Sans" w:cs="Arial"/>
+                <w:rFonts w:ascii="Liberation Sans" w:eastAsia="ＭＳ Ｐゴシック" w:hAnsi="Liberation Sans" w:cs="Arial" w:hint="eastAsia"/>
                 <w:sz w:val="20"/>
                 <w:szCs w:val="20"/>
               </w:rPr>
@@ -20317,7 +20340,7 @@
               <w:spacing w:after="0" w:line="240" w:lineRule="auto"/>
               <w:ind w:firstLineChars="0" w:firstLine="0"/>
               <w:rPr>
-                <w:rFonts w:ascii="Liberation Sans" w:eastAsia="ＭＳ Ｐゴシック" w:hAnsi="Liberation Sans" w:cs="Arial"/>
+                <w:rFonts w:ascii="Liberation Sans" w:eastAsia="ＭＳ Ｐゴシック" w:hAnsi="Liberation Sans" w:cs="Arial" w:hint="eastAsia"/>
                 <w:sz w:val="20"/>
                 <w:szCs w:val="20"/>
               </w:rPr>
@@ -20407,7 +20430,7 @@
               <w:spacing w:after="0" w:line="240" w:lineRule="auto"/>
               <w:ind w:firstLineChars="0" w:firstLine="0"/>
               <w:rPr>
-                <w:rFonts w:ascii="Liberation Sans" w:eastAsia="ＭＳ Ｐゴシック" w:hAnsi="Liberation Sans" w:cs="Arial"/>
+                <w:rFonts w:ascii="Liberation Sans" w:eastAsia="ＭＳ Ｐゴシック" w:hAnsi="Liberation Sans" w:cs="Arial" w:hint="eastAsia"/>
                 <w:sz w:val="20"/>
                 <w:szCs w:val="20"/>
               </w:rPr>
@@ -20445,7 +20468,7 @@
               <w:spacing w:after="0" w:line="240" w:lineRule="auto"/>
               <w:ind w:firstLineChars="0" w:firstLine="0"/>
               <w:rPr>
-                <w:rFonts w:ascii="Liberation Sans" w:eastAsia="ＭＳ Ｐゴシック" w:hAnsi="Liberation Sans" w:cs="Arial"/>
+                <w:rFonts w:ascii="Liberation Sans" w:eastAsia="ＭＳ Ｐゴシック" w:hAnsi="Liberation Sans" w:cs="Arial" w:hint="eastAsia"/>
                 <w:sz w:val="20"/>
                 <w:szCs w:val="20"/>
               </w:rPr>
@@ -20483,7 +20506,7 @@
               <w:spacing w:after="0" w:line="240" w:lineRule="auto"/>
               <w:ind w:firstLineChars="0" w:firstLine="0"/>
               <w:rPr>
-                <w:rFonts w:ascii="Liberation Sans" w:eastAsia="ＭＳ Ｐゴシック" w:hAnsi="Liberation Sans" w:cs="Arial"/>
+                <w:rFonts w:ascii="Liberation Sans" w:eastAsia="ＭＳ Ｐゴシック" w:hAnsi="Liberation Sans" w:cs="Arial" w:hint="eastAsia"/>
                 <w:sz w:val="20"/>
                 <w:szCs w:val="20"/>
               </w:rPr>
@@ -20573,7 +20596,7 @@
               <w:spacing w:after="0" w:line="240" w:lineRule="auto"/>
               <w:ind w:firstLineChars="0" w:firstLine="0"/>
               <w:rPr>
-                <w:rFonts w:ascii="Liberation Sans" w:eastAsia="ＭＳ Ｐゴシック" w:hAnsi="Liberation Sans" w:cs="Arial"/>
+                <w:rFonts w:ascii="Liberation Sans" w:eastAsia="ＭＳ Ｐゴシック" w:hAnsi="Liberation Sans" w:cs="Arial" w:hint="eastAsia"/>
                 <w:sz w:val="20"/>
                 <w:szCs w:val="20"/>
               </w:rPr>
@@ -20611,7 +20634,7 @@
               <w:spacing w:after="0" w:line="240" w:lineRule="auto"/>
               <w:ind w:firstLineChars="0" w:firstLine="0"/>
               <w:rPr>
-                <w:rFonts w:ascii="Liberation Sans" w:eastAsia="ＭＳ Ｐゴシック" w:hAnsi="Liberation Sans" w:cs="Arial"/>
+                <w:rFonts w:ascii="Liberation Sans" w:eastAsia="ＭＳ Ｐゴシック" w:hAnsi="Liberation Sans" w:cs="Arial" w:hint="eastAsia"/>
                 <w:sz w:val="20"/>
                 <w:szCs w:val="20"/>
               </w:rPr>
@@ -20649,7 +20672,7 @@
               <w:spacing w:after="0" w:line="240" w:lineRule="auto"/>
               <w:ind w:firstLineChars="0" w:firstLine="0"/>
               <w:rPr>
-                <w:rFonts w:ascii="Liberation Sans" w:eastAsia="ＭＳ Ｐゴシック" w:hAnsi="Liberation Sans" w:cs="Arial"/>
+                <w:rFonts w:ascii="Liberation Sans" w:eastAsia="ＭＳ Ｐゴシック" w:hAnsi="Liberation Sans" w:cs="Arial" w:hint="eastAsia"/>
                 <w:sz w:val="20"/>
                 <w:szCs w:val="20"/>
               </w:rPr>
@@ -20739,7 +20762,7 @@
               <w:spacing w:after="0" w:line="240" w:lineRule="auto"/>
               <w:ind w:firstLineChars="0" w:firstLine="0"/>
               <w:rPr>
-                <w:rFonts w:ascii="Liberation Sans" w:eastAsia="ＭＳ Ｐゴシック" w:hAnsi="Liberation Sans" w:cs="Arial"/>
+                <w:rFonts w:ascii="Liberation Sans" w:eastAsia="ＭＳ Ｐゴシック" w:hAnsi="Liberation Sans" w:cs="Arial" w:hint="eastAsia"/>
                 <w:sz w:val="20"/>
                 <w:szCs w:val="20"/>
               </w:rPr>
@@ -20777,7 +20800,7 @@
               <w:spacing w:after="0" w:line="240" w:lineRule="auto"/>
               <w:ind w:firstLineChars="0" w:firstLine="0"/>
               <w:rPr>
-                <w:rFonts w:ascii="Liberation Sans" w:eastAsia="ＭＳ Ｐゴシック" w:hAnsi="Liberation Sans" w:cs="Arial"/>
+                <w:rFonts w:ascii="Liberation Sans" w:eastAsia="ＭＳ Ｐゴシック" w:hAnsi="Liberation Sans" w:cs="Arial" w:hint="eastAsia"/>
                 <w:sz w:val="20"/>
                 <w:szCs w:val="20"/>
               </w:rPr>
@@ -20815,7 +20838,7 @@
               <w:spacing w:after="0" w:line="240" w:lineRule="auto"/>
               <w:ind w:firstLineChars="0" w:firstLine="0"/>
               <w:rPr>
-                <w:rFonts w:ascii="Liberation Sans" w:eastAsia="ＭＳ Ｐゴシック" w:hAnsi="Liberation Sans" w:cs="Arial"/>
+                <w:rFonts w:ascii="Liberation Sans" w:eastAsia="ＭＳ Ｐゴシック" w:hAnsi="Liberation Sans" w:cs="Arial" w:hint="eastAsia"/>
                 <w:sz w:val="20"/>
                 <w:szCs w:val="20"/>
               </w:rPr>
@@ -20905,7 +20928,7 @@
               <w:spacing w:after="0" w:line="240" w:lineRule="auto"/>
               <w:ind w:firstLineChars="0" w:firstLine="0"/>
               <w:rPr>
-                <w:rFonts w:ascii="Liberation Sans" w:eastAsia="ＭＳ Ｐゴシック" w:hAnsi="Liberation Sans" w:cs="Arial"/>
+                <w:rFonts w:ascii="Liberation Sans" w:eastAsia="ＭＳ Ｐゴシック" w:hAnsi="Liberation Sans" w:cs="Arial" w:hint="eastAsia"/>
                 <w:sz w:val="20"/>
                 <w:szCs w:val="20"/>
               </w:rPr>
@@ -20943,7 +20966,7 @@
               <w:spacing w:after="0" w:line="240" w:lineRule="auto"/>
               <w:ind w:firstLineChars="0" w:firstLine="0"/>
               <w:rPr>
-                <w:rFonts w:ascii="Liberation Sans" w:eastAsia="ＭＳ Ｐゴシック" w:hAnsi="Liberation Sans" w:cs="Arial"/>
+                <w:rFonts w:ascii="Liberation Sans" w:eastAsia="ＭＳ Ｐゴシック" w:hAnsi="Liberation Sans" w:cs="Arial" w:hint="eastAsia"/>
                 <w:sz w:val="20"/>
                 <w:szCs w:val="20"/>
               </w:rPr>
@@ -20981,7 +21004,7 @@
               <w:spacing w:after="0" w:line="240" w:lineRule="auto"/>
               <w:ind w:firstLineChars="0" w:firstLine="0"/>
               <w:rPr>
-                <w:rFonts w:ascii="Liberation Sans" w:eastAsia="ＭＳ Ｐゴシック" w:hAnsi="Liberation Sans" w:cs="Arial"/>
+                <w:rFonts w:ascii="Liberation Sans" w:eastAsia="ＭＳ Ｐゴシック" w:hAnsi="Liberation Sans" w:cs="Arial" w:hint="eastAsia"/>
                 <w:sz w:val="20"/>
                 <w:szCs w:val="20"/>
               </w:rPr>
@@ -21071,7 +21094,7 @@
               <w:spacing w:after="0" w:line="240" w:lineRule="auto"/>
               <w:ind w:firstLineChars="0" w:firstLine="0"/>
               <w:rPr>
-                <w:rFonts w:ascii="Liberation Sans" w:eastAsia="ＭＳ Ｐゴシック" w:hAnsi="Liberation Sans" w:cs="Arial"/>
+                <w:rFonts w:ascii="Liberation Sans" w:eastAsia="ＭＳ Ｐゴシック" w:hAnsi="Liberation Sans" w:cs="Arial" w:hint="eastAsia"/>
                 <w:sz w:val="20"/>
                 <w:szCs w:val="20"/>
               </w:rPr>
@@ -21109,7 +21132,7 @@
               <w:spacing w:after="0" w:line="240" w:lineRule="auto"/>
               <w:ind w:firstLineChars="0" w:firstLine="0"/>
               <w:rPr>
-                <w:rFonts w:ascii="Liberation Sans" w:eastAsia="ＭＳ Ｐゴシック" w:hAnsi="Liberation Sans" w:cs="Arial"/>
+                <w:rFonts w:ascii="Liberation Sans" w:eastAsia="ＭＳ Ｐゴシック" w:hAnsi="Liberation Sans" w:cs="Arial" w:hint="eastAsia"/>
                 <w:sz w:val="20"/>
                 <w:szCs w:val="20"/>
               </w:rPr>
@@ -21147,7 +21170,7 @@
               <w:spacing w:after="0" w:line="240" w:lineRule="auto"/>
               <w:ind w:firstLineChars="0" w:firstLine="0"/>
               <w:rPr>
-                <w:rFonts w:ascii="Liberation Sans" w:eastAsia="ＭＳ Ｐゴシック" w:hAnsi="Liberation Sans" w:cs="Arial"/>
+                <w:rFonts w:ascii="Liberation Sans" w:eastAsia="ＭＳ Ｐゴシック" w:hAnsi="Liberation Sans" w:cs="Arial" w:hint="eastAsia"/>
                 <w:sz w:val="20"/>
                 <w:szCs w:val="20"/>
               </w:rPr>
@@ -21237,7 +21260,7 @@
               <w:spacing w:after="0" w:line="240" w:lineRule="auto"/>
               <w:ind w:firstLineChars="0" w:firstLine="0"/>
               <w:rPr>
-                <w:rFonts w:ascii="Liberation Sans" w:eastAsia="ＭＳ Ｐゴシック" w:hAnsi="Liberation Sans" w:cs="Arial"/>
+                <w:rFonts w:ascii="Liberation Sans" w:eastAsia="ＭＳ Ｐゴシック" w:hAnsi="Liberation Sans" w:cs="Arial" w:hint="eastAsia"/>
                 <w:sz w:val="20"/>
                 <w:szCs w:val="20"/>
               </w:rPr>
@@ -21275,7 +21298,7 @@
               <w:spacing w:after="0" w:line="240" w:lineRule="auto"/>
               <w:ind w:firstLineChars="0" w:firstLine="0"/>
               <w:rPr>
-                <w:rFonts w:ascii="Liberation Sans" w:eastAsia="ＭＳ Ｐゴシック" w:hAnsi="Liberation Sans" w:cs="Arial"/>
+                <w:rFonts w:ascii="Liberation Sans" w:eastAsia="ＭＳ Ｐゴシック" w:hAnsi="Liberation Sans" w:cs="Arial" w:hint="eastAsia"/>
                 <w:sz w:val="20"/>
                 <w:szCs w:val="20"/>
               </w:rPr>
@@ -21313,7 +21336,7 @@
               <w:spacing w:after="0" w:line="240" w:lineRule="auto"/>
               <w:ind w:firstLineChars="0" w:firstLine="0"/>
               <w:rPr>
-                <w:rFonts w:ascii="Liberation Sans" w:eastAsia="ＭＳ Ｐゴシック" w:hAnsi="Liberation Sans" w:cs="Arial"/>
+                <w:rFonts w:ascii="Liberation Sans" w:eastAsia="ＭＳ Ｐゴシック" w:hAnsi="Liberation Sans" w:cs="Arial" w:hint="eastAsia"/>
                 <w:sz w:val="20"/>
                 <w:szCs w:val="20"/>
               </w:rPr>
@@ -21403,7 +21426,7 @@
               <w:spacing w:after="0" w:line="240" w:lineRule="auto"/>
               <w:ind w:firstLineChars="0" w:firstLine="0"/>
               <w:rPr>
-                <w:rFonts w:ascii="Liberation Sans" w:eastAsia="ＭＳ Ｐゴシック" w:hAnsi="Liberation Sans" w:cs="Arial"/>
+                <w:rFonts w:ascii="Liberation Sans" w:eastAsia="ＭＳ Ｐゴシック" w:hAnsi="Liberation Sans" w:cs="Arial" w:hint="eastAsia"/>
                 <w:sz w:val="20"/>
                 <w:szCs w:val="20"/>
               </w:rPr>
@@ -21441,7 +21464,7 @@
               <w:spacing w:after="0" w:line="240" w:lineRule="auto"/>
               <w:ind w:firstLineChars="0" w:firstLine="0"/>
               <w:rPr>
-                <w:rFonts w:ascii="Liberation Sans" w:eastAsia="ＭＳ Ｐゴシック" w:hAnsi="Liberation Sans" w:cs="Arial"/>
+                <w:rFonts w:ascii="Liberation Sans" w:eastAsia="ＭＳ Ｐゴシック" w:hAnsi="Liberation Sans" w:cs="Arial" w:hint="eastAsia"/>
                 <w:sz w:val="20"/>
                 <w:szCs w:val="20"/>
               </w:rPr>
@@ -21479,7 +21502,7 @@
               <w:spacing w:after="0" w:line="240" w:lineRule="auto"/>
               <w:ind w:firstLineChars="0" w:firstLine="0"/>
               <w:rPr>
-                <w:rFonts w:ascii="Liberation Sans" w:eastAsia="ＭＳ Ｐゴシック" w:hAnsi="Liberation Sans" w:cs="Arial"/>
+                <w:rFonts w:ascii="Liberation Sans" w:eastAsia="ＭＳ Ｐゴシック" w:hAnsi="Liberation Sans" w:cs="Arial" w:hint="eastAsia"/>
                 <w:sz w:val="20"/>
                 <w:szCs w:val="20"/>
               </w:rPr>
@@ -21561,7 +21584,7 @@
               <w:spacing w:after="0" w:line="240" w:lineRule="auto"/>
               <w:ind w:firstLineChars="0" w:firstLine="0"/>
               <w:rPr>
-                <w:rFonts w:ascii="Liberation Sans" w:eastAsia="ＭＳ Ｐゴシック" w:hAnsi="Liberation Sans" w:cs="Arial"/>
+                <w:rFonts w:ascii="Liberation Sans" w:eastAsia="ＭＳ Ｐゴシック" w:hAnsi="Liberation Sans" w:cs="Arial" w:hint="eastAsia"/>
                 <w:sz w:val="20"/>
                 <w:szCs w:val="20"/>
               </w:rPr>
@@ -21599,7 +21622,7 @@
               <w:spacing w:after="0" w:line="240" w:lineRule="auto"/>
               <w:ind w:firstLineChars="0" w:firstLine="0"/>
               <w:rPr>
-                <w:rFonts w:ascii="Liberation Sans" w:eastAsia="ＭＳ Ｐゴシック" w:hAnsi="Liberation Sans" w:cs="Arial"/>
+                <w:rFonts w:ascii="Liberation Sans" w:eastAsia="ＭＳ Ｐゴシック" w:hAnsi="Liberation Sans" w:cs="Arial" w:hint="eastAsia"/>
                 <w:sz w:val="20"/>
                 <w:szCs w:val="20"/>
               </w:rPr>
@@ -21637,7 +21660,7 @@
               <w:spacing w:after="0" w:line="240" w:lineRule="auto"/>
               <w:ind w:firstLineChars="0" w:firstLine="0"/>
               <w:rPr>
-                <w:rFonts w:ascii="Liberation Sans" w:eastAsia="ＭＳ Ｐゴシック" w:hAnsi="Liberation Sans" w:cs="Arial"/>
+                <w:rFonts w:ascii="Liberation Sans" w:eastAsia="ＭＳ Ｐゴシック" w:hAnsi="Liberation Sans" w:cs="Arial" w:hint="eastAsia"/>
                 <w:sz w:val="20"/>
                 <w:szCs w:val="20"/>
               </w:rPr>
@@ -21719,7 +21742,7 @@
               <w:spacing w:after="0" w:line="240" w:lineRule="auto"/>
               <w:ind w:firstLineChars="0" w:firstLine="0"/>
               <w:rPr>
-                <w:rFonts w:ascii="Liberation Sans" w:eastAsia="ＭＳ Ｐゴシック" w:hAnsi="Liberation Sans" w:cs="Arial"/>
+                <w:rFonts w:ascii="Liberation Sans" w:eastAsia="ＭＳ Ｐゴシック" w:hAnsi="Liberation Sans" w:cs="Arial" w:hint="eastAsia"/>
                 <w:sz w:val="20"/>
                 <w:szCs w:val="20"/>
               </w:rPr>
@@ -21757,7 +21780,7 @@
               <w:spacing w:after="0" w:line="240" w:lineRule="auto"/>
               <w:ind w:firstLineChars="0" w:firstLine="0"/>
               <w:rPr>
-                <w:rFonts w:ascii="Liberation Sans" w:eastAsia="ＭＳ Ｐゴシック" w:hAnsi="Liberation Sans" w:cs="Arial"/>
+                <w:rFonts w:ascii="Liberation Sans" w:eastAsia="ＭＳ Ｐゴシック" w:hAnsi="Liberation Sans" w:cs="Arial" w:hint="eastAsia"/>
                 <w:sz w:val="20"/>
                 <w:szCs w:val="20"/>
               </w:rPr>
@@ -21795,7 +21818,7 @@
               <w:spacing w:after="0" w:line="240" w:lineRule="auto"/>
               <w:ind w:firstLineChars="0" w:firstLine="0"/>
               <w:rPr>
-                <w:rFonts w:ascii="Liberation Sans" w:eastAsia="ＭＳ Ｐゴシック" w:hAnsi="Liberation Sans" w:cs="Arial"/>
+                <w:rFonts w:ascii="Liberation Sans" w:eastAsia="ＭＳ Ｐゴシック" w:hAnsi="Liberation Sans" w:cs="Arial" w:hint="eastAsia"/>
                 <w:sz w:val="20"/>
                 <w:szCs w:val="20"/>
               </w:rPr>
@@ -21877,7 +21900,7 @@
               <w:spacing w:after="0" w:line="240" w:lineRule="auto"/>
               <w:ind w:firstLineChars="0" w:firstLine="0"/>
               <w:rPr>
-                <w:rFonts w:ascii="Liberation Sans" w:eastAsia="ＭＳ Ｐゴシック" w:hAnsi="Liberation Sans" w:cs="Arial"/>
+                <w:rFonts w:ascii="Liberation Sans" w:eastAsia="ＭＳ Ｐゴシック" w:hAnsi="Liberation Sans" w:cs="Arial" w:hint="eastAsia"/>
                 <w:sz w:val="20"/>
                 <w:szCs w:val="20"/>
               </w:rPr>
@@ -21915,7 +21938,7 @@
               <w:spacing w:after="0" w:line="240" w:lineRule="auto"/>
               <w:ind w:firstLineChars="0" w:firstLine="0"/>
               <w:rPr>
-                <w:rFonts w:ascii="Liberation Sans" w:eastAsia="ＭＳ Ｐゴシック" w:hAnsi="Liberation Sans" w:cs="Arial"/>
+                <w:rFonts w:ascii="Liberation Sans" w:eastAsia="ＭＳ Ｐゴシック" w:hAnsi="Liberation Sans" w:cs="Arial" w:hint="eastAsia"/>
                 <w:sz w:val="20"/>
                 <w:szCs w:val="20"/>
               </w:rPr>
@@ -21953,7 +21976,7 @@
               <w:spacing w:after="0" w:line="240" w:lineRule="auto"/>
               <w:ind w:firstLineChars="0" w:firstLine="0"/>
               <w:rPr>
-                <w:rFonts w:ascii="Liberation Sans" w:eastAsia="ＭＳ Ｐゴシック" w:hAnsi="Liberation Sans" w:cs="Arial"/>
+                <w:rFonts w:ascii="Liberation Sans" w:eastAsia="ＭＳ Ｐゴシック" w:hAnsi="Liberation Sans" w:cs="Arial" w:hint="eastAsia"/>
                 <w:sz w:val="20"/>
                 <w:szCs w:val="20"/>
               </w:rPr>
@@ -22035,7 +22058,7 @@
               <w:spacing w:after="0" w:line="240" w:lineRule="auto"/>
               <w:ind w:firstLineChars="0" w:firstLine="0"/>
               <w:rPr>
-                <w:rFonts w:ascii="Liberation Sans" w:eastAsia="ＭＳ Ｐゴシック" w:hAnsi="Liberation Sans" w:cs="Arial"/>
+                <w:rFonts w:ascii="Liberation Sans" w:eastAsia="ＭＳ Ｐゴシック" w:hAnsi="Liberation Sans" w:cs="Arial" w:hint="eastAsia"/>
                 <w:sz w:val="20"/>
                 <w:szCs w:val="20"/>
               </w:rPr>
@@ -22073,7 +22096,7 @@
               <w:spacing w:after="0" w:line="240" w:lineRule="auto"/>
               <w:ind w:firstLineChars="0" w:firstLine="0"/>
               <w:rPr>
-                <w:rFonts w:ascii="Liberation Sans" w:eastAsia="ＭＳ Ｐゴシック" w:hAnsi="Liberation Sans" w:cs="Arial"/>
+                <w:rFonts w:ascii="Liberation Sans" w:eastAsia="ＭＳ Ｐゴシック" w:hAnsi="Liberation Sans" w:cs="Arial" w:hint="eastAsia"/>
                 <w:sz w:val="20"/>
                 <w:szCs w:val="20"/>
               </w:rPr>
@@ -22111,7 +22134,7 @@
               <w:spacing w:after="0" w:line="240" w:lineRule="auto"/>
               <w:ind w:firstLineChars="0" w:firstLine="0"/>
               <w:rPr>
-                <w:rFonts w:ascii="Liberation Sans" w:eastAsia="ＭＳ Ｐゴシック" w:hAnsi="Liberation Sans" w:cs="Arial"/>
+                <w:rFonts w:ascii="Liberation Sans" w:eastAsia="ＭＳ Ｐゴシック" w:hAnsi="Liberation Sans" w:cs="Arial" w:hint="eastAsia"/>
                 <w:sz w:val="20"/>
                 <w:szCs w:val="20"/>
               </w:rPr>
@@ -22193,7 +22216,7 @@
               <w:spacing w:after="0" w:line="240" w:lineRule="auto"/>
               <w:ind w:firstLineChars="0" w:firstLine="0"/>
               <w:rPr>
-                <w:rFonts w:ascii="Liberation Sans" w:eastAsia="ＭＳ Ｐゴシック" w:hAnsi="Liberation Sans" w:cs="Arial"/>
+                <w:rFonts w:ascii="Liberation Sans" w:eastAsia="ＭＳ Ｐゴシック" w:hAnsi="Liberation Sans" w:cs="Arial" w:hint="eastAsia"/>
                 <w:sz w:val="20"/>
                 <w:szCs w:val="20"/>
               </w:rPr>
@@ -22231,7 +22254,7 @@
               <w:spacing w:after="0" w:line="240" w:lineRule="auto"/>
               <w:ind w:firstLineChars="0" w:firstLine="0"/>
               <w:rPr>
-                <w:rFonts w:ascii="Liberation Sans" w:eastAsia="ＭＳ Ｐゴシック" w:hAnsi="Liberation Sans" w:cs="Arial"/>
+                <w:rFonts w:ascii="Liberation Sans" w:eastAsia="ＭＳ Ｐゴシック" w:hAnsi="Liberation Sans" w:cs="Arial" w:hint="eastAsia"/>
                 <w:sz w:val="20"/>
                 <w:szCs w:val="20"/>
               </w:rPr>
@@ -22269,7 +22292,7 @@
               <w:spacing w:after="0" w:line="240" w:lineRule="auto"/>
               <w:ind w:firstLineChars="0" w:firstLine="0"/>
               <w:rPr>
-                <w:rFonts w:ascii="Liberation Sans" w:eastAsia="ＭＳ Ｐゴシック" w:hAnsi="Liberation Sans" w:cs="Arial"/>
+                <w:rFonts w:ascii="Liberation Sans" w:eastAsia="ＭＳ Ｐゴシック" w:hAnsi="Liberation Sans" w:cs="Arial" w:hint="eastAsia"/>
                 <w:sz w:val="20"/>
                 <w:szCs w:val="20"/>
               </w:rPr>
@@ -22351,7 +22374,7 @@
               <w:spacing w:after="0" w:line="240" w:lineRule="auto"/>
               <w:ind w:firstLineChars="0" w:firstLine="0"/>
               <w:rPr>
-                <w:rFonts w:ascii="Liberation Sans" w:eastAsia="ＭＳ Ｐゴシック" w:hAnsi="Liberation Sans" w:cs="Arial"/>
+                <w:rFonts w:ascii="Liberation Sans" w:eastAsia="ＭＳ Ｐゴシック" w:hAnsi="Liberation Sans" w:cs="Arial" w:hint="eastAsia"/>
                 <w:sz w:val="20"/>
                 <w:szCs w:val="20"/>
               </w:rPr>
@@ -22389,7 +22412,7 @@
               <w:spacing w:after="0" w:line="240" w:lineRule="auto"/>
               <w:ind w:firstLineChars="0" w:firstLine="0"/>
               <w:rPr>
-                <w:rFonts w:ascii="Liberation Sans" w:eastAsia="ＭＳ Ｐゴシック" w:hAnsi="Liberation Sans" w:cs="Arial"/>
+                <w:rFonts w:ascii="Liberation Sans" w:eastAsia="ＭＳ Ｐゴシック" w:hAnsi="Liberation Sans" w:cs="Arial" w:hint="eastAsia"/>
                 <w:sz w:val="20"/>
                 <w:szCs w:val="20"/>
               </w:rPr>
@@ -22427,7 +22450,7 @@
               <w:spacing w:after="0" w:line="240" w:lineRule="auto"/>
               <w:ind w:firstLineChars="0" w:firstLine="0"/>
               <w:rPr>
-                <w:rFonts w:ascii="Liberation Sans" w:eastAsia="ＭＳ Ｐゴシック" w:hAnsi="Liberation Sans" w:cs="Arial"/>
+                <w:rFonts w:ascii="Liberation Sans" w:eastAsia="ＭＳ Ｐゴシック" w:hAnsi="Liberation Sans" w:cs="Arial" w:hint="eastAsia"/>
                 <w:sz w:val="20"/>
                 <w:szCs w:val="20"/>
               </w:rPr>
@@ -22517,7 +22540,7 @@
               <w:spacing w:after="0" w:line="240" w:lineRule="auto"/>
               <w:ind w:firstLineChars="0" w:firstLine="0"/>
               <w:rPr>
-                <w:rFonts w:ascii="Liberation Sans" w:eastAsia="ＭＳ Ｐゴシック" w:hAnsi="Liberation Sans" w:cs="Arial"/>
+                <w:rFonts w:ascii="Liberation Sans" w:eastAsia="ＭＳ Ｐゴシック" w:hAnsi="Liberation Sans" w:cs="Arial" w:hint="eastAsia"/>
                 <w:sz w:val="20"/>
                 <w:szCs w:val="20"/>
               </w:rPr>
@@ -22555,7 +22578,7 @@
               <w:spacing w:after="0" w:line="240" w:lineRule="auto"/>
               <w:ind w:firstLineChars="0" w:firstLine="0"/>
               <w:rPr>
-                <w:rFonts w:ascii="Liberation Sans" w:eastAsia="ＭＳ Ｐゴシック" w:hAnsi="Liberation Sans" w:cs="Arial"/>
+                <w:rFonts w:ascii="Liberation Sans" w:eastAsia="ＭＳ Ｐゴシック" w:hAnsi="Liberation Sans" w:cs="Arial" w:hint="eastAsia"/>
                 <w:sz w:val="20"/>
                 <w:szCs w:val="20"/>
               </w:rPr>
@@ -22593,7 +22616,7 @@
               <w:spacing w:after="0" w:line="240" w:lineRule="auto"/>
               <w:ind w:firstLineChars="0" w:firstLine="0"/>
               <w:rPr>
-                <w:rFonts w:ascii="Liberation Sans" w:eastAsia="ＭＳ Ｐゴシック" w:hAnsi="Liberation Sans" w:cs="Arial"/>
+                <w:rFonts w:ascii="Liberation Sans" w:eastAsia="ＭＳ Ｐゴシック" w:hAnsi="Liberation Sans" w:cs="Arial" w:hint="eastAsia"/>
                 <w:sz w:val="20"/>
                 <w:szCs w:val="20"/>
               </w:rPr>
@@ -22683,7 +22706,7 @@
               <w:spacing w:after="0" w:line="240" w:lineRule="auto"/>
               <w:ind w:firstLineChars="0" w:firstLine="0"/>
               <w:rPr>
-                <w:rFonts w:ascii="Liberation Sans" w:eastAsia="ＭＳ Ｐゴシック" w:hAnsi="Liberation Sans" w:cs="Arial"/>
+                <w:rFonts w:ascii="Liberation Sans" w:eastAsia="ＭＳ Ｐゴシック" w:hAnsi="Liberation Sans" w:cs="Arial" w:hint="eastAsia"/>
                 <w:sz w:val="20"/>
                 <w:szCs w:val="20"/>
               </w:rPr>
@@ -22721,7 +22744,7 @@
               <w:spacing w:after="0" w:line="240" w:lineRule="auto"/>
               <w:ind w:firstLineChars="0" w:firstLine="0"/>
               <w:rPr>
-                <w:rFonts w:ascii="Liberation Sans" w:eastAsia="ＭＳ Ｐゴシック" w:hAnsi="Liberation Sans" w:cs="Arial"/>
+                <w:rFonts w:ascii="Liberation Sans" w:eastAsia="ＭＳ Ｐゴシック" w:hAnsi="Liberation Sans" w:cs="Arial" w:hint="eastAsia"/>
                 <w:sz w:val="20"/>
                 <w:szCs w:val="20"/>
               </w:rPr>
@@ -22759,7 +22782,7 @@
               <w:spacing w:after="0" w:line="240" w:lineRule="auto"/>
               <w:ind w:firstLineChars="0" w:firstLine="0"/>
               <w:rPr>
-                <w:rFonts w:ascii="Liberation Sans" w:eastAsia="ＭＳ Ｐゴシック" w:hAnsi="Liberation Sans" w:cs="Arial"/>
+                <w:rFonts w:ascii="Liberation Sans" w:eastAsia="ＭＳ Ｐゴシック" w:hAnsi="Liberation Sans" w:cs="Arial" w:hint="eastAsia"/>
                 <w:sz w:val="20"/>
                 <w:szCs w:val="20"/>
               </w:rPr>
@@ -22849,7 +22872,7 @@
               <w:spacing w:after="0" w:line="240" w:lineRule="auto"/>
               <w:ind w:firstLineChars="0" w:firstLine="0"/>
               <w:rPr>
-                <w:rFonts w:ascii="Liberation Sans" w:eastAsia="ＭＳ Ｐゴシック" w:hAnsi="Liberation Sans" w:cs="Arial"/>
+                <w:rFonts w:ascii="Liberation Sans" w:eastAsia="ＭＳ Ｐゴシック" w:hAnsi="Liberation Sans" w:cs="Arial" w:hint="eastAsia"/>
                 <w:sz w:val="20"/>
                 <w:szCs w:val="20"/>
               </w:rPr>
@@ -22887,7 +22910,7 @@
               <w:spacing w:after="0" w:line="240" w:lineRule="auto"/>
               <w:ind w:firstLineChars="0" w:firstLine="0"/>
               <w:rPr>
-                <w:rFonts w:ascii="Liberation Sans" w:eastAsia="ＭＳ Ｐゴシック" w:hAnsi="Liberation Sans" w:cs="Arial"/>
+                <w:rFonts w:ascii="Liberation Sans" w:eastAsia="ＭＳ Ｐゴシック" w:hAnsi="Liberation Sans" w:cs="Arial" w:hint="eastAsia"/>
                 <w:sz w:val="20"/>
                 <w:szCs w:val="20"/>
               </w:rPr>
@@ -22925,7 +22948,7 @@
               <w:spacing w:after="0" w:line="240" w:lineRule="auto"/>
               <w:ind w:firstLineChars="0" w:firstLine="0"/>
               <w:rPr>
-                <w:rFonts w:ascii="Liberation Sans" w:eastAsia="ＭＳ Ｐゴシック" w:hAnsi="Liberation Sans" w:cs="Arial"/>
+                <w:rFonts w:ascii="Liberation Sans" w:eastAsia="ＭＳ Ｐゴシック" w:hAnsi="Liberation Sans" w:cs="Arial" w:hint="eastAsia"/>
                 <w:sz w:val="20"/>
                 <w:szCs w:val="20"/>
               </w:rPr>
@@ -23015,7 +23038,7 @@
               <w:spacing w:after="0" w:line="240" w:lineRule="auto"/>
               <w:ind w:firstLineChars="0" w:firstLine="0"/>
               <w:rPr>
-                <w:rFonts w:ascii="Liberation Sans" w:eastAsia="ＭＳ Ｐゴシック" w:hAnsi="Liberation Sans" w:cs="Arial"/>
+                <w:rFonts w:ascii="Liberation Sans" w:eastAsia="ＭＳ Ｐゴシック" w:hAnsi="Liberation Sans" w:cs="Arial" w:hint="eastAsia"/>
                 <w:sz w:val="20"/>
                 <w:szCs w:val="20"/>
               </w:rPr>
@@ -23053,7 +23076,7 @@
               <w:spacing w:after="0" w:line="240" w:lineRule="auto"/>
               <w:ind w:firstLineChars="0" w:firstLine="0"/>
               <w:rPr>
-                <w:rFonts w:ascii="Liberation Sans" w:eastAsia="ＭＳ Ｐゴシック" w:hAnsi="Liberation Sans" w:cs="Arial"/>
+                <w:rFonts w:ascii="Liberation Sans" w:eastAsia="ＭＳ Ｐゴシック" w:hAnsi="Liberation Sans" w:cs="Arial" w:hint="eastAsia"/>
                 <w:sz w:val="20"/>
                 <w:szCs w:val="20"/>
               </w:rPr>
@@ -23091,7 +23114,7 @@
               <w:spacing w:after="0" w:line="240" w:lineRule="auto"/>
               <w:ind w:firstLineChars="0" w:firstLine="0"/>
               <w:rPr>
-                <w:rFonts w:ascii="Liberation Sans" w:eastAsia="ＭＳ Ｐゴシック" w:hAnsi="Liberation Sans" w:cs="Arial"/>
+                <w:rFonts w:ascii="Liberation Sans" w:eastAsia="ＭＳ Ｐゴシック" w:hAnsi="Liberation Sans" w:cs="Arial" w:hint="eastAsia"/>
                 <w:sz w:val="20"/>
                 <w:szCs w:val="20"/>
               </w:rPr>
@@ -23181,7 +23204,7 @@
               <w:spacing w:after="0" w:line="240" w:lineRule="auto"/>
               <w:ind w:firstLineChars="0" w:firstLine="0"/>
               <w:rPr>
-                <w:rFonts w:ascii="Liberation Sans" w:eastAsia="ＭＳ Ｐゴシック" w:hAnsi="Liberation Sans" w:cs="Arial"/>
+                <w:rFonts w:ascii="Liberation Sans" w:eastAsia="ＭＳ Ｐゴシック" w:hAnsi="Liberation Sans" w:cs="Arial" w:hint="eastAsia"/>
                 <w:sz w:val="20"/>
                 <w:szCs w:val="20"/>
               </w:rPr>
@@ -23219,7 +23242,7 @@
               <w:spacing w:after="0" w:line="240" w:lineRule="auto"/>
               <w:ind w:firstLineChars="0" w:firstLine="0"/>
               <w:rPr>
-                <w:rFonts w:ascii="Liberation Sans" w:eastAsia="ＭＳ Ｐゴシック" w:hAnsi="Liberation Sans" w:cs="Arial"/>
+                <w:rFonts w:ascii="Liberation Sans" w:eastAsia="ＭＳ Ｐゴシック" w:hAnsi="Liberation Sans" w:cs="Arial" w:hint="eastAsia"/>
                 <w:sz w:val="20"/>
                 <w:szCs w:val="20"/>
               </w:rPr>
@@ -23257,7 +23280,7 @@
               <w:spacing w:after="0" w:line="240" w:lineRule="auto"/>
               <w:ind w:firstLineChars="0" w:firstLine="0"/>
               <w:rPr>
-                <w:rFonts w:ascii="Liberation Sans" w:eastAsia="ＭＳ Ｐゴシック" w:hAnsi="Liberation Sans" w:cs="Arial"/>
+                <w:rFonts w:ascii="Liberation Sans" w:eastAsia="ＭＳ Ｐゴシック" w:hAnsi="Liberation Sans" w:cs="Arial" w:hint="eastAsia"/>
                 <w:sz w:val="20"/>
                 <w:szCs w:val="20"/>
               </w:rPr>
@@ -23347,7 +23370,7 @@
               <w:spacing w:after="0" w:line="240" w:lineRule="auto"/>
               <w:ind w:firstLineChars="0" w:firstLine="0"/>
               <w:rPr>
-                <w:rFonts w:ascii="Liberation Sans" w:eastAsia="ＭＳ Ｐゴシック" w:hAnsi="Liberation Sans" w:cs="Arial"/>
+                <w:rFonts w:ascii="Liberation Sans" w:eastAsia="ＭＳ Ｐゴシック" w:hAnsi="Liberation Sans" w:cs="Arial" w:hint="eastAsia"/>
                 <w:sz w:val="20"/>
                 <w:szCs w:val="20"/>
               </w:rPr>
@@ -23385,7 +23408,7 @@
               <w:spacing w:after="0" w:line="240" w:lineRule="auto"/>
               <w:ind w:firstLineChars="0" w:firstLine="0"/>
               <w:rPr>
-                <w:rFonts w:ascii="Liberation Sans" w:eastAsia="ＭＳ Ｐゴシック" w:hAnsi="Liberation Sans" w:cs="Arial"/>
+                <w:rFonts w:ascii="Liberation Sans" w:eastAsia="ＭＳ Ｐゴシック" w:hAnsi="Liberation Sans" w:cs="Arial" w:hint="eastAsia"/>
                 <w:sz w:val="20"/>
                 <w:szCs w:val="20"/>
               </w:rPr>
@@ -23423,7 +23446,7 @@
               <w:spacing w:after="0" w:line="240" w:lineRule="auto"/>
               <w:ind w:firstLineChars="0" w:firstLine="0"/>
               <w:rPr>
-                <w:rFonts w:ascii="Liberation Sans" w:eastAsia="ＭＳ Ｐゴシック" w:hAnsi="Liberation Sans" w:cs="Arial"/>
+                <w:rFonts w:ascii="Liberation Sans" w:eastAsia="ＭＳ Ｐゴシック" w:hAnsi="Liberation Sans" w:cs="Arial" w:hint="eastAsia"/>
                 <w:sz w:val="20"/>
                 <w:szCs w:val="20"/>
               </w:rPr>
@@ -23513,7 +23536,7 @@
               <w:spacing w:after="0" w:line="240" w:lineRule="auto"/>
               <w:ind w:firstLineChars="0" w:firstLine="0"/>
               <w:rPr>
-                <w:rFonts w:ascii="Liberation Sans" w:eastAsia="ＭＳ Ｐゴシック" w:hAnsi="Liberation Sans" w:cs="Arial"/>
+                <w:rFonts w:ascii="Liberation Sans" w:eastAsia="ＭＳ Ｐゴシック" w:hAnsi="Liberation Sans" w:cs="Arial" w:hint="eastAsia"/>
                 <w:sz w:val="20"/>
                 <w:szCs w:val="20"/>
               </w:rPr>
@@ -23551,7 +23574,7 @@
               <w:spacing w:after="0" w:line="240" w:lineRule="auto"/>
               <w:ind w:firstLineChars="0" w:firstLine="0"/>
               <w:rPr>
-                <w:rFonts w:ascii="Liberation Sans" w:eastAsia="ＭＳ Ｐゴシック" w:hAnsi="Liberation Sans" w:cs="Arial"/>
+                <w:rFonts w:ascii="Liberation Sans" w:eastAsia="ＭＳ Ｐゴシック" w:hAnsi="Liberation Sans" w:cs="Arial" w:hint="eastAsia"/>
                 <w:sz w:val="20"/>
                 <w:szCs w:val="20"/>
               </w:rPr>
@@ -23589,7 +23612,7 @@
               <w:spacing w:after="0" w:line="240" w:lineRule="auto"/>
               <w:ind w:firstLineChars="0" w:firstLine="0"/>
               <w:rPr>
-                <w:rFonts w:ascii="Liberation Sans" w:eastAsia="ＭＳ Ｐゴシック" w:hAnsi="Liberation Sans" w:cs="Arial"/>
+                <w:rFonts w:ascii="Liberation Sans" w:eastAsia="ＭＳ Ｐゴシック" w:hAnsi="Liberation Sans" w:cs="Arial" w:hint="eastAsia"/>
                 <w:sz w:val="20"/>
                 <w:szCs w:val="20"/>
               </w:rPr>
@@ -23679,7 +23702,7 @@
               <w:spacing w:after="0" w:line="240" w:lineRule="auto"/>
               <w:ind w:firstLineChars="0" w:firstLine="0"/>
               <w:rPr>
-                <w:rFonts w:ascii="Liberation Sans" w:eastAsia="ＭＳ Ｐゴシック" w:hAnsi="Liberation Sans" w:cs="Arial"/>
+                <w:rFonts w:ascii="Liberation Sans" w:eastAsia="ＭＳ Ｐゴシック" w:hAnsi="Liberation Sans" w:cs="Arial" w:hint="eastAsia"/>
                 <w:sz w:val="20"/>
                 <w:szCs w:val="20"/>
               </w:rPr>
@@ -23717,7 +23740,7 @@
               <w:spacing w:after="0" w:line="240" w:lineRule="auto"/>
               <w:ind w:firstLineChars="0" w:firstLine="0"/>
               <w:rPr>
-                <w:rFonts w:ascii="Liberation Sans" w:eastAsia="ＭＳ Ｐゴシック" w:hAnsi="Liberation Sans" w:cs="Arial"/>
+                <w:rFonts w:ascii="Liberation Sans" w:eastAsia="ＭＳ Ｐゴシック" w:hAnsi="Liberation Sans" w:cs="Arial" w:hint="eastAsia"/>
                 <w:sz w:val="20"/>
                 <w:szCs w:val="20"/>
               </w:rPr>
@@ -23755,7 +23778,7 @@
               <w:spacing w:after="0" w:line="240" w:lineRule="auto"/>
               <w:ind w:firstLineChars="0" w:firstLine="0"/>
               <w:rPr>
-                <w:rFonts w:ascii="Liberation Sans" w:eastAsia="ＭＳ Ｐゴシック" w:hAnsi="Liberation Sans" w:cs="Arial"/>
+                <w:rFonts w:ascii="Liberation Sans" w:eastAsia="ＭＳ Ｐゴシック" w:hAnsi="Liberation Sans" w:cs="Arial" w:hint="eastAsia"/>
                 <w:sz w:val="20"/>
                 <w:szCs w:val="20"/>
               </w:rPr>
@@ -23845,7 +23868,7 @@
               <w:spacing w:after="0" w:line="240" w:lineRule="auto"/>
               <w:ind w:firstLineChars="0" w:firstLine="0"/>
               <w:rPr>
-                <w:rFonts w:ascii="Liberation Sans" w:eastAsia="ＭＳ Ｐゴシック" w:hAnsi="Liberation Sans" w:cs="Arial"/>
+                <w:rFonts w:ascii="Liberation Sans" w:eastAsia="ＭＳ Ｐゴシック" w:hAnsi="Liberation Sans" w:cs="Arial" w:hint="eastAsia"/>
                 <w:sz w:val="20"/>
                 <w:szCs w:val="20"/>
               </w:rPr>
@@ -23883,7 +23906,7 @@
               <w:spacing w:after="0" w:line="240" w:lineRule="auto"/>
               <w:ind w:firstLineChars="0" w:firstLine="0"/>
               <w:rPr>
-                <w:rFonts w:ascii="Liberation Sans" w:eastAsia="ＭＳ Ｐゴシック" w:hAnsi="Liberation Sans" w:cs="Arial"/>
+                <w:rFonts w:ascii="Liberation Sans" w:eastAsia="ＭＳ Ｐゴシック" w:hAnsi="Liberation Sans" w:cs="Arial" w:hint="eastAsia"/>
                 <w:sz w:val="20"/>
                 <w:szCs w:val="20"/>
               </w:rPr>
@@ -23921,7 +23944,7 @@
               <w:spacing w:after="0" w:line="240" w:lineRule="auto"/>
               <w:ind w:firstLineChars="0" w:firstLine="0"/>
               <w:rPr>
-                <w:rFonts w:ascii="Liberation Sans" w:eastAsia="ＭＳ Ｐゴシック" w:hAnsi="Liberation Sans" w:cs="Arial"/>
+                <w:rFonts w:ascii="Liberation Sans" w:eastAsia="ＭＳ Ｐゴシック" w:hAnsi="Liberation Sans" w:cs="Arial" w:hint="eastAsia"/>
                 <w:sz w:val="20"/>
                 <w:szCs w:val="20"/>
               </w:rPr>
@@ -24011,7 +24034,7 @@
               <w:spacing w:after="0" w:line="240" w:lineRule="auto"/>
               <w:ind w:firstLineChars="0" w:firstLine="0"/>
               <w:rPr>
-                <w:rFonts w:ascii="Liberation Sans" w:eastAsia="ＭＳ Ｐゴシック" w:hAnsi="Liberation Sans" w:cs="Arial"/>
+                <w:rFonts w:ascii="Liberation Sans" w:eastAsia="ＭＳ Ｐゴシック" w:hAnsi="Liberation Sans" w:cs="Arial" w:hint="eastAsia"/>
                 <w:sz w:val="20"/>
                 <w:szCs w:val="20"/>
               </w:rPr>
@@ -24049,7 +24072,7 @@
               <w:spacing w:after="0" w:line="240" w:lineRule="auto"/>
               <w:ind w:firstLineChars="0" w:firstLine="0"/>
               <w:rPr>
-                <w:rFonts w:ascii="Liberation Sans" w:eastAsia="ＭＳ Ｐゴシック" w:hAnsi="Liberation Sans" w:cs="Arial"/>
+                <w:rFonts w:ascii="Liberation Sans" w:eastAsia="ＭＳ Ｐゴシック" w:hAnsi="Liberation Sans" w:cs="Arial" w:hint="eastAsia"/>
                 <w:sz w:val="20"/>
                 <w:szCs w:val="20"/>
               </w:rPr>
@@ -24087,7 +24110,7 @@
               <w:spacing w:after="0" w:line="240" w:lineRule="auto"/>
               <w:ind w:firstLineChars="0" w:firstLine="0"/>
               <w:rPr>
-                <w:rFonts w:ascii="Liberation Sans" w:eastAsia="ＭＳ Ｐゴシック" w:hAnsi="Liberation Sans" w:cs="Arial"/>
+                <w:rFonts w:ascii="Liberation Sans" w:eastAsia="ＭＳ Ｐゴシック" w:hAnsi="Liberation Sans" w:cs="Arial" w:hint="eastAsia"/>
                 <w:sz w:val="20"/>
                 <w:szCs w:val="20"/>
               </w:rPr>
@@ -24177,7 +24200,7 @@
               <w:spacing w:after="0" w:line="240" w:lineRule="auto"/>
               <w:ind w:firstLineChars="0" w:firstLine="0"/>
               <w:rPr>
-                <w:rFonts w:ascii="Liberation Sans" w:eastAsia="ＭＳ Ｐゴシック" w:hAnsi="Liberation Sans" w:cs="Arial"/>
+                <w:rFonts w:ascii="Liberation Sans" w:eastAsia="ＭＳ Ｐゴシック" w:hAnsi="Liberation Sans" w:cs="Arial" w:hint="eastAsia"/>
                 <w:sz w:val="20"/>
                 <w:szCs w:val="20"/>
               </w:rPr>
@@ -24215,7 +24238,7 @@
               <w:spacing w:after="0" w:line="240" w:lineRule="auto"/>
               <w:ind w:firstLineChars="0" w:firstLine="0"/>
               <w:rPr>
-                <w:rFonts w:ascii="Liberation Sans" w:eastAsia="ＭＳ Ｐゴシック" w:hAnsi="Liberation Sans" w:cs="Arial"/>
+                <w:rFonts w:ascii="Liberation Sans" w:eastAsia="ＭＳ Ｐゴシック" w:hAnsi="Liberation Sans" w:cs="Arial" w:hint="eastAsia"/>
                 <w:sz w:val="20"/>
                 <w:szCs w:val="20"/>
               </w:rPr>
@@ -24253,7 +24276,7 @@
               <w:spacing w:after="0" w:line="240" w:lineRule="auto"/>
               <w:ind w:firstLineChars="0" w:firstLine="0"/>
               <w:rPr>
-                <w:rFonts w:ascii="Liberation Sans" w:eastAsia="ＭＳ Ｐゴシック" w:hAnsi="Liberation Sans" w:cs="Arial"/>
+                <w:rFonts w:ascii="Liberation Sans" w:eastAsia="ＭＳ Ｐゴシック" w:hAnsi="Liberation Sans" w:cs="Arial" w:hint="eastAsia"/>
                 <w:sz w:val="20"/>
                 <w:szCs w:val="20"/>
               </w:rPr>
@@ -24343,7 +24366,7 @@
               <w:spacing w:after="0" w:line="240" w:lineRule="auto"/>
               <w:ind w:firstLineChars="0" w:firstLine="0"/>
               <w:rPr>
-                <w:rFonts w:ascii="Liberation Sans" w:eastAsia="ＭＳ Ｐゴシック" w:hAnsi="Liberation Sans" w:cs="Arial"/>
+                <w:rFonts w:ascii="Liberation Sans" w:eastAsia="ＭＳ Ｐゴシック" w:hAnsi="Liberation Sans" w:cs="Arial" w:hint="eastAsia"/>
                 <w:sz w:val="20"/>
                 <w:szCs w:val="20"/>
               </w:rPr>
@@ -24381,7 +24404,7 @@
               <w:spacing w:after="0" w:line="240" w:lineRule="auto"/>
               <w:ind w:firstLineChars="0" w:firstLine="0"/>
               <w:rPr>
-                <w:rFonts w:ascii="Liberation Sans" w:eastAsia="ＭＳ Ｐゴシック" w:hAnsi="Liberation Sans" w:cs="Arial"/>
+                <w:rFonts w:ascii="Liberation Sans" w:eastAsia="ＭＳ Ｐゴシック" w:hAnsi="Liberation Sans" w:cs="Arial" w:hint="eastAsia"/>
                 <w:sz w:val="20"/>
                 <w:szCs w:val="20"/>
               </w:rPr>
@@ -24419,7 +24442,7 @@
               <w:spacing w:after="0" w:line="240" w:lineRule="auto"/>
               <w:ind w:firstLineChars="0" w:firstLine="0"/>
               <w:rPr>
-                <w:rFonts w:ascii="Liberation Sans" w:eastAsia="ＭＳ Ｐゴシック" w:hAnsi="Liberation Sans" w:cs="Arial"/>
+                <w:rFonts w:ascii="Liberation Sans" w:eastAsia="ＭＳ Ｐゴシック" w:hAnsi="Liberation Sans" w:cs="Arial" w:hint="eastAsia"/>
                 <w:sz w:val="20"/>
                 <w:szCs w:val="20"/>
               </w:rPr>
@@ -24509,7 +24532,7 @@
               <w:spacing w:after="0" w:line="240" w:lineRule="auto"/>
               <w:ind w:firstLineChars="0" w:firstLine="0"/>
               <w:rPr>
-                <w:rFonts w:ascii="Liberation Sans" w:eastAsia="ＭＳ Ｐゴシック" w:hAnsi="Liberation Sans" w:cs="Arial"/>
+                <w:rFonts w:ascii="Liberation Sans" w:eastAsia="ＭＳ Ｐゴシック" w:hAnsi="Liberation Sans" w:cs="Arial" w:hint="eastAsia"/>
                 <w:sz w:val="20"/>
                 <w:szCs w:val="20"/>
               </w:rPr>
@@ -24547,7 +24570,7 @@
               <w:spacing w:after="0" w:line="240" w:lineRule="auto"/>
               <w:ind w:firstLineChars="0" w:firstLine="0"/>
               <w:rPr>
-                <w:rFonts w:ascii="Liberation Sans" w:eastAsia="ＭＳ Ｐゴシック" w:hAnsi="Liberation Sans" w:cs="Arial"/>
+                <w:rFonts w:ascii="Liberation Sans" w:eastAsia="ＭＳ Ｐゴシック" w:hAnsi="Liberation Sans" w:cs="Arial" w:hint="eastAsia"/>
                 <w:sz w:val="20"/>
                 <w:szCs w:val="20"/>
               </w:rPr>
@@ -24585,7 +24608,7 @@
               <w:spacing w:after="0" w:line="240" w:lineRule="auto"/>
               <w:ind w:firstLineChars="0" w:firstLine="0"/>
               <w:rPr>
-                <w:rFonts w:ascii="Liberation Sans" w:eastAsia="ＭＳ Ｐゴシック" w:hAnsi="Liberation Sans" w:cs="Arial"/>
+                <w:rFonts w:ascii="Liberation Sans" w:eastAsia="ＭＳ Ｐゴシック" w:hAnsi="Liberation Sans" w:cs="Arial" w:hint="eastAsia"/>
                 <w:sz w:val="20"/>
                 <w:szCs w:val="20"/>
               </w:rPr>
@@ -24675,7 +24698,7 @@
               <w:spacing w:after="0" w:line="240" w:lineRule="auto"/>
               <w:ind w:firstLineChars="0" w:firstLine="0"/>
               <w:rPr>
-                <w:rFonts w:ascii="Liberation Sans" w:eastAsia="ＭＳ Ｐゴシック" w:hAnsi="Liberation Sans" w:cs="Arial"/>
+                <w:rFonts w:ascii="Liberation Sans" w:eastAsia="ＭＳ Ｐゴシック" w:hAnsi="Liberation Sans" w:cs="Arial" w:hint="eastAsia"/>
                 <w:sz w:val="20"/>
                 <w:szCs w:val="20"/>
               </w:rPr>
@@ -24713,7 +24736,7 @@
               <w:spacing w:after="0" w:line="240" w:lineRule="auto"/>
               <w:ind w:firstLineChars="0" w:firstLine="0"/>
               <w:rPr>
-                <w:rFonts w:ascii="Liberation Sans" w:eastAsia="ＭＳ Ｐゴシック" w:hAnsi="Liberation Sans" w:cs="Arial"/>
+                <w:rFonts w:ascii="Liberation Sans" w:eastAsia="ＭＳ Ｐゴシック" w:hAnsi="Liberation Sans" w:cs="Arial" w:hint="eastAsia"/>
                 <w:sz w:val="20"/>
                 <w:szCs w:val="20"/>
               </w:rPr>
@@ -24751,7 +24774,7 @@
               <w:spacing w:after="0" w:line="240" w:lineRule="auto"/>
               <w:ind w:firstLineChars="0" w:firstLine="0"/>
               <w:rPr>
-                <w:rFonts w:ascii="Liberation Sans" w:eastAsia="ＭＳ Ｐゴシック" w:hAnsi="Liberation Sans" w:cs="Arial"/>
+                <w:rFonts w:ascii="Liberation Sans" w:eastAsia="ＭＳ Ｐゴシック" w:hAnsi="Liberation Sans" w:cs="Arial" w:hint="eastAsia"/>
                 <w:sz w:val="20"/>
                 <w:szCs w:val="20"/>
               </w:rPr>
@@ -24841,7 +24864,7 @@
               <w:spacing w:after="0" w:line="240" w:lineRule="auto"/>
               <w:ind w:firstLineChars="0" w:firstLine="0"/>
               <w:rPr>
-                <w:rFonts w:ascii="Liberation Sans" w:eastAsia="ＭＳ Ｐゴシック" w:hAnsi="Liberation Sans" w:cs="Arial"/>
+                <w:rFonts w:ascii="Liberation Sans" w:eastAsia="ＭＳ Ｐゴシック" w:hAnsi="Liberation Sans" w:cs="Arial" w:hint="eastAsia"/>
                 <w:sz w:val="20"/>
                 <w:szCs w:val="20"/>
               </w:rPr>
@@ -24879,7 +24902,7 @@
               <w:spacing w:after="0" w:line="240" w:lineRule="auto"/>
               <w:ind w:firstLineChars="0" w:firstLine="0"/>
               <w:rPr>
-                <w:rFonts w:ascii="Liberation Sans" w:eastAsia="ＭＳ Ｐゴシック" w:hAnsi="Liberation Sans" w:cs="Arial"/>
+                <w:rFonts w:ascii="Liberation Sans" w:eastAsia="ＭＳ Ｐゴシック" w:hAnsi="Liberation Sans" w:cs="Arial" w:hint="eastAsia"/>
                 <w:sz w:val="20"/>
                 <w:szCs w:val="20"/>
               </w:rPr>
@@ -24917,7 +24940,7 @@
               <w:spacing w:after="0" w:line="240" w:lineRule="auto"/>
               <w:ind w:firstLineChars="0" w:firstLine="0"/>
               <w:rPr>
-                <w:rFonts w:ascii="Liberation Sans" w:eastAsia="ＭＳ Ｐゴシック" w:hAnsi="Liberation Sans" w:cs="Arial"/>
+                <w:rFonts w:ascii="Liberation Sans" w:eastAsia="ＭＳ Ｐゴシック" w:hAnsi="Liberation Sans" w:cs="Arial" w:hint="eastAsia"/>
                 <w:sz w:val="20"/>
                 <w:szCs w:val="20"/>
               </w:rPr>
@@ -25007,7 +25030,7 @@
               <w:spacing w:after="0" w:line="240" w:lineRule="auto"/>
               <w:ind w:firstLineChars="0" w:firstLine="0"/>
               <w:rPr>
-                <w:rFonts w:ascii="Liberation Sans" w:eastAsia="ＭＳ Ｐゴシック" w:hAnsi="Liberation Sans" w:cs="Arial"/>
+                <w:rFonts w:ascii="Liberation Sans" w:eastAsia="ＭＳ Ｐゴシック" w:hAnsi="Liberation Sans" w:cs="Arial" w:hint="eastAsia"/>
                 <w:sz w:val="20"/>
                 <w:szCs w:val="20"/>
               </w:rPr>
@@ -25045,7 +25068,7 @@
               <w:spacing w:after="0" w:line="240" w:lineRule="auto"/>
               <w:ind w:firstLineChars="0" w:firstLine="0"/>
               <w:rPr>
-                <w:rFonts w:ascii="Liberation Sans" w:eastAsia="ＭＳ Ｐゴシック" w:hAnsi="Liberation Sans" w:cs="Arial"/>
+                <w:rFonts w:ascii="Liberation Sans" w:eastAsia="ＭＳ Ｐゴシック" w:hAnsi="Liberation Sans" w:cs="Arial" w:hint="eastAsia"/>
                 <w:sz w:val="20"/>
                 <w:szCs w:val="20"/>
               </w:rPr>
@@ -25083,7 +25106,7 @@
               <w:spacing w:after="0" w:line="240" w:lineRule="auto"/>
               <w:ind w:firstLineChars="0" w:firstLine="0"/>
               <w:rPr>
-                <w:rFonts w:ascii="Liberation Sans" w:eastAsia="ＭＳ Ｐゴシック" w:hAnsi="Liberation Sans" w:cs="Arial"/>
+                <w:rFonts w:ascii="Liberation Sans" w:eastAsia="ＭＳ Ｐゴシック" w:hAnsi="Liberation Sans" w:cs="Arial" w:hint="eastAsia"/>
                 <w:sz w:val="20"/>
                 <w:szCs w:val="20"/>
               </w:rPr>
@@ -25173,7 +25196,7 @@
               <w:spacing w:after="0" w:line="240" w:lineRule="auto"/>
               <w:ind w:firstLineChars="0" w:firstLine="0"/>
               <w:rPr>
-                <w:rFonts w:ascii="Liberation Sans" w:eastAsia="ＭＳ Ｐゴシック" w:hAnsi="Liberation Sans" w:cs="Arial"/>
+                <w:rFonts w:ascii="Liberation Sans" w:eastAsia="ＭＳ Ｐゴシック" w:hAnsi="Liberation Sans" w:cs="Arial" w:hint="eastAsia"/>
                 <w:sz w:val="20"/>
                 <w:szCs w:val="20"/>
               </w:rPr>
@@ -25211,7 +25234,7 @@
               <w:spacing w:after="0" w:line="240" w:lineRule="auto"/>
               <w:ind w:firstLineChars="0" w:firstLine="0"/>
               <w:rPr>
-                <w:rFonts w:ascii="Liberation Sans" w:eastAsia="ＭＳ Ｐゴシック" w:hAnsi="Liberation Sans" w:cs="Arial"/>
+                <w:rFonts w:ascii="Liberation Sans" w:eastAsia="ＭＳ Ｐゴシック" w:hAnsi="Liberation Sans" w:cs="Arial" w:hint="eastAsia"/>
                 <w:sz w:val="20"/>
                 <w:szCs w:val="20"/>
               </w:rPr>
@@ -25249,7 +25272,7 @@
               <w:spacing w:after="0" w:line="240" w:lineRule="auto"/>
               <w:ind w:firstLineChars="0" w:firstLine="0"/>
               <w:rPr>
-                <w:rFonts w:ascii="Liberation Sans" w:eastAsia="ＭＳ Ｐゴシック" w:hAnsi="Liberation Sans" w:cs="Arial"/>
+                <w:rFonts w:ascii="Liberation Sans" w:eastAsia="ＭＳ Ｐゴシック" w:hAnsi="Liberation Sans" w:cs="Arial" w:hint="eastAsia"/>
                 <w:sz w:val="20"/>
                 <w:szCs w:val="20"/>
               </w:rPr>
@@ -25339,7 +25362,7 @@
               <w:spacing w:after="0" w:line="240" w:lineRule="auto"/>
               <w:ind w:firstLineChars="0" w:firstLine="0"/>
               <w:rPr>
-                <w:rFonts w:ascii="Liberation Sans" w:eastAsia="ＭＳ Ｐゴシック" w:hAnsi="Liberation Sans" w:cs="Arial"/>
+                <w:rFonts w:ascii="Liberation Sans" w:eastAsia="ＭＳ Ｐゴシック" w:hAnsi="Liberation Sans" w:cs="Arial" w:hint="eastAsia"/>
                 <w:sz w:val="20"/>
                 <w:szCs w:val="20"/>
               </w:rPr>
@@ -25377,7 +25400,7 @@
               <w:spacing w:after="0" w:line="240" w:lineRule="auto"/>
               <w:ind w:firstLineChars="0" w:firstLine="0"/>
               <w:rPr>
-                <w:rFonts w:ascii="Liberation Sans" w:eastAsia="ＭＳ Ｐゴシック" w:hAnsi="Liberation Sans" w:cs="Arial"/>
+                <w:rFonts w:ascii="Liberation Sans" w:eastAsia="ＭＳ Ｐゴシック" w:hAnsi="Liberation Sans" w:cs="Arial" w:hint="eastAsia"/>
                 <w:sz w:val="20"/>
                 <w:szCs w:val="20"/>
               </w:rPr>
@@ -25415,7 +25438,7 @@
               <w:spacing w:after="0" w:line="240" w:lineRule="auto"/>
               <w:ind w:firstLineChars="0" w:firstLine="0"/>
               <w:rPr>
-                <w:rFonts w:ascii="Liberation Sans" w:eastAsia="ＭＳ Ｐゴシック" w:hAnsi="Liberation Sans" w:cs="Arial"/>
+                <w:rFonts w:ascii="Liberation Sans" w:eastAsia="ＭＳ Ｐゴシック" w:hAnsi="Liberation Sans" w:cs="Arial" w:hint="eastAsia"/>
                 <w:sz w:val="20"/>
                 <w:szCs w:val="20"/>
               </w:rPr>
@@ -25505,7 +25528,7 @@
               <w:spacing w:after="0" w:line="240" w:lineRule="auto"/>
               <w:ind w:firstLineChars="0" w:firstLine="0"/>
               <w:rPr>
-                <w:rFonts w:ascii="Liberation Sans" w:eastAsia="ＭＳ Ｐゴシック" w:hAnsi="Liberation Sans" w:cs="Arial"/>
+                <w:rFonts w:ascii="Liberation Sans" w:eastAsia="ＭＳ Ｐゴシック" w:hAnsi="Liberation Sans" w:cs="Arial" w:hint="eastAsia"/>
                 <w:sz w:val="20"/>
                 <w:szCs w:val="20"/>
               </w:rPr>
@@ -25543,7 +25566,7 @@
               <w:spacing w:after="0" w:line="240" w:lineRule="auto"/>
               <w:ind w:firstLineChars="0" w:firstLine="0"/>
               <w:rPr>
-                <w:rFonts w:ascii="Liberation Sans" w:eastAsia="ＭＳ Ｐゴシック" w:hAnsi="Liberation Sans" w:cs="Arial"/>
+                <w:rFonts w:ascii="Liberation Sans" w:eastAsia="ＭＳ Ｐゴシック" w:hAnsi="Liberation Sans" w:cs="Arial" w:hint="eastAsia"/>
                 <w:sz w:val="20"/>
                 <w:szCs w:val="20"/>
               </w:rPr>
@@ -25581,7 +25604,7 @@
               <w:spacing w:after="0" w:line="240" w:lineRule="auto"/>
               <w:ind w:firstLineChars="0" w:firstLine="0"/>
               <w:rPr>
-                <w:rFonts w:ascii="Liberation Sans" w:eastAsia="ＭＳ Ｐゴシック" w:hAnsi="Liberation Sans" w:cs="Arial"/>
+                <w:rFonts w:ascii="Liberation Sans" w:eastAsia="ＭＳ Ｐゴシック" w:hAnsi="Liberation Sans" w:cs="Arial" w:hint="eastAsia"/>
                 <w:sz w:val="20"/>
                 <w:szCs w:val="20"/>
               </w:rPr>
@@ -25671,7 +25694,7 @@
               <w:spacing w:after="0" w:line="240" w:lineRule="auto"/>
               <w:ind w:firstLineChars="0" w:firstLine="0"/>
               <w:rPr>
-                <w:rFonts w:ascii="Liberation Sans" w:eastAsia="ＭＳ Ｐゴシック" w:hAnsi="Liberation Sans" w:cs="Arial"/>
+                <w:rFonts w:ascii="Liberation Sans" w:eastAsia="ＭＳ Ｐゴシック" w:hAnsi="Liberation Sans" w:cs="Arial" w:hint="eastAsia"/>
                 <w:sz w:val="20"/>
                 <w:szCs w:val="20"/>
               </w:rPr>
@@ -25709,7 +25732,7 @@
               <w:spacing w:after="0" w:line="240" w:lineRule="auto"/>
               <w:ind w:firstLineChars="0" w:firstLine="0"/>
               <w:rPr>
-                <w:rFonts w:ascii="Liberation Sans" w:eastAsia="ＭＳ Ｐゴシック" w:hAnsi="Liberation Sans" w:cs="Arial"/>
+                <w:rFonts w:ascii="Liberation Sans" w:eastAsia="ＭＳ Ｐゴシック" w:hAnsi="Liberation Sans" w:cs="Arial" w:hint="eastAsia"/>
                 <w:sz w:val="20"/>
                 <w:szCs w:val="20"/>
               </w:rPr>
@@ -25747,7 +25770,7 @@
               <w:spacing w:after="0" w:line="240" w:lineRule="auto"/>
               <w:ind w:firstLineChars="0" w:firstLine="0"/>
               <w:rPr>
-                <w:rFonts w:ascii="Liberation Sans" w:eastAsia="ＭＳ Ｐゴシック" w:hAnsi="Liberation Sans" w:cs="Arial"/>
+                <w:rFonts w:ascii="Liberation Sans" w:eastAsia="ＭＳ Ｐゴシック" w:hAnsi="Liberation Sans" w:cs="Arial" w:hint="eastAsia"/>
                 <w:sz w:val="20"/>
                 <w:szCs w:val="20"/>
               </w:rPr>
@@ -25837,7 +25860,7 @@
               <w:spacing w:after="0" w:line="240" w:lineRule="auto"/>
               <w:ind w:firstLineChars="0" w:firstLine="0"/>
               <w:rPr>
-                <w:rFonts w:ascii="Liberation Sans" w:eastAsia="ＭＳ Ｐゴシック" w:hAnsi="Liberation Sans" w:cs="Arial"/>
+                <w:rFonts w:ascii="Liberation Sans" w:eastAsia="ＭＳ Ｐゴシック" w:hAnsi="Liberation Sans" w:cs="Arial" w:hint="eastAsia"/>
                 <w:sz w:val="20"/>
                 <w:szCs w:val="20"/>
               </w:rPr>
@@ -25875,7 +25898,7 @@
               <w:spacing w:after="0" w:line="240" w:lineRule="auto"/>
               <w:ind w:firstLineChars="0" w:firstLine="0"/>
               <w:rPr>
-                <w:rFonts w:ascii="Liberation Sans" w:eastAsia="ＭＳ Ｐゴシック" w:hAnsi="Liberation Sans" w:cs="Arial"/>
+                <w:rFonts w:ascii="Liberation Sans" w:eastAsia="ＭＳ Ｐゴシック" w:hAnsi="Liberation Sans" w:cs="Arial" w:hint="eastAsia"/>
                 <w:sz w:val="20"/>
                 <w:szCs w:val="20"/>
               </w:rPr>
@@ -25913,7 +25936,7 @@
               <w:spacing w:after="0" w:line="240" w:lineRule="auto"/>
               <w:ind w:firstLineChars="0" w:firstLine="0"/>
               <w:rPr>
-                <w:rFonts w:ascii="Liberation Sans" w:eastAsia="ＭＳ Ｐゴシック" w:hAnsi="Liberation Sans" w:cs="Arial"/>
+                <w:rFonts w:ascii="Liberation Sans" w:eastAsia="ＭＳ Ｐゴシック" w:hAnsi="Liberation Sans" w:cs="Arial" w:hint="eastAsia"/>
                 <w:sz w:val="20"/>
                 <w:szCs w:val="20"/>
               </w:rPr>
@@ -26003,7 +26026,7 @@
               <w:spacing w:after="0" w:line="240" w:lineRule="auto"/>
               <w:ind w:firstLineChars="0" w:firstLine="0"/>
               <w:rPr>
-                <w:rFonts w:ascii="Liberation Sans" w:eastAsia="ＭＳ Ｐゴシック" w:hAnsi="Liberation Sans" w:cs="Arial"/>
+                <w:rFonts w:ascii="Liberation Sans" w:eastAsia="ＭＳ Ｐゴシック" w:hAnsi="Liberation Sans" w:cs="Arial" w:hint="eastAsia"/>
                 <w:sz w:val="20"/>
                 <w:szCs w:val="20"/>
               </w:rPr>
@@ -26041,7 +26064,7 @@
               <w:spacing w:after="0" w:line="240" w:lineRule="auto"/>
               <w:ind w:firstLineChars="0" w:firstLine="0"/>
               <w:rPr>
-                <w:rFonts w:ascii="Liberation Sans" w:eastAsia="ＭＳ Ｐゴシック" w:hAnsi="Liberation Sans" w:cs="Arial"/>
+                <w:rFonts w:ascii="Liberation Sans" w:eastAsia="ＭＳ Ｐゴシック" w:hAnsi="Liberation Sans" w:cs="Arial" w:hint="eastAsia"/>
                 <w:sz w:val="20"/>
                 <w:szCs w:val="20"/>
               </w:rPr>
@@ -26079,7 +26102,7 @@
               <w:spacing w:after="0" w:line="240" w:lineRule="auto"/>
               <w:ind w:firstLineChars="0" w:firstLine="0"/>
               <w:rPr>
-                <w:rFonts w:ascii="Liberation Sans" w:eastAsia="ＭＳ Ｐゴシック" w:hAnsi="Liberation Sans" w:cs="Arial"/>
+                <w:rFonts w:ascii="Liberation Sans" w:eastAsia="ＭＳ Ｐゴシック" w:hAnsi="Liberation Sans" w:cs="Arial" w:hint="eastAsia"/>
                 <w:sz w:val="20"/>
                 <w:szCs w:val="20"/>
               </w:rPr>
@@ -26169,7 +26192,7 @@
               <w:spacing w:after="0" w:line="240" w:lineRule="auto"/>
               <w:ind w:firstLineChars="0" w:firstLine="0"/>
               <w:rPr>
-                <w:rFonts w:ascii="Liberation Sans" w:eastAsia="ＭＳ Ｐゴシック" w:hAnsi="Liberation Sans" w:cs="Arial"/>
+                <w:rFonts w:ascii="Liberation Sans" w:eastAsia="ＭＳ Ｐゴシック" w:hAnsi="Liberation Sans" w:cs="Arial" w:hint="eastAsia"/>
                 <w:sz w:val="20"/>
                 <w:szCs w:val="20"/>
               </w:rPr>
@@ -26207,7 +26230,7 @@
               <w:spacing w:after="0" w:line="240" w:lineRule="auto"/>
               <w:ind w:firstLineChars="0" w:firstLine="0"/>
               <w:rPr>
-                <w:rFonts w:ascii="Liberation Sans" w:eastAsia="ＭＳ Ｐゴシック" w:hAnsi="Liberation Sans" w:cs="Arial"/>
+                <w:rFonts w:ascii="Liberation Sans" w:eastAsia="ＭＳ Ｐゴシック" w:hAnsi="Liberation Sans" w:cs="Arial" w:hint="eastAsia"/>
                 <w:sz w:val="20"/>
                 <w:szCs w:val="20"/>
               </w:rPr>
@@ -26245,7 +26268,7 @@
               <w:spacing w:after="0" w:line="240" w:lineRule="auto"/>
               <w:ind w:firstLineChars="0" w:firstLine="0"/>
               <w:rPr>
-                <w:rFonts w:ascii="Liberation Sans" w:eastAsia="ＭＳ Ｐゴシック" w:hAnsi="Liberation Sans" w:cs="Arial"/>
+                <w:rFonts w:ascii="Liberation Sans" w:eastAsia="ＭＳ Ｐゴシック" w:hAnsi="Liberation Sans" w:cs="Arial" w:hint="eastAsia"/>
                 <w:sz w:val="20"/>
                 <w:szCs w:val="20"/>
               </w:rPr>
@@ -26335,7 +26358,7 @@
               <w:spacing w:after="0" w:line="240" w:lineRule="auto"/>
               <w:ind w:firstLineChars="0" w:firstLine="0"/>
               <w:rPr>
-                <w:rFonts w:ascii="Liberation Sans" w:eastAsia="ＭＳ Ｐゴシック" w:hAnsi="Liberation Sans" w:cs="Arial"/>
+                <w:rFonts w:ascii="Liberation Sans" w:eastAsia="ＭＳ Ｐゴシック" w:hAnsi="Liberation Sans" w:cs="Arial" w:hint="eastAsia"/>
                 <w:sz w:val="20"/>
                 <w:szCs w:val="20"/>
               </w:rPr>
@@ -26373,7 +26396,7 @@
               <w:spacing w:after="0" w:line="240" w:lineRule="auto"/>
               <w:ind w:firstLineChars="0" w:firstLine="0"/>
               <w:rPr>
-                <w:rFonts w:ascii="Liberation Sans" w:eastAsia="ＭＳ Ｐゴシック" w:hAnsi="Liberation Sans" w:cs="Arial"/>
+                <w:rFonts w:ascii="Liberation Sans" w:eastAsia="ＭＳ Ｐゴシック" w:hAnsi="Liberation Sans" w:cs="Arial" w:hint="eastAsia"/>
                 <w:sz w:val="20"/>
                 <w:szCs w:val="20"/>
               </w:rPr>
@@ -26411,7 +26434,7 @@
               <w:spacing w:after="0" w:line="240" w:lineRule="auto"/>
               <w:ind w:firstLineChars="0" w:firstLine="0"/>
               <w:rPr>
-                <w:rFonts w:ascii="Liberation Sans" w:eastAsia="ＭＳ Ｐゴシック" w:hAnsi="Liberation Sans" w:cs="Arial"/>
+                <w:rFonts w:ascii="Liberation Sans" w:eastAsia="ＭＳ Ｐゴシック" w:hAnsi="Liberation Sans" w:cs="Arial" w:hint="eastAsia"/>
                 <w:sz w:val="20"/>
                 <w:szCs w:val="20"/>
               </w:rPr>
@@ -26501,7 +26524,7 @@
               <w:spacing w:after="0" w:line="240" w:lineRule="auto"/>
               <w:ind w:firstLineChars="0" w:firstLine="0"/>
               <w:rPr>
-                <w:rFonts w:ascii="Liberation Sans" w:eastAsia="ＭＳ Ｐゴシック" w:hAnsi="Liberation Sans" w:cs="Arial"/>
+                <w:rFonts w:ascii="Liberation Sans" w:eastAsia="ＭＳ Ｐゴシック" w:hAnsi="Liberation Sans" w:cs="Arial" w:hint="eastAsia"/>
                 <w:sz w:val="20"/>
                 <w:szCs w:val="20"/>
               </w:rPr>
@@ -26539,7 +26562,7 @@
               <w:spacing w:after="0" w:line="240" w:lineRule="auto"/>
               <w:ind w:firstLineChars="0" w:firstLine="0"/>
               <w:rPr>
-                <w:rFonts w:ascii="Liberation Sans" w:eastAsia="ＭＳ Ｐゴシック" w:hAnsi="Liberation Sans" w:cs="Arial"/>
+                <w:rFonts w:ascii="Liberation Sans" w:eastAsia="ＭＳ Ｐゴシック" w:hAnsi="Liberation Sans" w:cs="Arial" w:hint="eastAsia"/>
                 <w:sz w:val="20"/>
                 <w:szCs w:val="20"/>
               </w:rPr>
@@ -26577,7 +26600,7 @@
               <w:spacing w:after="0" w:line="240" w:lineRule="auto"/>
               <w:ind w:firstLineChars="0" w:firstLine="0"/>
               <w:rPr>
-                <w:rFonts w:ascii="Liberation Sans" w:eastAsia="ＭＳ Ｐゴシック" w:hAnsi="Liberation Sans" w:cs="Arial"/>
+                <w:rFonts w:ascii="Liberation Sans" w:eastAsia="ＭＳ Ｐゴシック" w:hAnsi="Liberation Sans" w:cs="Arial" w:hint="eastAsia"/>
                 <w:sz w:val="20"/>
                 <w:szCs w:val="20"/>
               </w:rPr>
@@ -26667,7 +26690,7 @@
               <w:spacing w:after="0" w:line="240" w:lineRule="auto"/>
               <w:ind w:firstLineChars="0" w:firstLine="0"/>
               <w:rPr>
-                <w:rFonts w:ascii="Liberation Sans" w:eastAsia="ＭＳ Ｐゴシック" w:hAnsi="Liberation Sans" w:cs="Arial"/>
+                <w:rFonts w:ascii="Liberation Sans" w:eastAsia="ＭＳ Ｐゴシック" w:hAnsi="Liberation Sans" w:cs="Arial" w:hint="eastAsia"/>
                 <w:sz w:val="20"/>
                 <w:szCs w:val="20"/>
               </w:rPr>
@@ -26705,7 +26728,7 @@
               <w:spacing w:after="0" w:line="240" w:lineRule="auto"/>
               <w:ind w:firstLineChars="0" w:firstLine="0"/>
               <w:rPr>
-                <w:rFonts w:ascii="Liberation Sans" w:eastAsia="ＭＳ Ｐゴシック" w:hAnsi="Liberation Sans" w:cs="Arial"/>
+                <w:rFonts w:ascii="Liberation Sans" w:eastAsia="ＭＳ Ｐゴシック" w:hAnsi="Liberation Sans" w:cs="Arial" w:hint="eastAsia"/>
                 <w:sz w:val="20"/>
                 <w:szCs w:val="20"/>
               </w:rPr>
@@ -26743,7 +26766,7 @@
               <w:spacing w:after="0" w:line="240" w:lineRule="auto"/>
               <w:ind w:firstLineChars="0" w:firstLine="0"/>
               <w:rPr>
-                <w:rFonts w:ascii="Liberation Sans" w:eastAsia="ＭＳ Ｐゴシック" w:hAnsi="Liberation Sans" w:cs="Arial"/>
+                <w:rFonts w:ascii="Liberation Sans" w:eastAsia="ＭＳ Ｐゴシック" w:hAnsi="Liberation Sans" w:cs="Arial" w:hint="eastAsia"/>
                 <w:sz w:val="20"/>
                 <w:szCs w:val="20"/>
               </w:rPr>
@@ -26833,7 +26856,7 @@
               <w:spacing w:after="0" w:line="240" w:lineRule="auto"/>
               <w:ind w:firstLineChars="0" w:firstLine="0"/>
               <w:rPr>
-                <w:rFonts w:ascii="Liberation Sans" w:eastAsia="ＭＳ Ｐゴシック" w:hAnsi="Liberation Sans" w:cs="Arial"/>
+                <w:rFonts w:ascii="Liberation Sans" w:eastAsia="ＭＳ Ｐゴシック" w:hAnsi="Liberation Sans" w:cs="Arial" w:hint="eastAsia"/>
                 <w:sz w:val="20"/>
                 <w:szCs w:val="20"/>
               </w:rPr>
@@ -26871,7 +26894,7 @@
               <w:spacing w:after="0" w:line="240" w:lineRule="auto"/>
               <w:ind w:firstLineChars="0" w:firstLine="0"/>
               <w:rPr>
-                <w:rFonts w:ascii="Liberation Sans" w:eastAsia="ＭＳ Ｐゴシック" w:hAnsi="Liberation Sans" w:cs="Arial"/>
+                <w:rFonts w:ascii="Liberation Sans" w:eastAsia="ＭＳ Ｐゴシック" w:hAnsi="Liberation Sans" w:cs="Arial" w:hint="eastAsia"/>
                 <w:sz w:val="20"/>
                 <w:szCs w:val="20"/>
               </w:rPr>
@@ -26909,7 +26932,7 @@
               <w:spacing w:after="0" w:line="240" w:lineRule="auto"/>
               <w:ind w:firstLineChars="0" w:firstLine="0"/>
               <w:rPr>
-                <w:rFonts w:ascii="Liberation Sans" w:eastAsia="ＭＳ Ｐゴシック" w:hAnsi="Liberation Sans" w:cs="Arial"/>
+                <w:rFonts w:ascii="Liberation Sans" w:eastAsia="ＭＳ Ｐゴシック" w:hAnsi="Liberation Sans" w:cs="Arial" w:hint="eastAsia"/>
                 <w:sz w:val="20"/>
                 <w:szCs w:val="20"/>
               </w:rPr>
@@ -26950,9 +26973,6 @@
     <w:p>
       <w:pPr>
         <w:ind w:firstLineChars="0" w:firstLine="0"/>
-        <w:rPr>
-          <w:rFonts w:hint="eastAsia"/>
-        </w:rPr>
       </w:pPr>
       <w:r>
         <w:br w:type="page"/>
@@ -27179,7 +27199,7 @@
               <w:spacing w:after="0" w:line="240" w:lineRule="auto"/>
               <w:ind w:firstLineChars="0" w:firstLine="0"/>
               <w:rPr>
-                <w:rFonts w:ascii="Liberation Sans" w:eastAsia="ＭＳ Ｐゴシック" w:hAnsi="Liberation Sans" w:cs="Arial"/>
+                <w:rFonts w:ascii="Liberation Sans" w:eastAsia="ＭＳ Ｐゴシック" w:hAnsi="Liberation Sans" w:cs="Arial" w:hint="eastAsia"/>
                 <w:sz w:val="20"/>
                 <w:szCs w:val="20"/>
               </w:rPr>
@@ -27217,7 +27237,7 @@
               <w:spacing w:after="0" w:line="240" w:lineRule="auto"/>
               <w:ind w:firstLineChars="0" w:firstLine="0"/>
               <w:rPr>
-                <w:rFonts w:ascii="Liberation Sans" w:eastAsia="ＭＳ Ｐゴシック" w:hAnsi="Liberation Sans" w:cs="Arial"/>
+                <w:rFonts w:ascii="Liberation Sans" w:eastAsia="ＭＳ Ｐゴシック" w:hAnsi="Liberation Sans" w:cs="Arial" w:hint="eastAsia"/>
                 <w:sz w:val="20"/>
                 <w:szCs w:val="20"/>
               </w:rPr>
@@ -27255,7 +27275,7 @@
               <w:spacing w:after="0" w:line="240" w:lineRule="auto"/>
               <w:ind w:firstLineChars="0" w:firstLine="0"/>
               <w:rPr>
-                <w:rFonts w:ascii="Liberation Sans" w:eastAsia="ＭＳ Ｐゴシック" w:hAnsi="Liberation Sans" w:cs="Arial"/>
+                <w:rFonts w:ascii="Liberation Sans" w:eastAsia="ＭＳ Ｐゴシック" w:hAnsi="Liberation Sans" w:cs="Arial" w:hint="eastAsia"/>
                 <w:sz w:val="20"/>
                 <w:szCs w:val="20"/>
               </w:rPr>
@@ -27337,7 +27357,7 @@
               <w:spacing w:after="0" w:line="240" w:lineRule="auto"/>
               <w:ind w:firstLineChars="0" w:firstLine="0"/>
               <w:rPr>
-                <w:rFonts w:ascii="Liberation Sans" w:eastAsia="ＭＳ Ｐゴシック" w:hAnsi="Liberation Sans" w:cs="Arial"/>
+                <w:rFonts w:ascii="Liberation Sans" w:eastAsia="ＭＳ Ｐゴシック" w:hAnsi="Liberation Sans" w:cs="Arial" w:hint="eastAsia"/>
                 <w:sz w:val="20"/>
                 <w:szCs w:val="20"/>
               </w:rPr>
@@ -27375,7 +27395,7 @@
               <w:spacing w:after="0" w:line="240" w:lineRule="auto"/>
               <w:ind w:firstLineChars="0" w:firstLine="0"/>
               <w:rPr>
-                <w:rFonts w:ascii="Liberation Sans" w:eastAsia="ＭＳ Ｐゴシック" w:hAnsi="Liberation Sans" w:cs="Arial"/>
+                <w:rFonts w:ascii="Liberation Sans" w:eastAsia="ＭＳ Ｐゴシック" w:hAnsi="Liberation Sans" w:cs="Arial" w:hint="eastAsia"/>
                 <w:sz w:val="20"/>
                 <w:szCs w:val="20"/>
               </w:rPr>
@@ -27413,7 +27433,7 @@
               <w:spacing w:after="0" w:line="240" w:lineRule="auto"/>
               <w:ind w:firstLineChars="0" w:firstLine="0"/>
               <w:rPr>
-                <w:rFonts w:ascii="Liberation Sans" w:eastAsia="ＭＳ Ｐゴシック" w:hAnsi="Liberation Sans" w:cs="Arial"/>
+                <w:rFonts w:ascii="Liberation Sans" w:eastAsia="ＭＳ Ｐゴシック" w:hAnsi="Liberation Sans" w:cs="Arial" w:hint="eastAsia"/>
                 <w:sz w:val="20"/>
                 <w:szCs w:val="20"/>
               </w:rPr>
@@ -27495,7 +27515,7 @@
               <w:spacing w:after="0" w:line="240" w:lineRule="auto"/>
               <w:ind w:firstLineChars="0" w:firstLine="0"/>
               <w:rPr>
-                <w:rFonts w:ascii="Liberation Sans" w:eastAsia="ＭＳ Ｐゴシック" w:hAnsi="Liberation Sans" w:cs="Arial"/>
+                <w:rFonts w:ascii="Liberation Sans" w:eastAsia="ＭＳ Ｐゴシック" w:hAnsi="Liberation Sans" w:cs="Arial" w:hint="eastAsia"/>
                 <w:sz w:val="20"/>
                 <w:szCs w:val="20"/>
               </w:rPr>
@@ -27533,7 +27553,7 @@
               <w:spacing w:after="0" w:line="240" w:lineRule="auto"/>
               <w:ind w:firstLineChars="0" w:firstLine="0"/>
               <w:rPr>
-                <w:rFonts w:ascii="Liberation Sans" w:eastAsia="ＭＳ Ｐゴシック" w:hAnsi="Liberation Sans" w:cs="Arial"/>
+                <w:rFonts w:ascii="Liberation Sans" w:eastAsia="ＭＳ Ｐゴシック" w:hAnsi="Liberation Sans" w:cs="Arial" w:hint="eastAsia"/>
                 <w:sz w:val="20"/>
                 <w:szCs w:val="20"/>
               </w:rPr>
@@ -27571,7 +27591,7 @@
               <w:spacing w:after="0" w:line="240" w:lineRule="auto"/>
               <w:ind w:firstLineChars="0" w:firstLine="0"/>
               <w:rPr>
-                <w:rFonts w:ascii="Liberation Sans" w:eastAsia="ＭＳ Ｐゴシック" w:hAnsi="Liberation Sans" w:cs="Arial"/>
+                <w:rFonts w:ascii="Liberation Sans" w:eastAsia="ＭＳ Ｐゴシック" w:hAnsi="Liberation Sans" w:cs="Arial" w:hint="eastAsia"/>
                 <w:sz w:val="20"/>
                 <w:szCs w:val="20"/>
               </w:rPr>
@@ -27653,7 +27673,7 @@
               <w:spacing w:after="0" w:line="240" w:lineRule="auto"/>
               <w:ind w:firstLineChars="0" w:firstLine="0"/>
               <w:rPr>
-                <w:rFonts w:ascii="Liberation Sans" w:eastAsia="ＭＳ Ｐゴシック" w:hAnsi="Liberation Sans" w:cs="Arial"/>
+                <w:rFonts w:ascii="Liberation Sans" w:eastAsia="ＭＳ Ｐゴシック" w:hAnsi="Liberation Sans" w:cs="Arial" w:hint="eastAsia"/>
                 <w:sz w:val="20"/>
                 <w:szCs w:val="20"/>
               </w:rPr>
@@ -27691,7 +27711,7 @@
               <w:spacing w:after="0" w:line="240" w:lineRule="auto"/>
               <w:ind w:firstLineChars="0" w:firstLine="0"/>
               <w:rPr>
-                <w:rFonts w:ascii="Liberation Sans" w:eastAsia="ＭＳ Ｐゴシック" w:hAnsi="Liberation Sans" w:cs="Arial"/>
+                <w:rFonts w:ascii="Liberation Sans" w:eastAsia="ＭＳ Ｐゴシック" w:hAnsi="Liberation Sans" w:cs="Arial" w:hint="eastAsia"/>
                 <w:sz w:val="20"/>
                 <w:szCs w:val="20"/>
               </w:rPr>
@@ -27729,7 +27749,7 @@
               <w:spacing w:after="0" w:line="240" w:lineRule="auto"/>
               <w:ind w:firstLineChars="0" w:firstLine="0"/>
               <w:rPr>
-                <w:rFonts w:ascii="Liberation Sans" w:eastAsia="ＭＳ Ｐゴシック" w:hAnsi="Liberation Sans" w:cs="Arial"/>
+                <w:rFonts w:ascii="Liberation Sans" w:eastAsia="ＭＳ Ｐゴシック" w:hAnsi="Liberation Sans" w:cs="Arial" w:hint="eastAsia"/>
                 <w:sz w:val="20"/>
                 <w:szCs w:val="20"/>
               </w:rPr>
@@ -27811,7 +27831,7 @@
               <w:spacing w:after="0" w:line="240" w:lineRule="auto"/>
               <w:ind w:firstLineChars="0" w:firstLine="0"/>
               <w:rPr>
-                <w:rFonts w:ascii="Liberation Sans" w:eastAsia="ＭＳ Ｐゴシック" w:hAnsi="Liberation Sans" w:cs="Arial"/>
+                <w:rFonts w:ascii="Liberation Sans" w:eastAsia="ＭＳ Ｐゴシック" w:hAnsi="Liberation Sans" w:cs="Arial" w:hint="eastAsia"/>
                 <w:sz w:val="20"/>
                 <w:szCs w:val="20"/>
               </w:rPr>
@@ -27849,7 +27869,7 @@
               <w:spacing w:after="0" w:line="240" w:lineRule="auto"/>
               <w:ind w:firstLineChars="0" w:firstLine="0"/>
               <w:rPr>
-                <w:rFonts w:ascii="Liberation Sans" w:eastAsia="ＭＳ Ｐゴシック" w:hAnsi="Liberation Sans" w:cs="Arial"/>
+                <w:rFonts w:ascii="Liberation Sans" w:eastAsia="ＭＳ Ｐゴシック" w:hAnsi="Liberation Sans" w:cs="Arial" w:hint="eastAsia"/>
                 <w:sz w:val="20"/>
                 <w:szCs w:val="20"/>
               </w:rPr>
@@ -27887,7 +27907,7 @@
               <w:spacing w:after="0" w:line="240" w:lineRule="auto"/>
               <w:ind w:firstLineChars="0" w:firstLine="0"/>
               <w:rPr>
-                <w:rFonts w:ascii="Liberation Sans" w:eastAsia="ＭＳ Ｐゴシック" w:hAnsi="Liberation Sans" w:cs="Arial"/>
+                <w:rFonts w:ascii="Liberation Sans" w:eastAsia="ＭＳ Ｐゴシック" w:hAnsi="Liberation Sans" w:cs="Arial" w:hint="eastAsia"/>
                 <w:sz w:val="20"/>
                 <w:szCs w:val="20"/>
               </w:rPr>
@@ -27969,7 +27989,7 @@
               <w:spacing w:after="0" w:line="240" w:lineRule="auto"/>
               <w:ind w:firstLineChars="0" w:firstLine="0"/>
               <w:rPr>
-                <w:rFonts w:ascii="Liberation Sans" w:eastAsia="ＭＳ Ｐゴシック" w:hAnsi="Liberation Sans" w:cs="Arial"/>
+                <w:rFonts w:ascii="Liberation Sans" w:eastAsia="ＭＳ Ｐゴシック" w:hAnsi="Liberation Sans" w:cs="Arial" w:hint="eastAsia"/>
                 <w:sz w:val="20"/>
                 <w:szCs w:val="20"/>
               </w:rPr>
@@ -28007,7 +28027,7 @@
               <w:spacing w:after="0" w:line="240" w:lineRule="auto"/>
               <w:ind w:firstLineChars="0" w:firstLine="0"/>
               <w:rPr>
-                <w:rFonts w:ascii="Liberation Sans" w:eastAsia="ＭＳ Ｐゴシック" w:hAnsi="Liberation Sans" w:cs="Arial"/>
+                <w:rFonts w:ascii="Liberation Sans" w:eastAsia="ＭＳ Ｐゴシック" w:hAnsi="Liberation Sans" w:cs="Arial" w:hint="eastAsia"/>
                 <w:sz w:val="20"/>
                 <w:szCs w:val="20"/>
               </w:rPr>
@@ -28045,7 +28065,7 @@
               <w:spacing w:after="0" w:line="240" w:lineRule="auto"/>
               <w:ind w:firstLineChars="0" w:firstLine="0"/>
               <w:rPr>
-                <w:rFonts w:ascii="Liberation Sans" w:eastAsia="ＭＳ Ｐゴシック" w:hAnsi="Liberation Sans" w:cs="Arial"/>
+                <w:rFonts w:ascii="Liberation Sans" w:eastAsia="ＭＳ Ｐゴシック" w:hAnsi="Liberation Sans" w:cs="Arial" w:hint="eastAsia"/>
                 <w:sz w:val="20"/>
                 <w:szCs w:val="20"/>
               </w:rPr>
@@ -28127,7 +28147,7 @@
               <w:spacing w:after="0" w:line="240" w:lineRule="auto"/>
               <w:ind w:firstLineChars="0" w:firstLine="0"/>
               <w:rPr>
-                <w:rFonts w:ascii="Liberation Sans" w:eastAsia="ＭＳ Ｐゴシック" w:hAnsi="Liberation Sans" w:cs="Arial"/>
+                <w:rFonts w:ascii="Liberation Sans" w:eastAsia="ＭＳ Ｐゴシック" w:hAnsi="Liberation Sans" w:cs="Arial" w:hint="eastAsia"/>
                 <w:sz w:val="20"/>
                 <w:szCs w:val="20"/>
               </w:rPr>
@@ -28165,7 +28185,7 @@
               <w:spacing w:after="0" w:line="240" w:lineRule="auto"/>
               <w:ind w:firstLineChars="0" w:firstLine="0"/>
               <w:rPr>
-                <w:rFonts w:ascii="Liberation Sans" w:eastAsia="ＭＳ Ｐゴシック" w:hAnsi="Liberation Sans" w:cs="Arial"/>
+                <w:rFonts w:ascii="Liberation Sans" w:eastAsia="ＭＳ Ｐゴシック" w:hAnsi="Liberation Sans" w:cs="Arial" w:hint="eastAsia"/>
                 <w:sz w:val="20"/>
                 <w:szCs w:val="20"/>
               </w:rPr>
@@ -28203,7 +28223,7 @@
               <w:spacing w:after="0" w:line="240" w:lineRule="auto"/>
               <w:ind w:firstLineChars="0" w:firstLine="0"/>
               <w:rPr>
-                <w:rFonts w:ascii="Liberation Sans" w:eastAsia="ＭＳ Ｐゴシック" w:hAnsi="Liberation Sans" w:cs="Arial"/>
+                <w:rFonts w:ascii="Liberation Sans" w:eastAsia="ＭＳ Ｐゴシック" w:hAnsi="Liberation Sans" w:cs="Arial" w:hint="eastAsia"/>
                 <w:sz w:val="20"/>
                 <w:szCs w:val="20"/>
               </w:rPr>
@@ -28285,7 +28305,7 @@
               <w:spacing w:after="0" w:line="240" w:lineRule="auto"/>
               <w:ind w:firstLineChars="0" w:firstLine="0"/>
               <w:rPr>
-                <w:rFonts w:ascii="Liberation Sans" w:eastAsia="ＭＳ Ｐゴシック" w:hAnsi="Liberation Sans" w:cs="Arial"/>
+                <w:rFonts w:ascii="Liberation Sans" w:eastAsia="ＭＳ Ｐゴシック" w:hAnsi="Liberation Sans" w:cs="Arial" w:hint="eastAsia"/>
                 <w:sz w:val="20"/>
                 <w:szCs w:val="20"/>
               </w:rPr>
@@ -28323,7 +28343,7 @@
               <w:spacing w:after="0" w:line="240" w:lineRule="auto"/>
               <w:ind w:firstLineChars="0" w:firstLine="0"/>
               <w:rPr>
-                <w:rFonts w:ascii="Liberation Sans" w:eastAsia="ＭＳ Ｐゴシック" w:hAnsi="Liberation Sans" w:cs="Arial"/>
+                <w:rFonts w:ascii="Liberation Sans" w:eastAsia="ＭＳ Ｐゴシック" w:hAnsi="Liberation Sans" w:cs="Arial" w:hint="eastAsia"/>
                 <w:sz w:val="20"/>
                 <w:szCs w:val="20"/>
               </w:rPr>
@@ -28361,7 +28381,7 @@
               <w:spacing w:after="0" w:line="240" w:lineRule="auto"/>
               <w:ind w:firstLineChars="0" w:firstLine="0"/>
               <w:rPr>
-                <w:rFonts w:ascii="Liberation Sans" w:eastAsia="ＭＳ Ｐゴシック" w:hAnsi="Liberation Sans" w:cs="Arial"/>
+                <w:rFonts w:ascii="Liberation Sans" w:eastAsia="ＭＳ Ｐゴシック" w:hAnsi="Liberation Sans" w:cs="Arial" w:hint="eastAsia"/>
                 <w:sz w:val="20"/>
                 <w:szCs w:val="20"/>
               </w:rPr>
@@ -28443,7 +28463,7 @@
               <w:spacing w:after="0" w:line="240" w:lineRule="auto"/>
               <w:ind w:firstLineChars="0" w:firstLine="0"/>
               <w:rPr>
-                <w:rFonts w:ascii="Liberation Sans" w:eastAsia="ＭＳ Ｐゴシック" w:hAnsi="Liberation Sans" w:cs="Arial"/>
+                <w:rFonts w:ascii="Liberation Sans" w:eastAsia="ＭＳ Ｐゴシック" w:hAnsi="Liberation Sans" w:cs="Arial" w:hint="eastAsia"/>
                 <w:sz w:val="20"/>
                 <w:szCs w:val="20"/>
               </w:rPr>
@@ -28481,7 +28501,7 @@
               <w:spacing w:after="0" w:line="240" w:lineRule="auto"/>
               <w:ind w:firstLineChars="0" w:firstLine="0"/>
               <w:rPr>
-                <w:rFonts w:ascii="Liberation Sans" w:eastAsia="ＭＳ Ｐゴシック" w:hAnsi="Liberation Sans" w:cs="Arial"/>
+                <w:rFonts w:ascii="Liberation Sans" w:eastAsia="ＭＳ Ｐゴシック" w:hAnsi="Liberation Sans" w:cs="Arial" w:hint="eastAsia"/>
                 <w:sz w:val="20"/>
                 <w:szCs w:val="20"/>
               </w:rPr>
@@ -28519,7 +28539,7 @@
               <w:spacing w:after="0" w:line="240" w:lineRule="auto"/>
               <w:ind w:firstLineChars="0" w:firstLine="0"/>
               <w:rPr>
-                <w:rFonts w:ascii="Liberation Sans" w:eastAsia="ＭＳ Ｐゴシック" w:hAnsi="Liberation Sans" w:cs="Arial"/>
+                <w:rFonts w:ascii="Liberation Sans" w:eastAsia="ＭＳ Ｐゴシック" w:hAnsi="Liberation Sans" w:cs="Arial" w:hint="eastAsia"/>
                 <w:sz w:val="20"/>
                 <w:szCs w:val="20"/>
               </w:rPr>
@@ -28601,7 +28621,7 @@
               <w:spacing w:after="0" w:line="240" w:lineRule="auto"/>
               <w:ind w:firstLineChars="0" w:firstLine="0"/>
               <w:rPr>
-                <w:rFonts w:ascii="Liberation Sans" w:eastAsia="ＭＳ Ｐゴシック" w:hAnsi="Liberation Sans" w:cs="Arial"/>
+                <w:rFonts w:ascii="Liberation Sans" w:eastAsia="ＭＳ Ｐゴシック" w:hAnsi="Liberation Sans" w:cs="Arial" w:hint="eastAsia"/>
                 <w:sz w:val="20"/>
                 <w:szCs w:val="20"/>
               </w:rPr>
@@ -28639,7 +28659,7 @@
               <w:spacing w:after="0" w:line="240" w:lineRule="auto"/>
               <w:ind w:firstLineChars="0" w:firstLine="0"/>
               <w:rPr>
-                <w:rFonts w:ascii="Liberation Sans" w:eastAsia="ＭＳ Ｐゴシック" w:hAnsi="Liberation Sans" w:cs="Arial"/>
+                <w:rFonts w:ascii="Liberation Sans" w:eastAsia="ＭＳ Ｐゴシック" w:hAnsi="Liberation Sans" w:cs="Arial" w:hint="eastAsia"/>
                 <w:sz w:val="20"/>
                 <w:szCs w:val="20"/>
               </w:rPr>
@@ -28677,7 +28697,7 @@
               <w:spacing w:after="0" w:line="240" w:lineRule="auto"/>
               <w:ind w:firstLineChars="0" w:firstLine="0"/>
               <w:rPr>
-                <w:rFonts w:ascii="Liberation Sans" w:eastAsia="ＭＳ Ｐゴシック" w:hAnsi="Liberation Sans" w:cs="Arial"/>
+                <w:rFonts w:ascii="Liberation Sans" w:eastAsia="ＭＳ Ｐゴシック" w:hAnsi="Liberation Sans" w:cs="Arial" w:hint="eastAsia"/>
                 <w:sz w:val="20"/>
                 <w:szCs w:val="20"/>
               </w:rPr>
@@ -28759,7 +28779,7 @@
               <w:spacing w:after="0" w:line="240" w:lineRule="auto"/>
               <w:ind w:firstLineChars="0" w:firstLine="0"/>
               <w:rPr>
-                <w:rFonts w:ascii="Liberation Sans" w:eastAsia="ＭＳ Ｐゴシック" w:hAnsi="Liberation Sans" w:cs="Arial"/>
+                <w:rFonts w:ascii="Liberation Sans" w:eastAsia="ＭＳ Ｐゴシック" w:hAnsi="Liberation Sans" w:cs="Arial" w:hint="eastAsia"/>
                 <w:sz w:val="20"/>
                 <w:szCs w:val="20"/>
               </w:rPr>
@@ -28797,7 +28817,7 @@
               <w:spacing w:after="0" w:line="240" w:lineRule="auto"/>
               <w:ind w:firstLineChars="0" w:firstLine="0"/>
               <w:rPr>
-                <w:rFonts w:ascii="Liberation Sans" w:eastAsia="ＭＳ Ｐゴシック" w:hAnsi="Liberation Sans" w:cs="Arial"/>
+                <w:rFonts w:ascii="Liberation Sans" w:eastAsia="ＭＳ Ｐゴシック" w:hAnsi="Liberation Sans" w:cs="Arial" w:hint="eastAsia"/>
                 <w:sz w:val="20"/>
                 <w:szCs w:val="20"/>
               </w:rPr>
@@ -28835,7 +28855,7 @@
               <w:spacing w:after="0" w:line="240" w:lineRule="auto"/>
               <w:ind w:firstLineChars="0" w:firstLine="0"/>
               <w:rPr>
-                <w:rFonts w:ascii="Liberation Sans" w:eastAsia="ＭＳ Ｐゴシック" w:hAnsi="Liberation Sans" w:cs="Arial"/>
+                <w:rFonts w:ascii="Liberation Sans" w:eastAsia="ＭＳ Ｐゴシック" w:hAnsi="Liberation Sans" w:cs="Arial" w:hint="eastAsia"/>
                 <w:sz w:val="20"/>
                 <w:szCs w:val="20"/>
               </w:rPr>
@@ -28917,7 +28937,7 @@
               <w:spacing w:after="0" w:line="240" w:lineRule="auto"/>
               <w:ind w:firstLineChars="0" w:firstLine="0"/>
               <w:rPr>
-                <w:rFonts w:ascii="Liberation Sans" w:eastAsia="ＭＳ Ｐゴシック" w:hAnsi="Liberation Sans" w:cs="Arial"/>
+                <w:rFonts w:ascii="Liberation Sans" w:eastAsia="ＭＳ Ｐゴシック" w:hAnsi="Liberation Sans" w:cs="Arial" w:hint="eastAsia"/>
                 <w:sz w:val="20"/>
                 <w:szCs w:val="20"/>
               </w:rPr>
@@ -28955,7 +28975,7 @@
               <w:spacing w:after="0" w:line="240" w:lineRule="auto"/>
               <w:ind w:firstLineChars="0" w:firstLine="0"/>
               <w:rPr>
-                <w:rFonts w:ascii="Liberation Sans" w:eastAsia="ＭＳ Ｐゴシック" w:hAnsi="Liberation Sans" w:cs="Arial"/>
+                <w:rFonts w:ascii="Liberation Sans" w:eastAsia="ＭＳ Ｐゴシック" w:hAnsi="Liberation Sans" w:cs="Arial" w:hint="eastAsia"/>
                 <w:sz w:val="20"/>
                 <w:szCs w:val="20"/>
               </w:rPr>
@@ -28993,7 +29013,7 @@
               <w:spacing w:after="0" w:line="240" w:lineRule="auto"/>
               <w:ind w:firstLineChars="0" w:firstLine="0"/>
               <w:rPr>
-                <w:rFonts w:ascii="Liberation Sans" w:eastAsia="ＭＳ Ｐゴシック" w:hAnsi="Liberation Sans" w:cs="Arial"/>
+                <w:rFonts w:ascii="Liberation Sans" w:eastAsia="ＭＳ Ｐゴシック" w:hAnsi="Liberation Sans" w:cs="Arial" w:hint="eastAsia"/>
                 <w:sz w:val="20"/>
                 <w:szCs w:val="20"/>
               </w:rPr>
@@ -29075,7 +29095,7 @@
               <w:spacing w:after="0" w:line="240" w:lineRule="auto"/>
               <w:ind w:firstLineChars="0" w:firstLine="0"/>
               <w:rPr>
-                <w:rFonts w:ascii="Liberation Sans" w:eastAsia="ＭＳ Ｐゴシック" w:hAnsi="Liberation Sans" w:cs="Arial"/>
+                <w:rFonts w:ascii="Liberation Sans" w:eastAsia="ＭＳ Ｐゴシック" w:hAnsi="Liberation Sans" w:cs="Arial" w:hint="eastAsia"/>
                 <w:sz w:val="20"/>
                 <w:szCs w:val="20"/>
               </w:rPr>
@@ -29113,7 +29133,7 @@
               <w:spacing w:after="0" w:line="240" w:lineRule="auto"/>
               <w:ind w:firstLineChars="0" w:firstLine="0"/>
               <w:rPr>
-                <w:rFonts w:ascii="Liberation Sans" w:eastAsia="ＭＳ Ｐゴシック" w:hAnsi="Liberation Sans" w:cs="Arial"/>
+                <w:rFonts w:ascii="Liberation Sans" w:eastAsia="ＭＳ Ｐゴシック" w:hAnsi="Liberation Sans" w:cs="Arial" w:hint="eastAsia"/>
                 <w:sz w:val="20"/>
                 <w:szCs w:val="20"/>
               </w:rPr>
@@ -29151,7 +29171,7 @@
               <w:spacing w:after="0" w:line="240" w:lineRule="auto"/>
               <w:ind w:firstLineChars="0" w:firstLine="0"/>
               <w:rPr>
-                <w:rFonts w:ascii="Liberation Sans" w:eastAsia="ＭＳ Ｐゴシック" w:hAnsi="Liberation Sans" w:cs="Arial"/>
+                <w:rFonts w:ascii="Liberation Sans" w:eastAsia="ＭＳ Ｐゴシック" w:hAnsi="Liberation Sans" w:cs="Arial" w:hint="eastAsia"/>
                 <w:sz w:val="20"/>
                 <w:szCs w:val="20"/>
               </w:rPr>
@@ -29233,7 +29253,7 @@
               <w:spacing w:after="0" w:line="240" w:lineRule="auto"/>
               <w:ind w:firstLineChars="0" w:firstLine="0"/>
               <w:rPr>
-                <w:rFonts w:ascii="Liberation Sans" w:eastAsia="ＭＳ Ｐゴシック" w:hAnsi="Liberation Sans" w:cs="Arial"/>
+                <w:rFonts w:ascii="Liberation Sans" w:eastAsia="ＭＳ Ｐゴシック" w:hAnsi="Liberation Sans" w:cs="Arial" w:hint="eastAsia"/>
                 <w:sz w:val="20"/>
                 <w:szCs w:val="20"/>
               </w:rPr>
@@ -29271,7 +29291,7 @@
               <w:spacing w:after="0" w:line="240" w:lineRule="auto"/>
               <w:ind w:firstLineChars="0" w:firstLine="0"/>
               <w:rPr>
-                <w:rFonts w:ascii="Liberation Sans" w:eastAsia="ＭＳ Ｐゴシック" w:hAnsi="Liberation Sans" w:cs="Arial"/>
+                <w:rFonts w:ascii="Liberation Sans" w:eastAsia="ＭＳ Ｐゴシック" w:hAnsi="Liberation Sans" w:cs="Arial" w:hint="eastAsia"/>
                 <w:sz w:val="20"/>
                 <w:szCs w:val="20"/>
               </w:rPr>
@@ -29309,7 +29329,7 @@
               <w:spacing w:after="0" w:line="240" w:lineRule="auto"/>
               <w:ind w:firstLineChars="0" w:firstLine="0"/>
               <w:rPr>
-                <w:rFonts w:ascii="Liberation Sans" w:eastAsia="ＭＳ Ｐゴシック" w:hAnsi="Liberation Sans" w:cs="Arial"/>
+                <w:rFonts w:ascii="Liberation Sans" w:eastAsia="ＭＳ Ｐゴシック" w:hAnsi="Liberation Sans" w:cs="Arial" w:hint="eastAsia"/>
                 <w:sz w:val="20"/>
                 <w:szCs w:val="20"/>
               </w:rPr>
@@ -29391,7 +29411,7 @@
               <w:spacing w:after="0" w:line="240" w:lineRule="auto"/>
               <w:ind w:firstLineChars="0" w:firstLine="0"/>
               <w:rPr>
-                <w:rFonts w:ascii="Liberation Sans" w:eastAsia="ＭＳ Ｐゴシック" w:hAnsi="Liberation Sans" w:cs="Arial"/>
+                <w:rFonts w:ascii="Liberation Sans" w:eastAsia="ＭＳ Ｐゴシック" w:hAnsi="Liberation Sans" w:cs="Arial" w:hint="eastAsia"/>
                 <w:sz w:val="20"/>
                 <w:szCs w:val="20"/>
               </w:rPr>
@@ -29429,7 +29449,7 @@
               <w:spacing w:after="0" w:line="240" w:lineRule="auto"/>
               <w:ind w:firstLineChars="0" w:firstLine="0"/>
               <w:rPr>
-                <w:rFonts w:ascii="Liberation Sans" w:eastAsia="ＭＳ Ｐゴシック" w:hAnsi="Liberation Sans" w:cs="Arial"/>
+                <w:rFonts w:ascii="Liberation Sans" w:eastAsia="ＭＳ Ｐゴシック" w:hAnsi="Liberation Sans" w:cs="Arial" w:hint="eastAsia"/>
                 <w:sz w:val="20"/>
                 <w:szCs w:val="20"/>
               </w:rPr>
@@ -29467,7 +29487,7 @@
               <w:spacing w:after="0" w:line="240" w:lineRule="auto"/>
               <w:ind w:firstLineChars="0" w:firstLine="0"/>
               <w:rPr>
-                <w:rFonts w:ascii="Liberation Sans" w:eastAsia="ＭＳ Ｐゴシック" w:hAnsi="Liberation Sans" w:cs="Arial"/>
+                <w:rFonts w:ascii="Liberation Sans" w:eastAsia="ＭＳ Ｐゴシック" w:hAnsi="Liberation Sans" w:cs="Arial" w:hint="eastAsia"/>
                 <w:sz w:val="20"/>
                 <w:szCs w:val="20"/>
               </w:rPr>
@@ -29549,7 +29569,7 @@
               <w:spacing w:after="0" w:line="240" w:lineRule="auto"/>
               <w:ind w:firstLineChars="0" w:firstLine="0"/>
               <w:rPr>
-                <w:rFonts w:ascii="Liberation Sans" w:eastAsia="ＭＳ Ｐゴシック" w:hAnsi="Liberation Sans" w:cs="Arial"/>
+                <w:rFonts w:ascii="Liberation Sans" w:eastAsia="ＭＳ Ｐゴシック" w:hAnsi="Liberation Sans" w:cs="Arial" w:hint="eastAsia"/>
                 <w:sz w:val="20"/>
                 <w:szCs w:val="20"/>
               </w:rPr>
@@ -29587,7 +29607,7 @@
               <w:spacing w:after="0" w:line="240" w:lineRule="auto"/>
               <w:ind w:firstLineChars="0" w:firstLine="0"/>
               <w:rPr>
-                <w:rFonts w:ascii="Liberation Sans" w:eastAsia="ＭＳ Ｐゴシック" w:hAnsi="Liberation Sans" w:cs="Arial"/>
+                <w:rFonts w:ascii="Liberation Sans" w:eastAsia="ＭＳ Ｐゴシック" w:hAnsi="Liberation Sans" w:cs="Arial" w:hint="eastAsia"/>
                 <w:sz w:val="20"/>
                 <w:szCs w:val="20"/>
               </w:rPr>
@@ -29625,7 +29645,7 @@
               <w:spacing w:after="0" w:line="240" w:lineRule="auto"/>
               <w:ind w:firstLineChars="0" w:firstLine="0"/>
               <w:rPr>
-                <w:rFonts w:ascii="Liberation Sans" w:eastAsia="ＭＳ Ｐゴシック" w:hAnsi="Liberation Sans" w:cs="Arial"/>
+                <w:rFonts w:ascii="Liberation Sans" w:eastAsia="ＭＳ Ｐゴシック" w:hAnsi="Liberation Sans" w:cs="Arial" w:hint="eastAsia"/>
                 <w:sz w:val="20"/>
                 <w:szCs w:val="20"/>
               </w:rPr>
@@ -29707,7 +29727,7 @@
               <w:spacing w:after="0" w:line="240" w:lineRule="auto"/>
               <w:ind w:firstLineChars="0" w:firstLine="0"/>
               <w:rPr>
-                <w:rFonts w:ascii="Liberation Sans" w:eastAsia="ＭＳ Ｐゴシック" w:hAnsi="Liberation Sans" w:cs="Arial"/>
+                <w:rFonts w:ascii="Liberation Sans" w:eastAsia="ＭＳ Ｐゴシック" w:hAnsi="Liberation Sans" w:cs="Arial" w:hint="eastAsia"/>
                 <w:sz w:val="20"/>
                 <w:szCs w:val="20"/>
               </w:rPr>
@@ -29745,7 +29765,7 @@
               <w:spacing w:after="0" w:line="240" w:lineRule="auto"/>
               <w:ind w:firstLineChars="0" w:firstLine="0"/>
               <w:rPr>
-                <w:rFonts w:ascii="Liberation Sans" w:eastAsia="ＭＳ Ｐゴシック" w:hAnsi="Liberation Sans" w:cs="Arial"/>
+                <w:rFonts w:ascii="Liberation Sans" w:eastAsia="ＭＳ Ｐゴシック" w:hAnsi="Liberation Sans" w:cs="Arial" w:hint="eastAsia"/>
                 <w:sz w:val="20"/>
                 <w:szCs w:val="20"/>
               </w:rPr>
@@ -29865,7 +29885,7 @@
               <w:spacing w:after="0" w:line="240" w:lineRule="auto"/>
               <w:ind w:firstLineChars="0" w:firstLine="0"/>
               <w:rPr>
-                <w:rFonts w:ascii="Liberation Sans" w:eastAsia="ＭＳ Ｐゴシック" w:hAnsi="Liberation Sans" w:cs="Arial"/>
+                <w:rFonts w:ascii="Liberation Sans" w:eastAsia="ＭＳ Ｐゴシック" w:hAnsi="Liberation Sans" w:cs="Arial" w:hint="eastAsia"/>
                 <w:sz w:val="20"/>
                 <w:szCs w:val="20"/>
               </w:rPr>
@@ -29903,7 +29923,7 @@
               <w:spacing w:after="0" w:line="240" w:lineRule="auto"/>
               <w:ind w:firstLineChars="0" w:firstLine="0"/>
               <w:rPr>
-                <w:rFonts w:ascii="Liberation Sans" w:eastAsia="ＭＳ Ｐゴシック" w:hAnsi="Liberation Sans" w:cs="Arial"/>
+                <w:rFonts w:ascii="Liberation Sans" w:eastAsia="ＭＳ Ｐゴシック" w:hAnsi="Liberation Sans" w:cs="Arial" w:hint="eastAsia"/>
                 <w:sz w:val="20"/>
                 <w:szCs w:val="20"/>
               </w:rPr>
@@ -30023,7 +30043,7 @@
               <w:spacing w:after="0" w:line="240" w:lineRule="auto"/>
               <w:ind w:firstLineChars="0" w:firstLine="0"/>
               <w:rPr>
-                <w:rFonts w:ascii="Liberation Sans" w:eastAsia="ＭＳ Ｐゴシック" w:hAnsi="Liberation Sans" w:cs="Arial"/>
+                <w:rFonts w:ascii="Liberation Sans" w:eastAsia="ＭＳ Ｐゴシック" w:hAnsi="Liberation Sans" w:cs="Arial" w:hint="eastAsia"/>
                 <w:sz w:val="20"/>
                 <w:szCs w:val="20"/>
               </w:rPr>
@@ -30061,7 +30081,7 @@
               <w:spacing w:after="0" w:line="240" w:lineRule="auto"/>
               <w:ind w:firstLineChars="0" w:firstLine="0"/>
               <w:rPr>
-                <w:rFonts w:ascii="Liberation Sans" w:eastAsia="ＭＳ Ｐゴシック" w:hAnsi="Liberation Sans" w:cs="Arial"/>
+                <w:rFonts w:ascii="Liberation Sans" w:eastAsia="ＭＳ Ｐゴシック" w:hAnsi="Liberation Sans" w:cs="Arial" w:hint="eastAsia"/>
                 <w:sz w:val="20"/>
                 <w:szCs w:val="20"/>
               </w:rPr>
@@ -30099,7 +30119,7 @@
               <w:spacing w:after="0" w:line="240" w:lineRule="auto"/>
               <w:ind w:firstLineChars="0" w:firstLine="0"/>
               <w:rPr>
-                <w:rFonts w:ascii="Liberation Sans" w:eastAsia="ＭＳ Ｐゴシック" w:hAnsi="Liberation Sans" w:cs="Arial"/>
+                <w:rFonts w:ascii="Liberation Sans" w:eastAsia="ＭＳ Ｐゴシック" w:hAnsi="Liberation Sans" w:cs="Arial" w:hint="eastAsia"/>
                 <w:sz w:val="20"/>
                 <w:szCs w:val="20"/>
               </w:rPr>
@@ -30164,11 +30184,6 @@
       <w:bookmarkEnd w:id="71"/>
     </w:p>
     <w:p>
-      <w:pPr>
-        <w:rPr>
-          <w:rFonts w:hint="eastAsia"/>
-        </w:rPr>
-      </w:pPr>
       <w:r>
         <w:rPr>
           <w:rFonts w:hint="eastAsia"/>
@@ -30330,7 +30345,7 @@
               <w:spacing w:after="0" w:line="240" w:lineRule="auto"/>
               <w:ind w:firstLineChars="0" w:firstLine="0"/>
               <w:rPr>
-                <w:rFonts w:ascii="Liberation Sans" w:eastAsia="ＭＳ Ｐゴシック" w:hAnsi="Liberation Sans" w:cs="Arial"/>
+                <w:rFonts w:ascii="Liberation Sans" w:eastAsia="ＭＳ Ｐゴシック" w:hAnsi="Liberation Sans" w:cs="Arial" w:hint="eastAsia"/>
                 <w:sz w:val="20"/>
                 <w:szCs w:val="20"/>
               </w:rPr>
@@ -30368,7 +30383,7 @@
               <w:spacing w:after="0" w:line="240" w:lineRule="auto"/>
               <w:ind w:firstLineChars="0" w:firstLine="0"/>
               <w:rPr>
-                <w:rFonts w:ascii="Liberation Sans" w:eastAsia="ＭＳ Ｐゴシック" w:hAnsi="Liberation Sans" w:cs="Arial"/>
+                <w:rFonts w:ascii="Liberation Sans" w:eastAsia="ＭＳ Ｐゴシック" w:hAnsi="Liberation Sans" w:cs="Arial" w:hint="eastAsia"/>
                 <w:sz w:val="20"/>
                 <w:szCs w:val="20"/>
               </w:rPr>
@@ -30406,7 +30421,7 @@
               <w:spacing w:after="0" w:line="240" w:lineRule="auto"/>
               <w:ind w:firstLineChars="0" w:firstLine="0"/>
               <w:rPr>
-                <w:rFonts w:ascii="Liberation Sans" w:eastAsia="ＭＳ Ｐゴシック" w:hAnsi="Liberation Sans" w:cs="Arial"/>
+                <w:rFonts w:ascii="Liberation Sans" w:eastAsia="ＭＳ Ｐゴシック" w:hAnsi="Liberation Sans" w:cs="Arial" w:hint="eastAsia"/>
                 <w:sz w:val="20"/>
                 <w:szCs w:val="20"/>
               </w:rPr>
@@ -30488,7 +30503,7 @@
               <w:spacing w:after="0" w:line="240" w:lineRule="auto"/>
               <w:ind w:firstLineChars="0" w:firstLine="0"/>
               <w:rPr>
-                <w:rFonts w:ascii="Liberation Sans" w:eastAsia="ＭＳ Ｐゴシック" w:hAnsi="Liberation Sans" w:cs="Arial"/>
+                <w:rFonts w:ascii="Liberation Sans" w:eastAsia="ＭＳ Ｐゴシック" w:hAnsi="Liberation Sans" w:cs="Arial" w:hint="eastAsia"/>
                 <w:sz w:val="20"/>
                 <w:szCs w:val="20"/>
               </w:rPr>
@@ -30526,7 +30541,7 @@
               <w:spacing w:after="0" w:line="240" w:lineRule="auto"/>
               <w:ind w:firstLineChars="0" w:firstLine="0"/>
               <w:rPr>
-                <w:rFonts w:ascii="Liberation Sans" w:eastAsia="ＭＳ Ｐゴシック" w:hAnsi="Liberation Sans" w:cs="Arial"/>
+                <w:rFonts w:ascii="Liberation Sans" w:eastAsia="ＭＳ Ｐゴシック" w:hAnsi="Liberation Sans" w:cs="Arial" w:hint="eastAsia"/>
                 <w:sz w:val="20"/>
                 <w:szCs w:val="20"/>
               </w:rPr>
@@ -30564,7 +30579,7 @@
               <w:spacing w:after="0" w:line="240" w:lineRule="auto"/>
               <w:ind w:firstLineChars="0" w:firstLine="0"/>
               <w:rPr>
-                <w:rFonts w:ascii="Liberation Sans" w:eastAsia="ＭＳ Ｐゴシック" w:hAnsi="Liberation Sans" w:cs="Arial"/>
+                <w:rFonts w:ascii="Liberation Sans" w:eastAsia="ＭＳ Ｐゴシック" w:hAnsi="Liberation Sans" w:cs="Arial" w:hint="eastAsia"/>
                 <w:sz w:val="20"/>
                 <w:szCs w:val="20"/>
               </w:rPr>
@@ -30646,7 +30661,7 @@
               <w:spacing w:after="0" w:line="240" w:lineRule="auto"/>
               <w:ind w:firstLineChars="0" w:firstLine="0"/>
               <w:rPr>
-                <w:rFonts w:ascii="Liberation Sans" w:eastAsia="ＭＳ Ｐゴシック" w:hAnsi="Liberation Sans" w:cs="Arial"/>
+                <w:rFonts w:ascii="Liberation Sans" w:eastAsia="ＭＳ Ｐゴシック" w:hAnsi="Liberation Sans" w:cs="Arial" w:hint="eastAsia"/>
                 <w:sz w:val="20"/>
                 <w:szCs w:val="20"/>
               </w:rPr>
@@ -30684,7 +30699,7 @@
               <w:spacing w:after="0" w:line="240" w:lineRule="auto"/>
               <w:ind w:firstLineChars="0" w:firstLine="0"/>
               <w:rPr>
-                <w:rFonts w:ascii="Liberation Sans" w:eastAsia="ＭＳ Ｐゴシック" w:hAnsi="Liberation Sans" w:cs="Arial"/>
+                <w:rFonts w:ascii="Liberation Sans" w:eastAsia="ＭＳ Ｐゴシック" w:hAnsi="Liberation Sans" w:cs="Arial" w:hint="eastAsia"/>
                 <w:sz w:val="20"/>
                 <w:szCs w:val="20"/>
               </w:rPr>
@@ -30722,7 +30737,7 @@
               <w:spacing w:after="0" w:line="240" w:lineRule="auto"/>
               <w:ind w:firstLineChars="0" w:firstLine="0"/>
               <w:rPr>
-                <w:rFonts w:ascii="Liberation Sans" w:eastAsia="ＭＳ Ｐゴシック" w:hAnsi="Liberation Sans" w:cs="Arial"/>
+                <w:rFonts w:ascii="Liberation Sans" w:eastAsia="ＭＳ Ｐゴシック" w:hAnsi="Liberation Sans" w:cs="Arial" w:hint="eastAsia"/>
                 <w:sz w:val="20"/>
                 <w:szCs w:val="20"/>
               </w:rPr>
@@ -30804,7 +30819,7 @@
               <w:spacing w:after="0" w:line="240" w:lineRule="auto"/>
               <w:ind w:firstLineChars="0" w:firstLine="0"/>
               <w:rPr>
-                <w:rFonts w:ascii="Liberation Sans" w:eastAsia="ＭＳ Ｐゴシック" w:hAnsi="Liberation Sans" w:cs="Arial"/>
+                <w:rFonts w:ascii="Liberation Sans" w:eastAsia="ＭＳ Ｐゴシック" w:hAnsi="Liberation Sans" w:cs="Arial" w:hint="eastAsia"/>
                 <w:sz w:val="20"/>
                 <w:szCs w:val="20"/>
               </w:rPr>
@@ -30842,7 +30857,7 @@
               <w:spacing w:after="0" w:line="240" w:lineRule="auto"/>
               <w:ind w:firstLineChars="0" w:firstLine="0"/>
               <w:rPr>
-                <w:rFonts w:ascii="Liberation Sans" w:eastAsia="ＭＳ Ｐゴシック" w:hAnsi="Liberation Sans" w:cs="Arial"/>
+                <w:rFonts w:ascii="Liberation Sans" w:eastAsia="ＭＳ Ｐゴシック" w:hAnsi="Liberation Sans" w:cs="Arial" w:hint="eastAsia"/>
                 <w:sz w:val="20"/>
                 <w:szCs w:val="20"/>
               </w:rPr>
@@ -30880,7 +30895,7 @@
               <w:spacing w:after="0" w:line="240" w:lineRule="auto"/>
               <w:ind w:firstLineChars="0" w:firstLine="0"/>
               <w:rPr>
-                <w:rFonts w:ascii="Liberation Sans" w:eastAsia="ＭＳ Ｐゴシック" w:hAnsi="Liberation Sans" w:cs="Arial"/>
+                <w:rFonts w:ascii="Liberation Sans" w:eastAsia="ＭＳ Ｐゴシック" w:hAnsi="Liberation Sans" w:cs="Arial" w:hint="eastAsia"/>
                 <w:sz w:val="20"/>
                 <w:szCs w:val="20"/>
               </w:rPr>
@@ -30962,7 +30977,7 @@
               <w:spacing w:after="0" w:line="240" w:lineRule="auto"/>
               <w:ind w:firstLineChars="0" w:firstLine="0"/>
               <w:rPr>
-                <w:rFonts w:ascii="Liberation Sans" w:eastAsia="ＭＳ Ｐゴシック" w:hAnsi="Liberation Sans" w:cs="Arial"/>
+                <w:rFonts w:ascii="Liberation Sans" w:eastAsia="ＭＳ Ｐゴシック" w:hAnsi="Liberation Sans" w:cs="Arial" w:hint="eastAsia"/>
                 <w:sz w:val="20"/>
                 <w:szCs w:val="20"/>
               </w:rPr>
@@ -31000,7 +31015,7 @@
               <w:spacing w:after="0" w:line="240" w:lineRule="auto"/>
               <w:ind w:firstLineChars="0" w:firstLine="0"/>
               <w:rPr>
-                <w:rFonts w:ascii="Liberation Sans" w:eastAsia="ＭＳ Ｐゴシック" w:hAnsi="Liberation Sans" w:cs="Arial"/>
+                <w:rFonts w:ascii="Liberation Sans" w:eastAsia="ＭＳ Ｐゴシック" w:hAnsi="Liberation Sans" w:cs="Arial" w:hint="eastAsia"/>
                 <w:sz w:val="20"/>
                 <w:szCs w:val="20"/>
               </w:rPr>
@@ -31038,7 +31053,7 @@
               <w:spacing w:after="0" w:line="240" w:lineRule="auto"/>
               <w:ind w:firstLineChars="0" w:firstLine="0"/>
               <w:rPr>
-                <w:rFonts w:ascii="Liberation Sans" w:eastAsia="ＭＳ Ｐゴシック" w:hAnsi="Liberation Sans" w:cs="Arial"/>
+                <w:rFonts w:ascii="Liberation Sans" w:eastAsia="ＭＳ Ｐゴシック" w:hAnsi="Liberation Sans" w:cs="Arial" w:hint="eastAsia"/>
                 <w:sz w:val="20"/>
                 <w:szCs w:val="20"/>
               </w:rPr>
@@ -31120,7 +31135,7 @@
               <w:spacing w:after="0" w:line="240" w:lineRule="auto"/>
               <w:ind w:firstLineChars="0" w:firstLine="0"/>
               <w:rPr>
-                <w:rFonts w:ascii="Liberation Sans" w:eastAsia="ＭＳ Ｐゴシック" w:hAnsi="Liberation Sans" w:cs="Arial"/>
+                <w:rFonts w:ascii="Liberation Sans" w:eastAsia="ＭＳ Ｐゴシック" w:hAnsi="Liberation Sans" w:cs="Arial" w:hint="eastAsia"/>
                 <w:sz w:val="20"/>
                 <w:szCs w:val="20"/>
               </w:rPr>
@@ -31158,7 +31173,7 @@
               <w:spacing w:after="0" w:line="240" w:lineRule="auto"/>
               <w:ind w:firstLineChars="0" w:firstLine="0"/>
               <w:rPr>
-                <w:rFonts w:ascii="Liberation Sans" w:eastAsia="ＭＳ Ｐゴシック" w:hAnsi="Liberation Sans" w:cs="Arial"/>
+                <w:rFonts w:ascii="Liberation Sans" w:eastAsia="ＭＳ Ｐゴシック" w:hAnsi="Liberation Sans" w:cs="Arial" w:hint="eastAsia"/>
                 <w:sz w:val="20"/>
                 <w:szCs w:val="20"/>
               </w:rPr>
@@ -31196,7 +31211,7 @@
               <w:spacing w:after="0" w:line="240" w:lineRule="auto"/>
               <w:ind w:firstLineChars="0" w:firstLine="0"/>
               <w:rPr>
-                <w:rFonts w:ascii="Liberation Sans" w:eastAsia="ＭＳ Ｐゴシック" w:hAnsi="Liberation Sans" w:cs="Arial"/>
+                <w:rFonts w:ascii="Liberation Sans" w:eastAsia="ＭＳ Ｐゴシック" w:hAnsi="Liberation Sans" w:cs="Arial" w:hint="eastAsia"/>
                 <w:sz w:val="20"/>
                 <w:szCs w:val="20"/>
               </w:rPr>
@@ -31278,7 +31293,7 @@
               <w:spacing w:after="0" w:line="240" w:lineRule="auto"/>
               <w:ind w:firstLineChars="0" w:firstLine="0"/>
               <w:rPr>
-                <w:rFonts w:ascii="Liberation Sans" w:eastAsia="ＭＳ Ｐゴシック" w:hAnsi="Liberation Sans" w:cs="Arial"/>
+                <w:rFonts w:ascii="Liberation Sans" w:eastAsia="ＭＳ Ｐゴシック" w:hAnsi="Liberation Sans" w:cs="Arial" w:hint="eastAsia"/>
                 <w:sz w:val="20"/>
                 <w:szCs w:val="20"/>
               </w:rPr>
@@ -31316,7 +31331,7 @@
               <w:spacing w:after="0" w:line="240" w:lineRule="auto"/>
               <w:ind w:firstLineChars="0" w:firstLine="0"/>
               <w:rPr>
-                <w:rFonts w:ascii="Liberation Sans" w:eastAsia="ＭＳ Ｐゴシック" w:hAnsi="Liberation Sans" w:cs="Arial"/>
+                <w:rFonts w:ascii="Liberation Sans" w:eastAsia="ＭＳ Ｐゴシック" w:hAnsi="Liberation Sans" w:cs="Arial" w:hint="eastAsia"/>
                 <w:sz w:val="20"/>
                 <w:szCs w:val="20"/>
               </w:rPr>
@@ -31354,7 +31369,7 @@
               <w:spacing w:after="0" w:line="240" w:lineRule="auto"/>
               <w:ind w:firstLineChars="0" w:firstLine="0"/>
               <w:rPr>
-                <w:rFonts w:ascii="Liberation Sans" w:eastAsia="ＭＳ Ｐゴシック" w:hAnsi="Liberation Sans" w:cs="Arial"/>
+                <w:rFonts w:ascii="Liberation Sans" w:eastAsia="ＭＳ Ｐゴシック" w:hAnsi="Liberation Sans" w:cs="Arial" w:hint="eastAsia"/>
                 <w:sz w:val="20"/>
                 <w:szCs w:val="20"/>
               </w:rPr>
@@ -31436,7 +31451,7 @@
               <w:spacing w:after="0" w:line="240" w:lineRule="auto"/>
               <w:ind w:firstLineChars="0" w:firstLine="0"/>
               <w:rPr>
-                <w:rFonts w:ascii="Liberation Sans" w:eastAsia="ＭＳ Ｐゴシック" w:hAnsi="Liberation Sans" w:cs="Arial"/>
+                <w:rFonts w:ascii="Liberation Sans" w:eastAsia="ＭＳ Ｐゴシック" w:hAnsi="Liberation Sans" w:cs="Arial" w:hint="eastAsia"/>
                 <w:sz w:val="20"/>
                 <w:szCs w:val="20"/>
               </w:rPr>
@@ -31474,7 +31489,7 @@
               <w:spacing w:after="0" w:line="240" w:lineRule="auto"/>
               <w:ind w:firstLineChars="0" w:firstLine="0"/>
               <w:rPr>
-                <w:rFonts w:ascii="Liberation Sans" w:eastAsia="ＭＳ Ｐゴシック" w:hAnsi="Liberation Sans" w:cs="Arial"/>
+                <w:rFonts w:ascii="Liberation Sans" w:eastAsia="ＭＳ Ｐゴシック" w:hAnsi="Liberation Sans" w:cs="Arial" w:hint="eastAsia"/>
                 <w:sz w:val="20"/>
                 <w:szCs w:val="20"/>
               </w:rPr>
@@ -31512,7 +31527,7 @@
               <w:spacing w:after="0" w:line="240" w:lineRule="auto"/>
               <w:ind w:firstLineChars="0" w:firstLine="0"/>
               <w:rPr>
-                <w:rFonts w:ascii="Liberation Sans" w:eastAsia="ＭＳ Ｐゴシック" w:hAnsi="Liberation Sans" w:cs="Arial"/>
+                <w:rFonts w:ascii="Liberation Sans" w:eastAsia="ＭＳ Ｐゴシック" w:hAnsi="Liberation Sans" w:cs="Arial" w:hint="eastAsia"/>
                 <w:sz w:val="20"/>
                 <w:szCs w:val="20"/>
               </w:rPr>
@@ -31594,7 +31609,7 @@
               <w:spacing w:after="0" w:line="240" w:lineRule="auto"/>
               <w:ind w:firstLineChars="0" w:firstLine="0"/>
               <w:rPr>
-                <w:rFonts w:ascii="Liberation Sans" w:eastAsia="ＭＳ Ｐゴシック" w:hAnsi="Liberation Sans" w:cs="Arial"/>
+                <w:rFonts w:ascii="Liberation Sans" w:eastAsia="ＭＳ Ｐゴシック" w:hAnsi="Liberation Sans" w:cs="Arial" w:hint="eastAsia"/>
                 <w:sz w:val="20"/>
                 <w:szCs w:val="20"/>
               </w:rPr>
@@ -31632,7 +31647,7 @@
               <w:spacing w:after="0" w:line="240" w:lineRule="auto"/>
               <w:ind w:firstLineChars="0" w:firstLine="0"/>
               <w:rPr>
-                <w:rFonts w:ascii="Liberation Sans" w:eastAsia="ＭＳ Ｐゴシック" w:hAnsi="Liberation Sans" w:cs="Arial"/>
+                <w:rFonts w:ascii="Liberation Sans" w:eastAsia="ＭＳ Ｐゴシック" w:hAnsi="Liberation Sans" w:cs="Arial" w:hint="eastAsia"/>
                 <w:sz w:val="20"/>
                 <w:szCs w:val="20"/>
               </w:rPr>
@@ -31670,7 +31685,7 @@
               <w:spacing w:after="0" w:line="240" w:lineRule="auto"/>
               <w:ind w:firstLineChars="0" w:firstLine="0"/>
               <w:rPr>
-                <w:rFonts w:ascii="Liberation Sans" w:eastAsia="ＭＳ Ｐゴシック" w:hAnsi="Liberation Sans" w:cs="Arial"/>
+                <w:rFonts w:ascii="Liberation Sans" w:eastAsia="ＭＳ Ｐゴシック" w:hAnsi="Liberation Sans" w:cs="Arial" w:hint="eastAsia"/>
                 <w:sz w:val="20"/>
                 <w:szCs w:val="20"/>
               </w:rPr>
@@ -31752,7 +31767,7 @@
               <w:spacing w:after="0" w:line="240" w:lineRule="auto"/>
               <w:ind w:firstLineChars="0" w:firstLine="0"/>
               <w:rPr>
-                <w:rFonts w:ascii="Liberation Sans" w:eastAsia="ＭＳ Ｐゴシック" w:hAnsi="Liberation Sans" w:cs="Arial"/>
+                <w:rFonts w:ascii="Liberation Sans" w:eastAsia="ＭＳ Ｐゴシック" w:hAnsi="Liberation Sans" w:cs="Arial" w:hint="eastAsia"/>
                 <w:sz w:val="20"/>
                 <w:szCs w:val="20"/>
               </w:rPr>
@@ -31790,7 +31805,7 @@
               <w:spacing w:after="0" w:line="240" w:lineRule="auto"/>
               <w:ind w:firstLineChars="0" w:firstLine="0"/>
               <w:rPr>
-                <w:rFonts w:ascii="Liberation Sans" w:eastAsia="ＭＳ Ｐゴシック" w:hAnsi="Liberation Sans" w:cs="Arial"/>
+                <w:rFonts w:ascii="Liberation Sans" w:eastAsia="ＭＳ Ｐゴシック" w:hAnsi="Liberation Sans" w:cs="Arial" w:hint="eastAsia"/>
                 <w:sz w:val="20"/>
                 <w:szCs w:val="20"/>
               </w:rPr>
@@ -31828,7 +31843,7 @@
               <w:spacing w:after="0" w:line="240" w:lineRule="auto"/>
               <w:ind w:firstLineChars="0" w:firstLine="0"/>
               <w:rPr>
-                <w:rFonts w:ascii="Liberation Sans" w:eastAsia="ＭＳ Ｐゴシック" w:hAnsi="Liberation Sans" w:cs="Arial"/>
+                <w:rFonts w:ascii="Liberation Sans" w:eastAsia="ＭＳ Ｐゴシック" w:hAnsi="Liberation Sans" w:cs="Arial" w:hint="eastAsia"/>
                 <w:sz w:val="20"/>
                 <w:szCs w:val="20"/>
               </w:rPr>
@@ -31910,7 +31925,7 @@
               <w:spacing w:after="0" w:line="240" w:lineRule="auto"/>
               <w:ind w:firstLineChars="0" w:firstLine="0"/>
               <w:rPr>
-                <w:rFonts w:ascii="Liberation Sans" w:eastAsia="ＭＳ Ｐゴシック" w:hAnsi="Liberation Sans" w:cs="Arial"/>
+                <w:rFonts w:ascii="Liberation Sans" w:eastAsia="ＭＳ Ｐゴシック" w:hAnsi="Liberation Sans" w:cs="Arial" w:hint="eastAsia"/>
                 <w:sz w:val="20"/>
                 <w:szCs w:val="20"/>
               </w:rPr>
@@ -31948,7 +31963,7 @@
               <w:spacing w:after="0" w:line="240" w:lineRule="auto"/>
               <w:ind w:firstLineChars="0" w:firstLine="0"/>
               <w:rPr>
-                <w:rFonts w:ascii="Liberation Sans" w:eastAsia="ＭＳ Ｐゴシック" w:hAnsi="Liberation Sans" w:cs="Arial"/>
+                <w:rFonts w:ascii="Liberation Sans" w:eastAsia="ＭＳ Ｐゴシック" w:hAnsi="Liberation Sans" w:cs="Arial" w:hint="eastAsia"/>
                 <w:sz w:val="20"/>
                 <w:szCs w:val="20"/>
               </w:rPr>
@@ -31986,7 +32001,7 @@
               <w:spacing w:after="0" w:line="240" w:lineRule="auto"/>
               <w:ind w:firstLineChars="0" w:firstLine="0"/>
               <w:rPr>
-                <w:rFonts w:ascii="Liberation Sans" w:eastAsia="ＭＳ Ｐゴシック" w:hAnsi="Liberation Sans" w:cs="Arial"/>
+                <w:rFonts w:ascii="Liberation Sans" w:eastAsia="ＭＳ Ｐゴシック" w:hAnsi="Liberation Sans" w:cs="Arial" w:hint="eastAsia"/>
                 <w:sz w:val="20"/>
                 <w:szCs w:val="20"/>
               </w:rPr>
@@ -32068,7 +32083,7 @@
               <w:spacing w:after="0" w:line="240" w:lineRule="auto"/>
               <w:ind w:firstLineChars="0" w:firstLine="0"/>
               <w:rPr>
-                <w:rFonts w:ascii="Liberation Sans" w:eastAsia="ＭＳ Ｐゴシック" w:hAnsi="Liberation Sans" w:cs="Arial"/>
+                <w:rFonts w:ascii="Liberation Sans" w:eastAsia="ＭＳ Ｐゴシック" w:hAnsi="Liberation Sans" w:cs="Arial" w:hint="eastAsia"/>
                 <w:sz w:val="20"/>
                 <w:szCs w:val="20"/>
               </w:rPr>
@@ -32106,7 +32121,7 @@
               <w:spacing w:after="0" w:line="240" w:lineRule="auto"/>
               <w:ind w:firstLineChars="0" w:firstLine="0"/>
               <w:rPr>
-                <w:rFonts w:ascii="Liberation Sans" w:eastAsia="ＭＳ Ｐゴシック" w:hAnsi="Liberation Sans" w:cs="Arial"/>
+                <w:rFonts w:ascii="Liberation Sans" w:eastAsia="ＭＳ Ｐゴシック" w:hAnsi="Liberation Sans" w:cs="Arial" w:hint="eastAsia"/>
                 <w:sz w:val="20"/>
                 <w:szCs w:val="20"/>
               </w:rPr>
@@ -32144,7 +32159,7 @@
               <w:spacing w:after="0" w:line="240" w:lineRule="auto"/>
               <w:ind w:firstLineChars="0" w:firstLine="0"/>
               <w:rPr>
-                <w:rFonts w:ascii="Liberation Sans" w:eastAsia="ＭＳ Ｐゴシック" w:hAnsi="Liberation Sans" w:cs="Arial"/>
+                <w:rFonts w:ascii="Liberation Sans" w:eastAsia="ＭＳ Ｐゴシック" w:hAnsi="Liberation Sans" w:cs="Arial" w:hint="eastAsia"/>
                 <w:sz w:val="20"/>
                 <w:szCs w:val="20"/>
               </w:rPr>
@@ -32226,7 +32241,7 @@
               <w:spacing w:after="0" w:line="240" w:lineRule="auto"/>
               <w:ind w:firstLineChars="0" w:firstLine="0"/>
               <w:rPr>
-                <w:rFonts w:ascii="Liberation Sans" w:eastAsia="ＭＳ Ｐゴシック" w:hAnsi="Liberation Sans" w:cs="Arial"/>
+                <w:rFonts w:ascii="Liberation Sans" w:eastAsia="ＭＳ Ｐゴシック" w:hAnsi="Liberation Sans" w:cs="Arial" w:hint="eastAsia"/>
                 <w:sz w:val="20"/>
                 <w:szCs w:val="20"/>
               </w:rPr>
@@ -32264,7 +32279,7 @@
               <w:spacing w:after="0" w:line="240" w:lineRule="auto"/>
               <w:ind w:firstLineChars="0" w:firstLine="0"/>
               <w:rPr>
-                <w:rFonts w:ascii="Liberation Sans" w:eastAsia="ＭＳ Ｐゴシック" w:hAnsi="Liberation Sans" w:cs="Arial"/>
+                <w:rFonts w:ascii="Liberation Sans" w:eastAsia="ＭＳ Ｐゴシック" w:hAnsi="Liberation Sans" w:cs="Arial" w:hint="eastAsia"/>
                 <w:sz w:val="20"/>
                 <w:szCs w:val="20"/>
               </w:rPr>
@@ -32302,7 +32317,7 @@
               <w:spacing w:after="0" w:line="240" w:lineRule="auto"/>
               <w:ind w:firstLineChars="0" w:firstLine="0"/>
               <w:rPr>
-                <w:rFonts w:ascii="Liberation Sans" w:eastAsia="ＭＳ Ｐゴシック" w:hAnsi="Liberation Sans" w:cs="Arial"/>
+                <w:rFonts w:ascii="Liberation Sans" w:eastAsia="ＭＳ Ｐゴシック" w:hAnsi="Liberation Sans" w:cs="Arial" w:hint="eastAsia"/>
                 <w:sz w:val="20"/>
                 <w:szCs w:val="20"/>
               </w:rPr>
@@ -32384,7 +32399,7 @@
               <w:spacing w:after="0" w:line="240" w:lineRule="auto"/>
               <w:ind w:firstLineChars="0" w:firstLine="0"/>
               <w:rPr>
-                <w:rFonts w:ascii="Liberation Sans" w:eastAsia="ＭＳ Ｐゴシック" w:hAnsi="Liberation Sans" w:cs="Arial"/>
+                <w:rFonts w:ascii="Liberation Sans" w:eastAsia="ＭＳ Ｐゴシック" w:hAnsi="Liberation Sans" w:cs="Arial" w:hint="eastAsia"/>
                 <w:sz w:val="20"/>
                 <w:szCs w:val="20"/>
               </w:rPr>
@@ -32422,7 +32437,7 @@
               <w:spacing w:after="0" w:line="240" w:lineRule="auto"/>
               <w:ind w:firstLineChars="0" w:firstLine="0"/>
               <w:rPr>
-                <w:rFonts w:ascii="Liberation Sans" w:eastAsia="ＭＳ Ｐゴシック" w:hAnsi="Liberation Sans" w:cs="Arial"/>
+                <w:rFonts w:ascii="Liberation Sans" w:eastAsia="ＭＳ Ｐゴシック" w:hAnsi="Liberation Sans" w:cs="Arial" w:hint="eastAsia"/>
                 <w:sz w:val="20"/>
                 <w:szCs w:val="20"/>
               </w:rPr>
@@ -32460,7 +32475,7 @@
               <w:spacing w:after="0" w:line="240" w:lineRule="auto"/>
               <w:ind w:firstLineChars="0" w:firstLine="0"/>
               <w:rPr>
-                <w:rFonts w:ascii="Liberation Sans" w:eastAsia="ＭＳ Ｐゴシック" w:hAnsi="Liberation Sans" w:cs="Arial"/>
+                <w:rFonts w:ascii="Liberation Sans" w:eastAsia="ＭＳ Ｐゴシック" w:hAnsi="Liberation Sans" w:cs="Arial" w:hint="eastAsia"/>
                 <w:sz w:val="20"/>
                 <w:szCs w:val="20"/>
               </w:rPr>
@@ -32542,7 +32557,7 @@
               <w:spacing w:after="0" w:line="240" w:lineRule="auto"/>
               <w:ind w:firstLineChars="0" w:firstLine="0"/>
               <w:rPr>
-                <w:rFonts w:ascii="Liberation Sans" w:eastAsia="ＭＳ Ｐゴシック" w:hAnsi="Liberation Sans" w:cs="Arial"/>
+                <w:rFonts w:ascii="Liberation Sans" w:eastAsia="ＭＳ Ｐゴシック" w:hAnsi="Liberation Sans" w:cs="Arial" w:hint="eastAsia"/>
                 <w:sz w:val="20"/>
                 <w:szCs w:val="20"/>
               </w:rPr>
@@ -32580,7 +32595,7 @@
               <w:spacing w:after="0" w:line="240" w:lineRule="auto"/>
               <w:ind w:firstLineChars="0" w:firstLine="0"/>
               <w:rPr>
-                <w:rFonts w:ascii="Liberation Sans" w:eastAsia="ＭＳ Ｐゴシック" w:hAnsi="Liberation Sans" w:cs="Arial"/>
+                <w:rFonts w:ascii="Liberation Sans" w:eastAsia="ＭＳ Ｐゴシック" w:hAnsi="Liberation Sans" w:cs="Arial" w:hint="eastAsia"/>
                 <w:sz w:val="20"/>
                 <w:szCs w:val="20"/>
               </w:rPr>
@@ -32618,7 +32633,7 @@
               <w:spacing w:after="0" w:line="240" w:lineRule="auto"/>
               <w:ind w:firstLineChars="0" w:firstLine="0"/>
               <w:rPr>
-                <w:rFonts w:ascii="Liberation Sans" w:eastAsia="ＭＳ Ｐゴシック" w:hAnsi="Liberation Sans" w:cs="Arial"/>
+                <w:rFonts w:ascii="Liberation Sans" w:eastAsia="ＭＳ Ｐゴシック" w:hAnsi="Liberation Sans" w:cs="Arial" w:hint="eastAsia"/>
                 <w:sz w:val="20"/>
                 <w:szCs w:val="20"/>
               </w:rPr>
@@ -32700,7 +32715,7 @@
               <w:spacing w:after="0" w:line="240" w:lineRule="auto"/>
               <w:ind w:firstLineChars="0" w:firstLine="0"/>
               <w:rPr>
-                <w:rFonts w:ascii="Liberation Sans" w:eastAsia="ＭＳ Ｐゴシック" w:hAnsi="Liberation Sans" w:cs="Arial"/>
+                <w:rFonts w:ascii="Liberation Sans" w:eastAsia="ＭＳ Ｐゴシック" w:hAnsi="Liberation Sans" w:cs="Arial" w:hint="eastAsia"/>
                 <w:sz w:val="20"/>
                 <w:szCs w:val="20"/>
               </w:rPr>
@@ -32738,7 +32753,7 @@
               <w:spacing w:after="0" w:line="240" w:lineRule="auto"/>
               <w:ind w:firstLineChars="0" w:firstLine="0"/>
               <w:rPr>
-                <w:rFonts w:ascii="Liberation Sans" w:eastAsia="ＭＳ Ｐゴシック" w:hAnsi="Liberation Sans" w:cs="Arial"/>
+                <w:rFonts w:ascii="Liberation Sans" w:eastAsia="ＭＳ Ｐゴシック" w:hAnsi="Liberation Sans" w:cs="Arial" w:hint="eastAsia"/>
                 <w:sz w:val="20"/>
                 <w:szCs w:val="20"/>
               </w:rPr>
@@ -32776,7 +32791,7 @@
               <w:spacing w:after="0" w:line="240" w:lineRule="auto"/>
               <w:ind w:firstLineChars="0" w:firstLine="0"/>
               <w:rPr>
-                <w:rFonts w:ascii="Liberation Sans" w:eastAsia="ＭＳ Ｐゴシック" w:hAnsi="Liberation Sans" w:cs="Arial"/>
+                <w:rFonts w:ascii="Liberation Sans" w:eastAsia="ＭＳ Ｐゴシック" w:hAnsi="Liberation Sans" w:cs="Arial" w:hint="eastAsia"/>
                 <w:sz w:val="20"/>
                 <w:szCs w:val="20"/>
               </w:rPr>
@@ -32858,7 +32873,7 @@
               <w:spacing w:after="0" w:line="240" w:lineRule="auto"/>
               <w:ind w:firstLineChars="0" w:firstLine="0"/>
               <w:rPr>
-                <w:rFonts w:ascii="Liberation Sans" w:eastAsia="ＭＳ Ｐゴシック" w:hAnsi="Liberation Sans" w:cs="Arial"/>
+                <w:rFonts w:ascii="Liberation Sans" w:eastAsia="ＭＳ Ｐゴシック" w:hAnsi="Liberation Sans" w:cs="Arial" w:hint="eastAsia"/>
                 <w:sz w:val="20"/>
                 <w:szCs w:val="20"/>
               </w:rPr>
@@ -32896,7 +32911,7 @@
               <w:spacing w:after="0" w:line="240" w:lineRule="auto"/>
               <w:ind w:firstLineChars="0" w:firstLine="0"/>
               <w:rPr>
-                <w:rFonts w:ascii="Liberation Sans" w:eastAsia="ＭＳ Ｐゴシック" w:hAnsi="Liberation Sans" w:cs="Arial"/>
+                <w:rFonts w:ascii="Liberation Sans" w:eastAsia="ＭＳ Ｐゴシック" w:hAnsi="Liberation Sans" w:cs="Arial" w:hint="eastAsia"/>
                 <w:sz w:val="20"/>
                 <w:szCs w:val="20"/>
               </w:rPr>
@@ -32934,7 +32949,7 @@
               <w:spacing w:after="0" w:line="240" w:lineRule="auto"/>
               <w:ind w:firstLineChars="0" w:firstLine="0"/>
               <w:rPr>
-                <w:rFonts w:ascii="Liberation Sans" w:eastAsia="ＭＳ Ｐゴシック" w:hAnsi="Liberation Sans" w:cs="Arial"/>
+                <w:rFonts w:ascii="Liberation Sans" w:eastAsia="ＭＳ Ｐゴシック" w:hAnsi="Liberation Sans" w:cs="Arial" w:hint="eastAsia"/>
                 <w:sz w:val="20"/>
                 <w:szCs w:val="20"/>
               </w:rPr>
@@ -33016,7 +33031,7 @@
               <w:spacing w:after="0" w:line="240" w:lineRule="auto"/>
               <w:ind w:firstLineChars="0" w:firstLine="0"/>
               <w:rPr>
-                <w:rFonts w:ascii="Liberation Sans" w:eastAsia="ＭＳ Ｐゴシック" w:hAnsi="Liberation Sans" w:cs="Arial"/>
+                <w:rFonts w:ascii="Liberation Sans" w:eastAsia="ＭＳ Ｐゴシック" w:hAnsi="Liberation Sans" w:cs="Arial" w:hint="eastAsia"/>
                 <w:sz w:val="20"/>
                 <w:szCs w:val="20"/>
               </w:rPr>
@@ -33054,7 +33069,7 @@
               <w:spacing w:after="0" w:line="240" w:lineRule="auto"/>
               <w:ind w:firstLineChars="0" w:firstLine="0"/>
               <w:rPr>
-                <w:rFonts w:ascii="Liberation Sans" w:eastAsia="ＭＳ Ｐゴシック" w:hAnsi="Liberation Sans" w:cs="Arial"/>
+                <w:rFonts w:ascii="Liberation Sans" w:eastAsia="ＭＳ Ｐゴシック" w:hAnsi="Liberation Sans" w:cs="Arial" w:hint="eastAsia"/>
                 <w:sz w:val="20"/>
                 <w:szCs w:val="20"/>
               </w:rPr>
@@ -33092,7 +33107,7 @@
               <w:spacing w:after="0" w:line="240" w:lineRule="auto"/>
               <w:ind w:firstLineChars="0" w:firstLine="0"/>
               <w:rPr>
-                <w:rFonts w:ascii="Liberation Sans" w:eastAsia="ＭＳ Ｐゴシック" w:hAnsi="Liberation Sans" w:cs="Arial"/>
+                <w:rFonts w:ascii="Liberation Sans" w:eastAsia="ＭＳ Ｐゴシック" w:hAnsi="Liberation Sans" w:cs="Arial" w:hint="eastAsia"/>
                 <w:sz w:val="20"/>
                 <w:szCs w:val="20"/>
               </w:rPr>
@@ -33174,7 +33189,7 @@
               <w:spacing w:after="0" w:line="240" w:lineRule="auto"/>
               <w:ind w:firstLineChars="0" w:firstLine="0"/>
               <w:rPr>
-                <w:rFonts w:ascii="Liberation Sans" w:eastAsia="ＭＳ Ｐゴシック" w:hAnsi="Liberation Sans" w:cs="Arial"/>
+                <w:rFonts w:ascii="Liberation Sans" w:eastAsia="ＭＳ Ｐゴシック" w:hAnsi="Liberation Sans" w:cs="Arial" w:hint="eastAsia"/>
                 <w:sz w:val="20"/>
                 <w:szCs w:val="20"/>
               </w:rPr>
@@ -33212,7 +33227,7 @@
               <w:spacing w:after="0" w:line="240" w:lineRule="auto"/>
               <w:ind w:firstLineChars="0" w:firstLine="0"/>
               <w:rPr>
-                <w:rFonts w:ascii="Liberation Sans" w:eastAsia="ＭＳ Ｐゴシック" w:hAnsi="Liberation Sans" w:cs="Arial"/>
+                <w:rFonts w:ascii="Liberation Sans" w:eastAsia="ＭＳ Ｐゴシック" w:hAnsi="Liberation Sans" w:cs="Arial" w:hint="eastAsia"/>
                 <w:sz w:val="20"/>
                 <w:szCs w:val="20"/>
               </w:rPr>
@@ -33250,7 +33265,7 @@
               <w:spacing w:after="0" w:line="240" w:lineRule="auto"/>
               <w:ind w:firstLineChars="0" w:firstLine="0"/>
               <w:rPr>
-                <w:rFonts w:ascii="Liberation Sans" w:eastAsia="ＭＳ Ｐゴシック" w:hAnsi="Liberation Sans" w:cs="Arial"/>
+                <w:rFonts w:ascii="Liberation Sans" w:eastAsia="ＭＳ Ｐゴシック" w:hAnsi="Liberation Sans" w:cs="Arial" w:hint="eastAsia"/>
                 <w:sz w:val="20"/>
                 <w:szCs w:val="20"/>
               </w:rPr>
@@ -33332,7 +33347,7 @@
               <w:spacing w:after="0" w:line="240" w:lineRule="auto"/>
               <w:ind w:firstLineChars="0" w:firstLine="0"/>
               <w:rPr>
-                <w:rFonts w:ascii="Liberation Sans" w:eastAsia="ＭＳ Ｐゴシック" w:hAnsi="Liberation Sans" w:cs="Arial"/>
+                <w:rFonts w:ascii="Liberation Sans" w:eastAsia="ＭＳ Ｐゴシック" w:hAnsi="Liberation Sans" w:cs="Arial" w:hint="eastAsia"/>
                 <w:sz w:val="20"/>
                 <w:szCs w:val="20"/>
               </w:rPr>
@@ -33370,7 +33385,7 @@
               <w:spacing w:after="0" w:line="240" w:lineRule="auto"/>
               <w:ind w:firstLineChars="0" w:firstLine="0"/>
               <w:rPr>
-                <w:rFonts w:ascii="Liberation Sans" w:eastAsia="ＭＳ Ｐゴシック" w:hAnsi="Liberation Sans" w:cs="Arial"/>
+                <w:rFonts w:ascii="Liberation Sans" w:eastAsia="ＭＳ Ｐゴシック" w:hAnsi="Liberation Sans" w:cs="Arial" w:hint="eastAsia"/>
                 <w:sz w:val="20"/>
                 <w:szCs w:val="20"/>
               </w:rPr>
@@ -33408,7 +33423,7 @@
               <w:spacing w:after="0" w:line="240" w:lineRule="auto"/>
               <w:ind w:firstLineChars="0" w:firstLine="0"/>
               <w:rPr>
-                <w:rFonts w:ascii="Liberation Sans" w:eastAsia="ＭＳ Ｐゴシック" w:hAnsi="Liberation Sans" w:cs="Arial"/>
+                <w:rFonts w:ascii="Liberation Sans" w:eastAsia="ＭＳ Ｐゴシック" w:hAnsi="Liberation Sans" w:cs="Arial" w:hint="eastAsia"/>
                 <w:sz w:val="20"/>
                 <w:szCs w:val="20"/>
               </w:rPr>
@@ -33490,7 +33505,7 @@
               <w:spacing w:after="0" w:line="240" w:lineRule="auto"/>
               <w:ind w:firstLineChars="0" w:firstLine="0"/>
               <w:rPr>
-                <w:rFonts w:ascii="Liberation Sans" w:eastAsia="ＭＳ Ｐゴシック" w:hAnsi="Liberation Sans" w:cs="Arial"/>
+                <w:rFonts w:ascii="Liberation Sans" w:eastAsia="ＭＳ Ｐゴシック" w:hAnsi="Liberation Sans" w:cs="Arial" w:hint="eastAsia"/>
                 <w:sz w:val="20"/>
                 <w:szCs w:val="20"/>
               </w:rPr>
@@ -33528,7 +33543,7 @@
               <w:spacing w:after="0" w:line="240" w:lineRule="auto"/>
               <w:ind w:firstLineChars="0" w:firstLine="0"/>
               <w:rPr>
-                <w:rFonts w:ascii="Liberation Sans" w:eastAsia="ＭＳ Ｐゴシック" w:hAnsi="Liberation Sans" w:cs="Arial"/>
+                <w:rFonts w:ascii="Liberation Sans" w:eastAsia="ＭＳ Ｐゴシック" w:hAnsi="Liberation Sans" w:cs="Arial" w:hint="eastAsia"/>
                 <w:sz w:val="20"/>
                 <w:szCs w:val="20"/>
               </w:rPr>
@@ -33566,7 +33581,7 @@
               <w:spacing w:after="0" w:line="240" w:lineRule="auto"/>
               <w:ind w:firstLineChars="0" w:firstLine="0"/>
               <w:rPr>
-                <w:rFonts w:ascii="Liberation Sans" w:eastAsia="ＭＳ Ｐゴシック" w:hAnsi="Liberation Sans" w:cs="Arial"/>
+                <w:rFonts w:ascii="Liberation Sans" w:eastAsia="ＭＳ Ｐゴシック" w:hAnsi="Liberation Sans" w:cs="Arial" w:hint="eastAsia"/>
                 <w:sz w:val="20"/>
                 <w:szCs w:val="20"/>
               </w:rPr>
@@ -33648,7 +33663,7 @@
               <w:spacing w:after="0" w:line="240" w:lineRule="auto"/>
               <w:ind w:firstLineChars="0" w:firstLine="0"/>
               <w:rPr>
-                <w:rFonts w:ascii="Liberation Sans" w:eastAsia="ＭＳ Ｐゴシック" w:hAnsi="Liberation Sans" w:cs="Arial"/>
+                <w:rFonts w:ascii="Liberation Sans" w:eastAsia="ＭＳ Ｐゴシック" w:hAnsi="Liberation Sans" w:cs="Arial" w:hint="eastAsia"/>
                 <w:sz w:val="20"/>
                 <w:szCs w:val="20"/>
               </w:rPr>
@@ -33686,7 +33701,7 @@
               <w:spacing w:after="0" w:line="240" w:lineRule="auto"/>
               <w:ind w:firstLineChars="0" w:firstLine="0"/>
               <w:rPr>
-                <w:rFonts w:ascii="Liberation Sans" w:eastAsia="ＭＳ Ｐゴシック" w:hAnsi="Liberation Sans" w:cs="Arial"/>
+                <w:rFonts w:ascii="Liberation Sans" w:eastAsia="ＭＳ Ｐゴシック" w:hAnsi="Liberation Sans" w:cs="Arial" w:hint="eastAsia"/>
                 <w:sz w:val="20"/>
                 <w:szCs w:val="20"/>
               </w:rPr>
@@ -33724,7 +33739,7 @@
               <w:spacing w:after="0" w:line="240" w:lineRule="auto"/>
               <w:ind w:firstLineChars="0" w:firstLine="0"/>
               <w:rPr>
-                <w:rFonts w:ascii="Liberation Sans" w:eastAsia="ＭＳ Ｐゴシック" w:hAnsi="Liberation Sans" w:cs="Arial"/>
+                <w:rFonts w:ascii="Liberation Sans" w:eastAsia="ＭＳ Ｐゴシック" w:hAnsi="Liberation Sans" w:cs="Arial" w:hint="eastAsia"/>
                 <w:sz w:val="20"/>
                 <w:szCs w:val="20"/>
               </w:rPr>
@@ -33806,7 +33821,7 @@
               <w:spacing w:after="0" w:line="240" w:lineRule="auto"/>
               <w:ind w:firstLineChars="0" w:firstLine="0"/>
               <w:rPr>
-                <w:rFonts w:ascii="Liberation Sans" w:eastAsia="ＭＳ Ｐゴシック" w:hAnsi="Liberation Sans" w:cs="Arial"/>
+                <w:rFonts w:ascii="Liberation Sans" w:eastAsia="ＭＳ Ｐゴシック" w:hAnsi="Liberation Sans" w:cs="Arial" w:hint="eastAsia"/>
                 <w:sz w:val="20"/>
                 <w:szCs w:val="20"/>
               </w:rPr>
@@ -33844,7 +33859,7 @@
               <w:spacing w:after="0" w:line="240" w:lineRule="auto"/>
               <w:ind w:firstLineChars="0" w:firstLine="0"/>
               <w:rPr>
-                <w:rFonts w:ascii="Liberation Sans" w:eastAsia="ＭＳ Ｐゴシック" w:hAnsi="Liberation Sans" w:cs="Arial"/>
+                <w:rFonts w:ascii="Liberation Sans" w:eastAsia="ＭＳ Ｐゴシック" w:hAnsi="Liberation Sans" w:cs="Arial" w:hint="eastAsia"/>
                 <w:sz w:val="20"/>
                 <w:szCs w:val="20"/>
               </w:rPr>
@@ -33882,7 +33897,7 @@
               <w:spacing w:after="0" w:line="240" w:lineRule="auto"/>
               <w:ind w:firstLineChars="0" w:firstLine="0"/>
               <w:rPr>
-                <w:rFonts w:ascii="Liberation Sans" w:eastAsia="ＭＳ Ｐゴシック" w:hAnsi="Liberation Sans" w:cs="Arial"/>
+                <w:rFonts w:ascii="Liberation Sans" w:eastAsia="ＭＳ Ｐゴシック" w:hAnsi="Liberation Sans" w:cs="Arial" w:hint="eastAsia"/>
                 <w:sz w:val="20"/>
                 <w:szCs w:val="20"/>
               </w:rPr>
@@ -33964,7 +33979,7 @@
               <w:spacing w:after="0" w:line="240" w:lineRule="auto"/>
               <w:ind w:firstLineChars="0" w:firstLine="0"/>
               <w:rPr>
-                <w:rFonts w:ascii="Liberation Sans" w:eastAsia="ＭＳ Ｐゴシック" w:hAnsi="Liberation Sans" w:cs="Arial"/>
+                <w:rFonts w:ascii="Liberation Sans" w:eastAsia="ＭＳ Ｐゴシック" w:hAnsi="Liberation Sans" w:cs="Arial" w:hint="eastAsia"/>
                 <w:sz w:val="20"/>
                 <w:szCs w:val="20"/>
               </w:rPr>
@@ -34002,7 +34017,7 @@
               <w:spacing w:after="0" w:line="240" w:lineRule="auto"/>
               <w:ind w:firstLineChars="0" w:firstLine="0"/>
               <w:rPr>
-                <w:rFonts w:ascii="Liberation Sans" w:eastAsia="ＭＳ Ｐゴシック" w:hAnsi="Liberation Sans" w:cs="Arial"/>
+                <w:rFonts w:ascii="Liberation Sans" w:eastAsia="ＭＳ Ｐゴシック" w:hAnsi="Liberation Sans" w:cs="Arial" w:hint="eastAsia"/>
                 <w:sz w:val="20"/>
                 <w:szCs w:val="20"/>
               </w:rPr>
@@ -34040,7 +34055,7 @@
               <w:spacing w:after="0" w:line="240" w:lineRule="auto"/>
               <w:ind w:firstLineChars="0" w:firstLine="0"/>
               <w:rPr>
-                <w:rFonts w:ascii="Liberation Sans" w:eastAsia="ＭＳ Ｐゴシック" w:hAnsi="Liberation Sans" w:cs="Arial"/>
+                <w:rFonts w:ascii="Liberation Sans" w:eastAsia="ＭＳ Ｐゴシック" w:hAnsi="Liberation Sans" w:cs="Arial" w:hint="eastAsia"/>
                 <w:sz w:val="20"/>
                 <w:szCs w:val="20"/>
               </w:rPr>
@@ -34122,7 +34137,7 @@
               <w:spacing w:after="0" w:line="240" w:lineRule="auto"/>
               <w:ind w:firstLineChars="0" w:firstLine="0"/>
               <w:rPr>
-                <w:rFonts w:ascii="Liberation Sans" w:eastAsia="ＭＳ Ｐゴシック" w:hAnsi="Liberation Sans" w:cs="Arial"/>
+                <w:rFonts w:ascii="Liberation Sans" w:eastAsia="ＭＳ Ｐゴシック" w:hAnsi="Liberation Sans" w:cs="Arial" w:hint="eastAsia"/>
                 <w:sz w:val="20"/>
                 <w:szCs w:val="20"/>
               </w:rPr>
@@ -34160,7 +34175,7 @@
               <w:spacing w:after="0" w:line="240" w:lineRule="auto"/>
               <w:ind w:firstLineChars="0" w:firstLine="0"/>
               <w:rPr>
-                <w:rFonts w:ascii="Liberation Sans" w:eastAsia="ＭＳ Ｐゴシック" w:hAnsi="Liberation Sans" w:cs="Arial"/>
+                <w:rFonts w:ascii="Liberation Sans" w:eastAsia="ＭＳ Ｐゴシック" w:hAnsi="Liberation Sans" w:cs="Arial" w:hint="eastAsia"/>
                 <w:sz w:val="20"/>
                 <w:szCs w:val="20"/>
               </w:rPr>
@@ -34198,7 +34213,7 @@
               <w:spacing w:after="0" w:line="240" w:lineRule="auto"/>
               <w:ind w:firstLineChars="0" w:firstLine="0"/>
               <w:rPr>
-                <w:rFonts w:ascii="Liberation Sans" w:eastAsia="ＭＳ Ｐゴシック" w:hAnsi="Liberation Sans" w:cs="Arial"/>
+                <w:rFonts w:ascii="Liberation Sans" w:eastAsia="ＭＳ Ｐゴシック" w:hAnsi="Liberation Sans" w:cs="Arial" w:hint="eastAsia"/>
                 <w:sz w:val="20"/>
                 <w:szCs w:val="20"/>
               </w:rPr>
@@ -34280,7 +34295,7 @@
               <w:spacing w:after="0" w:line="240" w:lineRule="auto"/>
               <w:ind w:firstLineChars="0" w:firstLine="0"/>
               <w:rPr>
-                <w:rFonts w:ascii="Liberation Sans" w:eastAsia="ＭＳ Ｐゴシック" w:hAnsi="Liberation Sans" w:cs="Arial"/>
+                <w:rFonts w:ascii="Liberation Sans" w:eastAsia="ＭＳ Ｐゴシック" w:hAnsi="Liberation Sans" w:cs="Arial" w:hint="eastAsia"/>
                 <w:sz w:val="20"/>
                 <w:szCs w:val="20"/>
               </w:rPr>
@@ -34318,7 +34333,7 @@
               <w:spacing w:after="0" w:line="240" w:lineRule="auto"/>
               <w:ind w:firstLineChars="0" w:firstLine="0"/>
               <w:rPr>
-                <w:rFonts w:ascii="Liberation Sans" w:eastAsia="ＭＳ Ｐゴシック" w:hAnsi="Liberation Sans" w:cs="Arial"/>
+                <w:rFonts w:ascii="Liberation Sans" w:eastAsia="ＭＳ Ｐゴシック" w:hAnsi="Liberation Sans" w:cs="Arial" w:hint="eastAsia"/>
                 <w:sz w:val="20"/>
                 <w:szCs w:val="20"/>
               </w:rPr>
@@ -34356,7 +34371,7 @@
               <w:spacing w:after="0" w:line="240" w:lineRule="auto"/>
               <w:ind w:firstLineChars="0" w:firstLine="0"/>
               <w:rPr>
-                <w:rFonts w:ascii="Liberation Sans" w:eastAsia="ＭＳ Ｐゴシック" w:hAnsi="Liberation Sans" w:cs="Arial"/>
+                <w:rFonts w:ascii="Liberation Sans" w:eastAsia="ＭＳ Ｐゴシック" w:hAnsi="Liberation Sans" w:cs="Arial" w:hint="eastAsia"/>
                 <w:sz w:val="20"/>
                 <w:szCs w:val="20"/>
               </w:rPr>
@@ -34438,7 +34453,7 @@
               <w:spacing w:after="0" w:line="240" w:lineRule="auto"/>
               <w:ind w:firstLineChars="0" w:firstLine="0"/>
               <w:rPr>
-                <w:rFonts w:ascii="Liberation Sans" w:eastAsia="ＭＳ Ｐゴシック" w:hAnsi="Liberation Sans" w:cs="Arial"/>
+                <w:rFonts w:ascii="Liberation Sans" w:eastAsia="ＭＳ Ｐゴシック" w:hAnsi="Liberation Sans" w:cs="Arial" w:hint="eastAsia"/>
                 <w:sz w:val="20"/>
                 <w:szCs w:val="20"/>
               </w:rPr>
@@ -34476,7 +34491,7 @@
               <w:spacing w:after="0" w:line="240" w:lineRule="auto"/>
               <w:ind w:firstLineChars="0" w:firstLine="0"/>
               <w:rPr>
-                <w:rFonts w:ascii="Liberation Sans" w:eastAsia="ＭＳ Ｐゴシック" w:hAnsi="Liberation Sans" w:cs="Arial"/>
+                <w:rFonts w:ascii="Liberation Sans" w:eastAsia="ＭＳ Ｐゴシック" w:hAnsi="Liberation Sans" w:cs="Arial" w:hint="eastAsia"/>
                 <w:sz w:val="20"/>
                 <w:szCs w:val="20"/>
               </w:rPr>
@@ -34514,7 +34529,7 @@
               <w:spacing w:after="0" w:line="240" w:lineRule="auto"/>
               <w:ind w:firstLineChars="0" w:firstLine="0"/>
               <w:rPr>
-                <w:rFonts w:ascii="Liberation Sans" w:eastAsia="ＭＳ Ｐゴシック" w:hAnsi="Liberation Sans" w:cs="Arial"/>
+                <w:rFonts w:ascii="Liberation Sans" w:eastAsia="ＭＳ Ｐゴシック" w:hAnsi="Liberation Sans" w:cs="Arial" w:hint="eastAsia"/>
                 <w:sz w:val="20"/>
                 <w:szCs w:val="20"/>
               </w:rPr>
@@ -34596,7 +34611,7 @@
               <w:spacing w:after="0" w:line="240" w:lineRule="auto"/>
               <w:ind w:firstLineChars="0" w:firstLine="0"/>
               <w:rPr>
-                <w:rFonts w:ascii="Liberation Sans" w:eastAsia="ＭＳ Ｐゴシック" w:hAnsi="Liberation Sans" w:cs="Arial"/>
+                <w:rFonts w:ascii="Liberation Sans" w:eastAsia="ＭＳ Ｐゴシック" w:hAnsi="Liberation Sans" w:cs="Arial" w:hint="eastAsia"/>
                 <w:sz w:val="20"/>
                 <w:szCs w:val="20"/>
               </w:rPr>
@@ -34634,7 +34649,7 @@
               <w:spacing w:after="0" w:line="240" w:lineRule="auto"/>
               <w:ind w:firstLineChars="0" w:firstLine="0"/>
               <w:rPr>
-                <w:rFonts w:ascii="Liberation Sans" w:eastAsia="ＭＳ Ｐゴシック" w:hAnsi="Liberation Sans" w:cs="Arial"/>
+                <w:rFonts w:ascii="Liberation Sans" w:eastAsia="ＭＳ Ｐゴシック" w:hAnsi="Liberation Sans" w:cs="Arial" w:hint="eastAsia"/>
                 <w:sz w:val="20"/>
                 <w:szCs w:val="20"/>
               </w:rPr>
@@ -34672,7 +34687,7 @@
               <w:spacing w:after="0" w:line="240" w:lineRule="auto"/>
               <w:ind w:firstLineChars="0" w:firstLine="0"/>
               <w:rPr>
-                <w:rFonts w:ascii="Liberation Sans" w:eastAsia="ＭＳ Ｐゴシック" w:hAnsi="Liberation Sans" w:cs="Arial"/>
+                <w:rFonts w:ascii="Liberation Sans" w:eastAsia="ＭＳ Ｐゴシック" w:hAnsi="Liberation Sans" w:cs="Arial" w:hint="eastAsia"/>
                 <w:sz w:val="20"/>
                 <w:szCs w:val="20"/>
               </w:rPr>
@@ -34825,7 +34840,7 @@
               <w:spacing w:after="0" w:line="240" w:lineRule="auto"/>
               <w:ind w:firstLineChars="0" w:firstLine="0"/>
               <w:rPr>
-                <w:rFonts w:ascii="Liberation Sans" w:eastAsia="ＭＳ Ｐゴシック" w:hAnsi="Liberation Sans" w:cs="Arial"/>
+                <w:rFonts w:ascii="Liberation Sans" w:eastAsia="ＭＳ Ｐゴシック" w:hAnsi="Liberation Sans" w:cs="Arial" w:hint="eastAsia"/>
                 <w:sz w:val="20"/>
                 <w:szCs w:val="20"/>
               </w:rPr>
@@ -34863,7 +34878,7 @@
               <w:spacing w:after="0" w:line="240" w:lineRule="auto"/>
               <w:ind w:firstLineChars="0" w:firstLine="0"/>
               <w:rPr>
-                <w:rFonts w:ascii="Liberation Sans" w:eastAsia="ＭＳ Ｐゴシック" w:hAnsi="Liberation Sans" w:cs="Arial"/>
+                <w:rFonts w:ascii="Liberation Sans" w:eastAsia="ＭＳ Ｐゴシック" w:hAnsi="Liberation Sans" w:cs="Arial" w:hint="eastAsia"/>
                 <w:sz w:val="20"/>
                 <w:szCs w:val="20"/>
               </w:rPr>
@@ -34901,7 +34916,7 @@
               <w:spacing w:after="0" w:line="240" w:lineRule="auto"/>
               <w:ind w:firstLineChars="0" w:firstLine="0"/>
               <w:rPr>
-                <w:rFonts w:ascii="Liberation Sans" w:eastAsia="ＭＳ Ｐゴシック" w:hAnsi="Liberation Sans" w:cs="Arial"/>
+                <w:rFonts w:ascii="Liberation Sans" w:eastAsia="ＭＳ Ｐゴシック" w:hAnsi="Liberation Sans" w:cs="Arial" w:hint="eastAsia"/>
                 <w:sz w:val="20"/>
                 <w:szCs w:val="20"/>
               </w:rPr>
@@ -34983,7 +34998,7 @@
               <w:spacing w:after="0" w:line="240" w:lineRule="auto"/>
               <w:ind w:firstLineChars="0" w:firstLine="0"/>
               <w:rPr>
-                <w:rFonts w:ascii="Liberation Sans" w:eastAsia="ＭＳ Ｐゴシック" w:hAnsi="Liberation Sans" w:cs="Arial"/>
+                <w:rFonts w:ascii="Liberation Sans" w:eastAsia="ＭＳ Ｐゴシック" w:hAnsi="Liberation Sans" w:cs="Arial" w:hint="eastAsia"/>
                 <w:sz w:val="20"/>
                 <w:szCs w:val="20"/>
               </w:rPr>
@@ -35021,7 +35036,7 @@
               <w:spacing w:after="0" w:line="240" w:lineRule="auto"/>
               <w:ind w:firstLineChars="0" w:firstLine="0"/>
               <w:rPr>
-                <w:rFonts w:ascii="Liberation Sans" w:eastAsia="ＭＳ Ｐゴシック" w:hAnsi="Liberation Sans" w:cs="Arial"/>
+                <w:rFonts w:ascii="Liberation Sans" w:eastAsia="ＭＳ Ｐゴシック" w:hAnsi="Liberation Sans" w:cs="Arial" w:hint="eastAsia"/>
                 <w:sz w:val="20"/>
                 <w:szCs w:val="20"/>
               </w:rPr>
@@ -35059,7 +35074,7 @@
               <w:spacing w:after="0" w:line="240" w:lineRule="auto"/>
               <w:ind w:firstLineChars="0" w:firstLine="0"/>
               <w:rPr>
-                <w:rFonts w:ascii="Liberation Sans" w:eastAsia="ＭＳ Ｐゴシック" w:hAnsi="Liberation Sans" w:cs="Arial"/>
+                <w:rFonts w:ascii="Liberation Sans" w:eastAsia="ＭＳ Ｐゴシック" w:hAnsi="Liberation Sans" w:cs="Arial" w:hint="eastAsia"/>
                 <w:sz w:val="20"/>
                 <w:szCs w:val="20"/>
               </w:rPr>
@@ -35141,7 +35156,7 @@
               <w:spacing w:after="0" w:line="240" w:lineRule="auto"/>
               <w:ind w:firstLineChars="0" w:firstLine="0"/>
               <w:rPr>
-                <w:rFonts w:ascii="Liberation Sans" w:eastAsia="ＭＳ Ｐゴシック" w:hAnsi="Liberation Sans" w:cs="Arial"/>
+                <w:rFonts w:ascii="Liberation Sans" w:eastAsia="ＭＳ Ｐゴシック" w:hAnsi="Liberation Sans" w:cs="Arial" w:hint="eastAsia"/>
                 <w:sz w:val="20"/>
                 <w:szCs w:val="20"/>
               </w:rPr>
@@ -35179,7 +35194,7 @@
               <w:spacing w:after="0" w:line="240" w:lineRule="auto"/>
               <w:ind w:firstLineChars="0" w:firstLine="0"/>
               <w:rPr>
-                <w:rFonts w:ascii="Liberation Sans" w:eastAsia="ＭＳ Ｐゴシック" w:hAnsi="Liberation Sans" w:cs="Arial"/>
+                <w:rFonts w:ascii="Liberation Sans" w:eastAsia="ＭＳ Ｐゴシック" w:hAnsi="Liberation Sans" w:cs="Arial" w:hint="eastAsia"/>
                 <w:sz w:val="20"/>
                 <w:szCs w:val="20"/>
               </w:rPr>
@@ -35217,7 +35232,7 @@
               <w:spacing w:after="0" w:line="240" w:lineRule="auto"/>
               <w:ind w:firstLineChars="0" w:firstLine="0"/>
               <w:rPr>
-                <w:rFonts w:ascii="Liberation Sans" w:eastAsia="ＭＳ Ｐゴシック" w:hAnsi="Liberation Sans" w:cs="Arial"/>
+                <w:rFonts w:ascii="Liberation Sans" w:eastAsia="ＭＳ Ｐゴシック" w:hAnsi="Liberation Sans" w:cs="Arial" w:hint="eastAsia"/>
                 <w:sz w:val="20"/>
                 <w:szCs w:val="20"/>
               </w:rPr>
@@ -35299,7 +35314,7 @@
               <w:spacing w:after="0" w:line="240" w:lineRule="auto"/>
               <w:ind w:firstLineChars="0" w:firstLine="0"/>
               <w:rPr>
-                <w:rFonts w:ascii="Liberation Sans" w:eastAsia="ＭＳ Ｐゴシック" w:hAnsi="Liberation Sans" w:cs="Arial"/>
+                <w:rFonts w:ascii="Liberation Sans" w:eastAsia="ＭＳ Ｐゴシック" w:hAnsi="Liberation Sans" w:cs="Arial" w:hint="eastAsia"/>
                 <w:sz w:val="20"/>
                 <w:szCs w:val="20"/>
               </w:rPr>
@@ -35337,7 +35352,7 @@
               <w:spacing w:after="0" w:line="240" w:lineRule="auto"/>
               <w:ind w:firstLineChars="0" w:firstLine="0"/>
               <w:rPr>
-                <w:rFonts w:ascii="Liberation Sans" w:eastAsia="ＭＳ Ｐゴシック" w:hAnsi="Liberation Sans" w:cs="Arial"/>
+                <w:rFonts w:ascii="Liberation Sans" w:eastAsia="ＭＳ Ｐゴシック" w:hAnsi="Liberation Sans" w:cs="Arial" w:hint="eastAsia"/>
                 <w:sz w:val="20"/>
                 <w:szCs w:val="20"/>
               </w:rPr>
@@ -35375,7 +35390,7 @@
               <w:spacing w:after="0" w:line="240" w:lineRule="auto"/>
               <w:ind w:firstLineChars="0" w:firstLine="0"/>
               <w:rPr>
-                <w:rFonts w:ascii="Liberation Sans" w:eastAsia="ＭＳ Ｐゴシック" w:hAnsi="Liberation Sans" w:cs="Arial"/>
+                <w:rFonts w:ascii="Liberation Sans" w:eastAsia="ＭＳ Ｐゴシック" w:hAnsi="Liberation Sans" w:cs="Arial" w:hint="eastAsia"/>
                 <w:sz w:val="20"/>
                 <w:szCs w:val="20"/>
               </w:rPr>
@@ -35457,7 +35472,7 @@
               <w:spacing w:after="0" w:line="240" w:lineRule="auto"/>
               <w:ind w:firstLineChars="0" w:firstLine="0"/>
               <w:rPr>
-                <w:rFonts w:ascii="Liberation Sans" w:eastAsia="ＭＳ Ｐゴシック" w:hAnsi="Liberation Sans" w:cs="Arial"/>
+                <w:rFonts w:ascii="Liberation Sans" w:eastAsia="ＭＳ Ｐゴシック" w:hAnsi="Liberation Sans" w:cs="Arial" w:hint="eastAsia"/>
                 <w:sz w:val="20"/>
                 <w:szCs w:val="20"/>
               </w:rPr>
@@ -35495,7 +35510,7 @@
               <w:spacing w:after="0" w:line="240" w:lineRule="auto"/>
               <w:ind w:firstLineChars="0" w:firstLine="0"/>
               <w:rPr>
-                <w:rFonts w:ascii="Liberation Sans" w:eastAsia="ＭＳ Ｐゴシック" w:hAnsi="Liberation Sans" w:cs="Arial"/>
+                <w:rFonts w:ascii="Liberation Sans" w:eastAsia="ＭＳ Ｐゴシック" w:hAnsi="Liberation Sans" w:cs="Arial" w:hint="eastAsia"/>
                 <w:sz w:val="20"/>
                 <w:szCs w:val="20"/>
               </w:rPr>
@@ -35533,7 +35548,7 @@
               <w:spacing w:after="0" w:line="240" w:lineRule="auto"/>
               <w:ind w:firstLineChars="0" w:firstLine="0"/>
               <w:rPr>
-                <w:rFonts w:ascii="Liberation Sans" w:eastAsia="ＭＳ Ｐゴシック" w:hAnsi="Liberation Sans" w:cs="Arial"/>
+                <w:rFonts w:ascii="Liberation Sans" w:eastAsia="ＭＳ Ｐゴシック" w:hAnsi="Liberation Sans" w:cs="Arial" w:hint="eastAsia"/>
                 <w:sz w:val="20"/>
                 <w:szCs w:val="20"/>
               </w:rPr>
@@ -35615,7 +35630,7 @@
               <w:spacing w:after="0" w:line="240" w:lineRule="auto"/>
               <w:ind w:firstLineChars="0" w:firstLine="0"/>
               <w:rPr>
-                <w:rFonts w:ascii="Liberation Sans" w:eastAsia="ＭＳ Ｐゴシック" w:hAnsi="Liberation Sans" w:cs="Arial"/>
+                <w:rFonts w:ascii="Liberation Sans" w:eastAsia="ＭＳ Ｐゴシック" w:hAnsi="Liberation Sans" w:cs="Arial" w:hint="eastAsia"/>
                 <w:sz w:val="20"/>
                 <w:szCs w:val="20"/>
               </w:rPr>
@@ -35653,7 +35668,7 @@
               <w:spacing w:after="0" w:line="240" w:lineRule="auto"/>
               <w:ind w:firstLineChars="0" w:firstLine="0"/>
               <w:rPr>
-                <w:rFonts w:ascii="Liberation Sans" w:eastAsia="ＭＳ Ｐゴシック" w:hAnsi="Liberation Sans" w:cs="Arial"/>
+                <w:rFonts w:ascii="Liberation Sans" w:eastAsia="ＭＳ Ｐゴシック" w:hAnsi="Liberation Sans" w:cs="Arial" w:hint="eastAsia"/>
                 <w:sz w:val="20"/>
                 <w:szCs w:val="20"/>
               </w:rPr>
@@ -35691,7 +35706,7 @@
               <w:spacing w:after="0" w:line="240" w:lineRule="auto"/>
               <w:ind w:firstLineChars="0" w:firstLine="0"/>
               <w:rPr>
-                <w:rFonts w:ascii="Liberation Sans" w:eastAsia="ＭＳ Ｐゴシック" w:hAnsi="Liberation Sans" w:cs="Arial"/>
+                <w:rFonts w:ascii="Liberation Sans" w:eastAsia="ＭＳ Ｐゴシック" w:hAnsi="Liberation Sans" w:cs="Arial" w:hint="eastAsia"/>
                 <w:sz w:val="20"/>
                 <w:szCs w:val="20"/>
               </w:rPr>
@@ -35773,7 +35788,7 @@
               <w:spacing w:after="0" w:line="240" w:lineRule="auto"/>
               <w:ind w:firstLineChars="0" w:firstLine="0"/>
               <w:rPr>
-                <w:rFonts w:ascii="Liberation Sans" w:eastAsia="ＭＳ Ｐゴシック" w:hAnsi="Liberation Sans" w:cs="Arial"/>
+                <w:rFonts w:ascii="Liberation Sans" w:eastAsia="ＭＳ Ｐゴシック" w:hAnsi="Liberation Sans" w:cs="Arial" w:hint="eastAsia"/>
                 <w:sz w:val="20"/>
                 <w:szCs w:val="20"/>
               </w:rPr>
@@ -35811,7 +35826,7 @@
               <w:spacing w:after="0" w:line="240" w:lineRule="auto"/>
               <w:ind w:firstLineChars="0" w:firstLine="0"/>
               <w:rPr>
-                <w:rFonts w:ascii="Liberation Sans" w:eastAsia="ＭＳ Ｐゴシック" w:hAnsi="Liberation Sans" w:cs="Arial"/>
+                <w:rFonts w:ascii="Liberation Sans" w:eastAsia="ＭＳ Ｐゴシック" w:hAnsi="Liberation Sans" w:cs="Arial" w:hint="eastAsia"/>
                 <w:sz w:val="20"/>
                 <w:szCs w:val="20"/>
               </w:rPr>
@@ -35849,7 +35864,7 @@
               <w:spacing w:after="0" w:line="240" w:lineRule="auto"/>
               <w:ind w:firstLineChars="0" w:firstLine="0"/>
               <w:rPr>
-                <w:rFonts w:ascii="Liberation Sans" w:eastAsia="ＭＳ Ｐゴシック" w:hAnsi="Liberation Sans" w:cs="Arial"/>
+                <w:rFonts w:ascii="Liberation Sans" w:eastAsia="ＭＳ Ｐゴシック" w:hAnsi="Liberation Sans" w:cs="Arial" w:hint="eastAsia"/>
                 <w:sz w:val="20"/>
                 <w:szCs w:val="20"/>
               </w:rPr>
@@ -35878,9 +35893,6 @@
     <w:p>
       <w:pPr>
         <w:pStyle w:val="2"/>
-        <w:rPr>
-          <w:rFonts w:hint="eastAsia"/>
-        </w:rPr>
       </w:pPr>
       <w:bookmarkStart w:id="73" w:name="_Toc478646549"/>
       <w:r>
@@ -36037,13 +36049,7 @@
         <w:t>拡張の設計（およびそれに合わせた正変換・逆変換ツールの実装）のやりやすさにもつながると考えられる。</w:t>
       </w:r>
     </w:p>
-    <w:p>
-      <w:pPr>
-        <w:rPr>
-          <w:rFonts w:hint="eastAsia"/>
-        </w:rPr>
-      </w:pPr>
-    </w:p>
+    <w:p/>
     <w:sectPr>
       <w:type w:val="continuous"/>
       <w:pgSz w:w="11906" w:h="16838"/>
@@ -36085,6 +36091,7 @@
         <w:docPartUnique/>
       </w:docPartObj>
     </w:sdtPr>
+    <w:sdtEndPr/>
     <w:sdtContent>
       <w:p>
         <w:pPr>
@@ -36152,7 +36159,7 @@
                 </wp:inline>
               </w:drawing>
             </mc:Choice>
-            <mc:Fallback xmlns:w16se="http://schemas.microsoft.com/office/word/2015/wordml/symex" xmlns:cx2="http://schemas.microsoft.com/office/drawing/2015/10/21/chartex" xmlns:cx1="http://schemas.microsoft.com/office/drawing/2015/9/8/chartex" xmlns:cx="http://schemas.microsoft.com/office/drawing/2014/chartex">
+            <mc:Fallback xmlns:cx="http://schemas.microsoft.com/office/drawing/2014/chartex" xmlns:cx1="http://schemas.microsoft.com/office/drawing/2015/9/8/chartex" xmlns:cx2="http://schemas.microsoft.com/office/drawing/2015/10/21/chartex" xmlns:w16se="http://schemas.microsoft.com/office/word/2015/wordml/symex">
               <w:pict>
                 <v:shapetype w14:anchorId="4031D3A4" id="_x0000_t110" coordsize="21600,21600" o:spt="110" path="m10800,l,10800,10800,21600,21600,10800xe">
                   <v:stroke joinstyle="miter"/>
@@ -36186,7 +36193,7 @@
             <w:noProof/>
             <w:lang w:val="ja-JP"/>
           </w:rPr>
-          <w:t>21</w:t>
+          <w:t>2</w:t>
         </w:r>
         <w:r>
           <w:fldChar w:fldCharType="end"/>
@@ -42932,7 +42939,7 @@
 </file>
 
 <file path=customXml/itemProps2.xml><?xml version="1.0" encoding="utf-8"?>
-<ds:datastoreItem xmlns:ds="http://schemas.openxmlformats.org/officeDocument/2006/customXml" ds:itemID="{909E6821-C4CA-4E02-BDB3-7D0AA870E299}">
+<ds:datastoreItem xmlns:ds="http://schemas.openxmlformats.org/officeDocument/2006/customXml" ds:itemID="{0A65CA78-7FD0-445B-AB4B-E70831BD37B4}">
   <ds:schemaRefs>
     <ds:schemaRef ds:uri="http://schemas.openxmlformats.org/officeDocument/2006/bibliography"/>
   </ds:schemaRefs>

</xml_diff>

<commit_message>
CtoXcodeMLreport-20170330.docx: fix TYPO and date
</commit_message>
<xml_diff>
--- a/docs/CtoXcodeMLreport-20170330.docx
+++ b/docs/CtoXcodeMLreport-20170330.docx
@@ -466,7 +466,7 @@
                                   <w:tag w:val=""/>
                                   <w:id w:val="400952559"/>
                                   <w:dataBinding w:prefixMappings="xmlns:ns0='http://schemas.microsoft.com/office/2006/coverPageProps' " w:xpath="/ns0:CoverPageProperties[1]/ns0:PublishDate[1]" w:storeItemID="{55AF091B-3C7A-41E3-B477-F2FDAA23CFDA}"/>
-                                  <w:date w:fullDate="2017-03-30T00:00:00Z">
+                                  <w:date w:fullDate="2017-03-31T00:00:00Z">
                                     <w:dateFormat w:val="yyyy年M月d日"/>
                                     <w:lid w:val="ja-JP"/>
                                     <w:storeMappedDataAs w:val="dateTime"/>
@@ -530,7 +530,7 @@
                                         <w:sz w:val="40"/>
                                         <w:szCs w:val="40"/>
                                       </w:rPr>
-                                      <w:t>30</w:t>
+                                      <w:t>31</w:t>
                                     </w:r>
                                     <w:r>
                                       <w:rPr>
@@ -566,7 +566,11 @@
               </mc:Choice>
               <mc:Fallback>
                 <w:pict>
-                  <v:shape w14:anchorId="45383942" id="テキスト ボックス 111" o:spid="_x0000_s1027" type="#_x0000_t202" style="position:absolute;left:0;text-align:left;margin-left:0;margin-top:0;width:288.25pt;height:287.5pt;z-index:251662336;visibility:visible;mso-wrap-style:square;mso-width-percent:734;mso-height-percent:363;mso-left-percent:150;mso-top-percent:91;mso-wrap-distance-left:9pt;mso-wrap-distance-top:0;mso-wrap-distance-right:9pt;mso-wrap-distance-bottom:0;mso-position-horizontal-relative:page;mso-position-vertical-relative:page;mso-width-percent:734;mso-height-percent:363;mso-left-percent:150;mso-top-percent:91;mso-width-relative:page;mso-height-relative:page;v-text-anchor:bottom" o:gfxdata="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" filled="f" stroked="f" strokeweight=".5pt">
+                  <v:shapetype w14:anchorId="45383942" id="_x0000_t202" coordsize="21600,21600" o:spt="202" path="m,l,21600r21600,l21600,xe">
+                    <v:stroke joinstyle="miter"/>
+                    <v:path gradientshapeok="t" o:connecttype="rect"/>
+                  </v:shapetype>
+                  <v:shape id="テキスト ボックス 111" o:spid="_x0000_s1027" type="#_x0000_t202" style="position:absolute;left:0;text-align:left;margin-left:0;margin-top:0;width:288.25pt;height:287.5pt;z-index:251662336;visibility:visible;mso-wrap-style:square;mso-width-percent:734;mso-height-percent:363;mso-left-percent:150;mso-top-percent:91;mso-wrap-distance-left:9pt;mso-wrap-distance-top:0;mso-wrap-distance-right:9pt;mso-wrap-distance-bottom:0;mso-position-horizontal-relative:page;mso-position-vertical-relative:page;mso-width-percent:734;mso-height-percent:363;mso-left-percent:150;mso-top-percent:91;mso-width-relative:page;mso-height-relative:page;v-text-anchor:bottom" o:gfxdata="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" filled="f" stroked="f" strokeweight=".5pt">
                     <v:textbox style="mso-fit-shape-to-text:t" inset="0,0,0,0">
                       <w:txbxContent>
                         <w:sdt>
@@ -581,13 +585,14 @@
                             <w:tag w:val=""/>
                             <w:id w:val="400952559"/>
                             <w:dataBinding w:prefixMappings="xmlns:ns0='http://schemas.microsoft.com/office/2006/coverPageProps' " w:xpath="/ns0:CoverPageProperties[1]/ns0:PublishDate[1]" w:storeItemID="{55AF091B-3C7A-41E3-B477-F2FDAA23CFDA}"/>
-                            <w:date w:fullDate="2017-03-30T00:00:00Z">
+                            <w:date w:fullDate="2017-03-31T00:00:00Z">
                               <w:dateFormat w:val="yyyy年M月d日"/>
                               <w:lid w:val="ja-JP"/>
                               <w:storeMappedDataAs w:val="dateTime"/>
                               <w:calendar w:val="gregorian"/>
                             </w:date>
                           </w:sdtPr>
+                          <w:sdtEndPr/>
                           <w:sdtContent>
                             <w:p>
                               <w:pPr>
@@ -644,7 +649,7 @@
                                   <w:sz w:val="40"/>
                                   <w:szCs w:val="40"/>
                                 </w:rPr>
-                                <w:t>30</w:t>
+                                <w:t>31</w:t>
                               </w:r>
                               <w:r>
                                 <w:rPr>
@@ -1188,7 +1193,7 @@
                   </wp:anchor>
                 </w:drawing>
               </mc:Choice>
-              <mc:Fallback xmlns:cx="http://schemas.microsoft.com/office/drawing/2014/chartex" xmlns:cx1="http://schemas.microsoft.com/office/drawing/2015/9/8/chartex" xmlns:cx2="http://schemas.microsoft.com/office/drawing/2015/10/21/chartex" xmlns:w16se="http://schemas.microsoft.com/office/word/2015/wordml/symex">
+              <mc:Fallback xmlns:w16se="http://schemas.microsoft.com/office/word/2015/wordml/symex" xmlns:cx2="http://schemas.microsoft.com/office/drawing/2015/10/21/chartex" xmlns:cx1="http://schemas.microsoft.com/office/drawing/2015/9/8/chartex" xmlns:cx="http://schemas.microsoft.com/office/drawing/2014/chartex">
                 <w:pict>
                   <v:group w14:anchorId="5F07DFCA" id="グループ 114" o:spid="_x0000_s1026" style="position:absolute;left:0;text-align:left;margin-left:0;margin-top:0;width:18pt;height:10in;z-index:251659264;mso-width-percent:29;mso-height-percent:909;mso-left-percent:45;mso-position-horizontal-relative:page;mso-position-vertical:center;mso-position-vertical-relative:page;mso-width-percent:29;mso-height-percent:909;mso-left-percent:45" coordsize="2286,91440" o:gfxdata="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">
                     <v:rect id="四角形 115" o:spid="_x0000_s1027" style="position:absolute;width:2286;height:87820;visibility:visible;mso-wrap-style:square;v-text-anchor:middle" o:gfxdata="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" fillcolor="#ed7d31 [3205]" stroked="f" strokeweight="1pt"/>
@@ -1246,8 +1251,6 @@
             </w:rPr>
             <w:t>内容</w:t>
           </w:r>
-          <w:bookmarkStart w:id="0" w:name="_GoBack"/>
-          <w:bookmarkEnd w:id="0"/>
         </w:p>
         <w:p>
           <w:pPr>
@@ -4849,7 +4852,7 @@
       <w:pPr>
         <w:pStyle w:val="1"/>
       </w:pPr>
-      <w:bookmarkStart w:id="1" w:name="_Toc478646512"/>
+      <w:bookmarkStart w:id="0" w:name="_Toc478646512"/>
       <w:r>
         <w:rPr>
           <w:rFonts w:hint="eastAsia"/>
@@ -4857,7 +4860,7 @@
         <w:lastRenderedPageBreak/>
         <w:t>本報告書の構成</w:t>
       </w:r>
-      <w:bookmarkEnd w:id="1"/>
+      <w:bookmarkEnd w:id="0"/>
     </w:p>
     <w:p>
       <w:r>
@@ -5064,7 +5067,7 @@
       <w:pPr>
         <w:pStyle w:val="1"/>
       </w:pPr>
-      <w:bookmarkStart w:id="2" w:name="_Toc478646513"/>
+      <w:bookmarkStart w:id="1" w:name="_Toc478646513"/>
       <w:r>
         <w:rPr>
           <w:rFonts w:hint="eastAsia"/>
@@ -5084,7 +5087,7 @@
         </w:rPr>
         <w:t>構成</w:t>
       </w:r>
-      <w:bookmarkEnd w:id="2"/>
+      <w:bookmarkEnd w:id="1"/>
     </w:p>
     <w:p>
       <w:r>
@@ -5308,7 +5311,7 @@
       <w:pPr>
         <w:pStyle w:val="2"/>
       </w:pPr>
-      <w:bookmarkStart w:id="3" w:name="_Toc478646514"/>
+      <w:bookmarkStart w:id="2" w:name="_Toc478646514"/>
       <w:r>
         <w:rPr>
           <w:rFonts w:hint="eastAsia"/>
@@ -5324,7 +5327,7 @@
         </w:rPr>
         <w:t>ディレクトリ</w:t>
       </w:r>
-      <w:bookmarkEnd w:id="3"/>
+      <w:bookmarkEnd w:id="2"/>
     </w:p>
     <w:p>
       <w:pPr>
@@ -6286,7 +6289,7 @@
       <w:pPr>
         <w:pStyle w:val="2"/>
       </w:pPr>
-      <w:bookmarkStart w:id="4" w:name="_Toc478646515"/>
+      <w:bookmarkStart w:id="3" w:name="_Toc478646515"/>
       <w:r>
         <w:rPr>
           <w:rFonts w:hint="eastAsia"/>
@@ -6302,7 +6305,7 @@
         </w:rPr>
         <w:t>ディレクトリ</w:t>
       </w:r>
-      <w:bookmarkEnd w:id="4"/>
+      <w:bookmarkEnd w:id="3"/>
     </w:p>
     <w:p>
       <w:r>
@@ -6661,8 +6664,8 @@
       <w:pPr>
         <w:pStyle w:val="2"/>
       </w:pPr>
-      <w:bookmarkStart w:id="5" w:name="_Ref478566905"/>
-      <w:bookmarkStart w:id="6" w:name="_Toc478646516"/>
+      <w:bookmarkStart w:id="4" w:name="_Ref478566905"/>
+      <w:bookmarkStart w:id="5" w:name="_Toc478646516"/>
       <w:r>
         <w:rPr>
           <w:rFonts w:hint="eastAsia"/>
@@ -6676,8 +6679,8 @@
         </w:rPr>
         <w:t>ディレクトリ</w:t>
       </w:r>
+      <w:bookmarkEnd w:id="4"/>
       <w:bookmarkEnd w:id="5"/>
-      <w:bookmarkEnd w:id="6"/>
     </w:p>
     <w:p>
       <w:pPr>
@@ -7206,7 +7209,7 @@
       <w:pPr>
         <w:pStyle w:val="2"/>
       </w:pPr>
-      <w:bookmarkStart w:id="7" w:name="_Toc478646517"/>
+      <w:bookmarkStart w:id="6" w:name="_Toc478646517"/>
       <w:r>
         <w:rPr>
           <w:rFonts w:hint="eastAsia"/>
@@ -7219,7 +7222,7 @@
         </w:rPr>
         <w:t>ディレクトリ</w:t>
       </w:r>
-      <w:bookmarkEnd w:id="7"/>
+      <w:bookmarkEnd w:id="6"/>
     </w:p>
     <w:p>
       <w:pPr>
@@ -7561,7 +7564,7 @@
       <w:pPr>
         <w:pStyle w:val="2"/>
       </w:pPr>
-      <w:bookmarkStart w:id="8" w:name="_Toc478646518"/>
+      <w:bookmarkStart w:id="7" w:name="_Toc478646518"/>
       <w:r>
         <w:rPr>
           <w:rFonts w:hint="eastAsia"/>
@@ -7577,7 +7580,7 @@
         </w:rPr>
         <w:t>ディレクトリ</w:t>
       </w:r>
-      <w:bookmarkEnd w:id="8"/>
+      <w:bookmarkEnd w:id="7"/>
     </w:p>
     <w:p>
       <w:pPr>
@@ -7885,13 +7888,100 @@
       <w:pPr>
         <w:pStyle w:val="2"/>
       </w:pPr>
-      <w:bookmarkStart w:id="9" w:name="_Toc478646519"/>
+      <w:bookmarkStart w:id="8" w:name="_Toc478646519"/>
       <w:r>
         <w:rPr>
           <w:rFonts w:hint="eastAsia"/>
         </w:rPr>
         <w:lastRenderedPageBreak/>
         <w:t xml:space="preserve">scripts/ </w:t>
+      </w:r>
+      <w:r>
+        <w:rPr>
+          <w:rFonts w:hint="eastAsia"/>
+        </w:rPr>
+        <w:t>ディレクトリ</w:t>
+      </w:r>
+      <w:bookmarkEnd w:id="8"/>
+    </w:p>
+    <w:p>
+      <w:r>
+        <w:rPr>
+          <w:rFonts w:hint="eastAsia"/>
+        </w:rPr>
+        <w:t>C</w:t>
+      </w:r>
+      <w:r>
+        <w:t>XXtoXML</w:t>
+      </w:r>
+      <w:r>
+        <w:rPr>
+          <w:rFonts w:hint="eastAsia"/>
+        </w:rPr>
+        <w:t>とそれに付属する</w:t>
+      </w:r>
+      <w:r>
+        <w:rPr>
+          <w:rFonts w:hint="eastAsia"/>
+        </w:rPr>
+        <w:t>XSLT</w:t>
+      </w:r>
+      <w:r>
+        <w:rPr>
+          <w:rFonts w:hint="eastAsia"/>
+        </w:rPr>
+        <w:t>ファイル群を用いて正変換をおこなうためのスクリプトである</w:t>
+      </w:r>
+      <w:r>
+        <w:rPr>
+          <w:rFonts w:hint="eastAsia"/>
+        </w:rPr>
+        <w:t xml:space="preserve"> CXXtoXcodeML</w:t>
+      </w:r>
+      <w:r>
+        <w:rPr>
+          <w:rFonts w:hint="eastAsia"/>
+        </w:rPr>
+        <w:t>が置かれている。このスクリプトの実行のためには、</w:t>
+      </w:r>
+      <w:r>
+        <w:rPr>
+          <w:rFonts w:hint="eastAsia"/>
+        </w:rPr>
+        <w:t xml:space="preserve"> xsltproc</w:t>
+      </w:r>
+      <w:r>
+        <w:rPr>
+          <w:rFonts w:hint="eastAsia"/>
+        </w:rPr>
+        <w:t>と</w:t>
+      </w:r>
+      <w:r>
+        <w:rPr>
+          <w:rFonts w:hint="eastAsia"/>
+        </w:rPr>
+        <w:t>xmllint</w:t>
+      </w:r>
+      <w:r>
+        <w:rPr>
+          <w:rFonts w:hint="eastAsia"/>
+        </w:rPr>
+        <w:t>がインストールされている必要がある。</w:t>
+      </w:r>
+    </w:p>
+    <w:p>
+      <w:pPr>
+        <w:pStyle w:val="2"/>
+      </w:pPr>
+      <w:bookmarkStart w:id="9" w:name="_Toc478646520"/>
+      <w:r>
+        <w:rPr>
+          <w:rFonts w:hint="eastAsia"/>
+        </w:rPr>
+        <w:t>schema</w:t>
+      </w:r>
+      <w:r>
+        <w:t xml:space="preserve">/ </w:t>
       </w:r>
       <w:r>
         <w:rPr>
@@ -7902,154 +7992,91 @@
       <w:bookmarkEnd w:id="9"/>
     </w:p>
     <w:p>
-      <w:r>
-        <w:rPr>
-          <w:rFonts w:hint="eastAsia"/>
-        </w:rPr>
-        <w:t>C</w:t>
-      </w:r>
-      <w:r>
-        <w:t>XXtoXML</w:t>
-      </w:r>
-      <w:r>
-        <w:rPr>
-          <w:rFonts w:hint="eastAsia"/>
-        </w:rPr>
-        <w:t>とそれに付属する</w:t>
-      </w:r>
-      <w:r>
-        <w:rPr>
-          <w:rFonts w:hint="eastAsia"/>
-        </w:rPr>
-        <w:t>XSLT</w:t>
-      </w:r>
-      <w:r>
-        <w:rPr>
-          <w:rFonts w:hint="eastAsia"/>
-        </w:rPr>
-        <w:t>ファイル群を用いて正変換をおこなうためのスクリプトである</w:t>
-      </w:r>
-      <w:r>
-        <w:rPr>
-          <w:rFonts w:hint="eastAsia"/>
-        </w:rPr>
-        <w:t xml:space="preserve"> CXXtoXcodeML</w:t>
-      </w:r>
-      <w:r>
-        <w:rPr>
-          <w:rFonts w:hint="eastAsia"/>
-        </w:rPr>
-        <w:t>が置かれている。このスクリプトの実行のためには、</w:t>
-      </w:r>
-      <w:r>
-        <w:rPr>
-          <w:rFonts w:hint="eastAsia"/>
-        </w:rPr>
-        <w:t xml:space="preserve"> xsltproc</w:t>
-      </w:r>
-      <w:r>
-        <w:rPr>
-          <w:rFonts w:hint="eastAsia"/>
-        </w:rPr>
-        <w:t>と</w:t>
-      </w:r>
-      <w:r>
-        <w:rPr>
-          <w:rFonts w:hint="eastAsia"/>
-        </w:rPr>
-        <w:t>xmllint</w:t>
-      </w:r>
-      <w:r>
-        <w:rPr>
-          <w:rFonts w:hint="eastAsia"/>
-        </w:rPr>
-        <w:t>がインストールされている必要がある。</w:t>
+      <w:pPr>
+        <w:ind w:left="220"/>
+      </w:pPr>
+      <w:r>
+        <w:rPr>
+          <w:rFonts w:hint="eastAsia"/>
+        </w:rPr>
+        <w:t xml:space="preserve">XcodeML </w:t>
+      </w:r>
+      <w:r>
+        <w:rPr>
+          <w:rFonts w:hint="eastAsia"/>
+        </w:rPr>
+        <w:t>の仕様を</w:t>
+      </w:r>
+      <w:r>
+        <w:rPr>
+          <w:rFonts w:hint="eastAsia"/>
+        </w:rPr>
+        <w:t xml:space="preserve"> XML schema </w:t>
+      </w:r>
+      <w:r>
+        <w:rPr>
+          <w:rFonts w:hint="eastAsia"/>
+        </w:rPr>
+        <w:t>の記法で表した</w:t>
+      </w:r>
+      <w:r>
+        <w:rPr>
+          <w:rFonts w:hint="eastAsia"/>
+        </w:rPr>
+        <w:t>XcodeML_CXX.xsd</w:t>
+      </w:r>
+      <w:r>
+        <w:rPr>
+          <w:rFonts w:hint="eastAsia"/>
+        </w:rPr>
+        <w:t>ファイルを収めている。</w:t>
       </w:r>
     </w:p>
     <w:p>
       <w:pPr>
-        <w:pStyle w:val="2"/>
-      </w:pPr>
-      <w:bookmarkStart w:id="10" w:name="_Toc478646520"/>
-      <w:r>
-        <w:rPr>
-          <w:rFonts w:hint="eastAsia"/>
-        </w:rPr>
-        <w:t>schema</w:t>
-      </w:r>
-      <w:r>
-        <w:t xml:space="preserve">/ </w:t>
-      </w:r>
-      <w:r>
-        <w:rPr>
-          <w:rFonts w:hint="eastAsia"/>
-        </w:rPr>
-        <w:t>ディレクトリ</w:t>
+        <w:pStyle w:val="1"/>
+      </w:pPr>
+      <w:bookmarkStart w:id="10" w:name="_Ref478563023"/>
+      <w:bookmarkStart w:id="11" w:name="_Toc478646521"/>
+      <w:r>
+        <w:rPr>
+          <w:rFonts w:hint="eastAsia"/>
+        </w:rPr>
+        <w:lastRenderedPageBreak/>
+        <w:t>ビルド手順</w:t>
       </w:r>
       <w:bookmarkEnd w:id="10"/>
+      <w:bookmarkEnd w:id="11"/>
     </w:p>
     <w:p>
       <w:pPr>
-        <w:ind w:left="220"/>
-      </w:pPr>
-      <w:r>
-        <w:rPr>
-          <w:rFonts w:hint="eastAsia"/>
-        </w:rPr>
-        <w:t xml:space="preserve">XcodeML </w:t>
-      </w:r>
-      <w:r>
-        <w:rPr>
-          <w:rFonts w:hint="eastAsia"/>
-        </w:rPr>
-        <w:t>の仕様を</w:t>
-      </w:r>
-      <w:r>
-        <w:rPr>
-          <w:rFonts w:hint="eastAsia"/>
-        </w:rPr>
-        <w:t xml:space="preserve"> XML schema </w:t>
-      </w:r>
-      <w:r>
-        <w:rPr>
-          <w:rFonts w:hint="eastAsia"/>
-        </w:rPr>
-        <w:t>の記法で表した</w:t>
-      </w:r>
-      <w:r>
-        <w:rPr>
-          <w:rFonts w:hint="eastAsia"/>
-        </w:rPr>
-        <w:t>XcodeML_CXX.xsd</w:t>
-      </w:r>
-      <w:r>
-        <w:rPr>
-          <w:rFonts w:hint="eastAsia"/>
-        </w:rPr>
-        <w:t>ファイルを収めている。</w:t>
-      </w:r>
-    </w:p>
-    <w:p>
-      <w:pPr>
-        <w:pStyle w:val="1"/>
-      </w:pPr>
-      <w:bookmarkStart w:id="11" w:name="_Ref478563023"/>
-      <w:bookmarkStart w:id="12" w:name="_Toc478646521"/>
-      <w:r>
-        <w:rPr>
-          <w:rFonts w:hint="eastAsia"/>
-        </w:rPr>
-        <w:lastRenderedPageBreak/>
-        <w:t>ビルド手順</w:t>
-      </w:r>
-      <w:bookmarkEnd w:id="11"/>
+        <w:pStyle w:val="2"/>
+      </w:pPr>
+      <w:bookmarkStart w:id="12" w:name="_Toc478646522"/>
+      <w:r>
+        <w:rPr>
+          <w:rFonts w:hint="eastAsia"/>
+        </w:rPr>
+        <w:t>C</w:t>
+      </w:r>
+      <w:r>
+        <w:t>lang</w:t>
+      </w:r>
+      <w:r>
+        <w:rPr>
+          <w:rFonts w:hint="eastAsia"/>
+        </w:rPr>
+        <w:t>のビルド</w:t>
+      </w:r>
       <w:bookmarkEnd w:id="12"/>
     </w:p>
     <w:p>
-      <w:pPr>
-        <w:pStyle w:val="2"/>
-      </w:pPr>
-      <w:bookmarkStart w:id="13" w:name="_Toc478646522"/>
+      <w:r>
+        <w:rPr>
+          <w:rFonts w:hint="eastAsia"/>
+        </w:rPr>
+        <w:t>まず、</w:t>
+      </w:r>
       <w:r>
         <w:rPr>
           <w:rFonts w:hint="eastAsia"/>
@@ -8063,139 +8090,115 @@
         <w:rPr>
           <w:rFonts w:hint="eastAsia"/>
         </w:rPr>
-        <w:t>のビルド</w:t>
+        <w:t>をソースコードからビルドし、</w:t>
+      </w:r>
+      <w:r>
+        <w:rPr>
+          <w:rFonts w:hint="eastAsia"/>
+        </w:rPr>
+        <w:t xml:space="preserve"> /usr/local </w:t>
+      </w:r>
+      <w:r>
+        <w:rPr>
+          <w:rFonts w:hint="eastAsia"/>
+        </w:rPr>
+        <w:t>以下にインストールしておく必要がある。</w:t>
+      </w:r>
+      <w:r>
+        <w:rPr>
+          <w:rFonts w:hint="eastAsia"/>
+        </w:rPr>
+        <w:t>そのあと、ソースコードをビルドする。本開発の開始時点でベースとした</w:t>
+      </w:r>
+      <w:r>
+        <w:rPr>
+          <w:rFonts w:hint="eastAsia"/>
+        </w:rPr>
+        <w:t xml:space="preserve"> Clang</w:t>
+      </w:r>
+      <w:r>
+        <w:rPr>
+          <w:rFonts w:hint="eastAsia"/>
+        </w:rPr>
+        <w:t>のバージョンは</w:t>
+      </w:r>
+      <w:r>
+        <w:rPr>
+          <w:rFonts w:hint="eastAsia"/>
+        </w:rPr>
+        <w:t>3.6</w:t>
+      </w:r>
+      <w:r>
+        <w:t>.2</w:t>
+      </w:r>
+      <w:r>
+        <w:rPr>
+          <w:rFonts w:hint="eastAsia"/>
+        </w:rPr>
+        <w:t>であり</w:t>
+      </w:r>
+      <w:r>
+        <w:rPr>
+          <w:rFonts w:hint="eastAsia"/>
+        </w:rPr>
+        <w:t>、</w:t>
+      </w:r>
+      <w:r>
+        <w:rPr>
+          <w:rFonts w:hint="eastAsia"/>
+        </w:rPr>
+        <w:t>3.7</w:t>
+      </w:r>
+      <w:r>
+        <w:t>.1</w:t>
+      </w:r>
+      <w:r>
+        <w:rPr>
+          <w:rFonts w:hint="eastAsia"/>
+        </w:rPr>
+        <w:t>を用いても</w:t>
+      </w:r>
+      <w:r>
+        <w:rPr>
+          <w:rFonts w:hint="eastAsia"/>
+        </w:rPr>
+        <w:t>ビルドと実行ができることは確認できている</w:t>
+      </w:r>
+      <w:r>
+        <w:rPr>
+          <w:rFonts w:hint="eastAsia"/>
+        </w:rPr>
+        <w:t>。</w:t>
+      </w:r>
+      <w:r>
+        <w:rPr>
+          <w:rFonts w:hint="eastAsia"/>
+        </w:rPr>
+        <w:t>3</w:t>
+      </w:r>
+      <w:r>
+        <w:t>.8.0</w:t>
+      </w:r>
+      <w:bookmarkStart w:id="13" w:name="_Ref415160924"/>
+      <w:r>
+        <w:rPr>
+          <w:rFonts w:hint="eastAsia"/>
+        </w:rPr>
+        <w:t>以降の</w:t>
+      </w:r>
+      <w:r>
+        <w:rPr>
+          <w:rFonts w:hint="eastAsia"/>
+        </w:rPr>
+        <w:t xml:space="preserve">clang </w:t>
+      </w:r>
+      <w:r>
+        <w:rPr>
+          <w:rFonts w:hint="eastAsia"/>
+        </w:rPr>
+        <w:t>はサポート対象外とする</w:t>
       </w:r>
       <w:bookmarkEnd w:id="13"/>
-    </w:p>
-    <w:p>
-      <w:r>
-        <w:rPr>
-          <w:rFonts w:hint="eastAsia"/>
-        </w:rPr>
-        <w:t>まず、</w:t>
-      </w:r>
-      <w:r>
-        <w:rPr>
-          <w:rFonts w:hint="eastAsia"/>
-        </w:rPr>
-        <w:t>C</w:t>
-      </w:r>
-      <w:r>
-        <w:t>lang</w:t>
-      </w:r>
-      <w:r>
-        <w:rPr>
-          <w:rFonts w:hint="eastAsia"/>
-        </w:rPr>
-        <w:t>をソースコードからビルドし、</w:t>
-      </w:r>
-      <w:r>
-        <w:rPr>
-          <w:rFonts w:hint="eastAsia"/>
-        </w:rPr>
-        <w:t xml:space="preserve"> /usr/local </w:t>
-      </w:r>
-      <w:r>
-        <w:rPr>
-          <w:rFonts w:hint="eastAsia"/>
-        </w:rPr>
-        <w:t>以下にインストールしておく必要がある。</w:t>
-      </w:r>
-      <w:r>
-        <w:rPr>
-          <w:rFonts w:hint="eastAsia"/>
-        </w:rPr>
-        <w:t>そのあと、ソースコードをビルドする。本開発の開始時点でベースとした</w:t>
-      </w:r>
-      <w:r>
-        <w:rPr>
-          <w:rFonts w:hint="eastAsia"/>
-        </w:rPr>
-        <w:t xml:space="preserve"> Clang</w:t>
-      </w:r>
-      <w:r>
-        <w:rPr>
-          <w:rFonts w:hint="eastAsia"/>
-        </w:rPr>
-        <w:t>のバージョンは</w:t>
-      </w:r>
-      <w:r>
-        <w:rPr>
-          <w:rFonts w:hint="eastAsia"/>
-        </w:rPr>
-        <w:t>3.6</w:t>
-      </w:r>
-      <w:r>
-        <w:t>.2</w:t>
-      </w:r>
-      <w:r>
-        <w:rPr>
-          <w:rFonts w:hint="eastAsia"/>
-        </w:rPr>
-        <w:t>であり</w:t>
-      </w:r>
-      <w:r>
-        <w:rPr>
-          <w:rFonts w:hint="eastAsia"/>
-        </w:rPr>
-        <w:t>、</w:t>
-      </w:r>
-      <w:r>
-        <w:rPr>
-          <w:rFonts w:hint="eastAsia"/>
-        </w:rPr>
-        <w:t>3.7</w:t>
-      </w:r>
-      <w:r>
-        <w:t>.1</w:t>
-      </w:r>
-      <w:r>
-        <w:rPr>
-          <w:rFonts w:hint="eastAsia"/>
-        </w:rPr>
-        <w:t>を用いても</w:t>
-      </w:r>
-      <w:r>
-        <w:rPr>
-          <w:rFonts w:hint="eastAsia"/>
-        </w:rPr>
-        <w:t>ビルドと実行ができることは確認できている</w:t>
-      </w:r>
-      <w:r>
-        <w:rPr>
-          <w:rFonts w:hint="eastAsia"/>
-        </w:rPr>
-        <w:t>。</w:t>
-      </w:r>
-      <w:r>
-        <w:rPr>
-          <w:rFonts w:hint="eastAsia"/>
-        </w:rPr>
-        <w:t>3</w:t>
-      </w:r>
-      <w:r>
-        <w:t>.8.0</w:t>
-      </w:r>
-      <w:bookmarkStart w:id="14" w:name="_Ref415160924"/>
-      <w:r>
-        <w:rPr>
-          <w:rFonts w:hint="eastAsia"/>
-        </w:rPr>
-        <w:t>以降の</w:t>
-      </w:r>
-      <w:r>
-        <w:rPr>
-          <w:rFonts w:hint="eastAsia"/>
-        </w:rPr>
-        <w:t xml:space="preserve">clang </w:t>
-      </w:r>
-      <w:r>
-        <w:rPr>
-          <w:rFonts w:hint="eastAsia"/>
-        </w:rPr>
-        <w:t>はサポート対象外とする</w:t>
-      </w:r>
-      <w:bookmarkEnd w:id="14"/>
       <w:r>
         <w:rPr>
           <w:rFonts w:hint="eastAsia"/>
@@ -9561,7 +9564,7 @@
       <w:pPr>
         <w:pStyle w:val="2"/>
       </w:pPr>
-      <w:bookmarkStart w:id="15" w:name="_Toc478646523"/>
+      <w:bookmarkStart w:id="14" w:name="_Toc478646523"/>
       <w:r>
         <w:rPr>
           <w:rFonts w:hint="eastAsia"/>
@@ -9574,14 +9577,14 @@
         </w:rPr>
         <w:t>の各ツールのビルド</w:t>
       </w:r>
-      <w:bookmarkEnd w:id="15"/>
+      <w:bookmarkEnd w:id="14"/>
     </w:p>
     <w:p>
       <w:pPr>
         <w:pStyle w:val="3"/>
       </w:pPr>
-      <w:bookmarkStart w:id="16" w:name="_Ref478563112"/>
-      <w:bookmarkStart w:id="17" w:name="_Toc478646524"/>
+      <w:bookmarkStart w:id="15" w:name="_Ref478563112"/>
+      <w:bookmarkStart w:id="16" w:name="_Toc478646524"/>
       <w:r>
         <w:rPr>
           <w:rFonts w:hint="eastAsia"/>
@@ -9597,8 +9600,8 @@
         </w:rPr>
         <w:t>のビルド</w:t>
       </w:r>
+      <w:bookmarkEnd w:id="15"/>
       <w:bookmarkEnd w:id="16"/>
-      <w:bookmarkEnd w:id="17"/>
     </w:p>
     <w:p>
       <w:r>
@@ -9904,15 +9907,27 @@
         <w:rPr>
           <w:rFonts w:hint="eastAsia"/>
         </w:rPr>
-        <w:t>内にいくつかターゲットが記述されているが、開発途上段階でのテスト用に準備されたものが多く、動作は保障されない。</w:t>
+        <w:t>内にいくつかターゲットが記述されてい</w:t>
+      </w:r>
+      <w:r>
+        <w:rPr>
+          <w:rFonts w:hint="eastAsia"/>
+        </w:rPr>
+        <w:t>るが、開発途上段階でのテスト用に準備されたものが多く、動作は保証</w:t>
+      </w:r>
+      <w:r>
+        <w:rPr>
+          <w:rFonts w:hint="eastAsia"/>
+        </w:rPr>
+        <w:t>されない。</w:t>
       </w:r>
     </w:p>
     <w:p>
       <w:pPr>
         <w:pStyle w:val="3"/>
       </w:pPr>
-      <w:bookmarkStart w:id="18" w:name="_Ref478563123"/>
-      <w:bookmarkStart w:id="19" w:name="_Toc478646525"/>
+      <w:bookmarkStart w:id="17" w:name="_Ref478563123"/>
+      <w:bookmarkStart w:id="18" w:name="_Toc478646525"/>
       <w:r>
         <w:t>CXXto</w:t>
       </w:r>
@@ -9928,8 +9943,8 @@
         </w:rPr>
         <w:t>のビルド</w:t>
       </w:r>
+      <w:bookmarkEnd w:id="17"/>
       <w:bookmarkEnd w:id="18"/>
-      <w:bookmarkEnd w:id="19"/>
     </w:p>
     <w:p>
       <w:r>
@@ -10246,8 +10261,8 @@
       <w:pPr>
         <w:pStyle w:val="3"/>
       </w:pPr>
-      <w:bookmarkStart w:id="20" w:name="_Ref478563140"/>
-      <w:bookmarkStart w:id="21" w:name="_Toc478646526"/>
+      <w:bookmarkStart w:id="19" w:name="_Ref478563140"/>
+      <w:bookmarkStart w:id="20" w:name="_Toc478646526"/>
       <w:r>
         <w:rPr>
           <w:rFonts w:hint="eastAsia"/>
@@ -10260,8 +10275,8 @@
         </w:rPr>
         <w:t>のビルド</w:t>
       </w:r>
+      <w:bookmarkEnd w:id="19"/>
       <w:bookmarkEnd w:id="20"/>
-      <w:bookmarkEnd w:id="21"/>
     </w:p>
     <w:p>
       <w:r>
@@ -10426,8 +10441,8 @@
       <w:pPr>
         <w:pStyle w:val="2"/>
       </w:pPr>
-      <w:bookmarkStart w:id="22" w:name="_Ref415199524"/>
-      <w:bookmarkStart w:id="23" w:name="_Toc478646527"/>
+      <w:bookmarkStart w:id="21" w:name="_Ref415199524"/>
+      <w:bookmarkStart w:id="22" w:name="_Toc478646527"/>
       <w:r>
         <w:rPr>
           <w:rFonts w:hint="eastAsia"/>
@@ -10440,14 +10455,14 @@
         </w:rPr>
         <w:t>方法</w:t>
       </w:r>
+      <w:bookmarkEnd w:id="21"/>
       <w:bookmarkEnd w:id="22"/>
-      <w:bookmarkEnd w:id="23"/>
     </w:p>
     <w:p>
       <w:pPr>
         <w:pStyle w:val="3"/>
       </w:pPr>
-      <w:bookmarkStart w:id="24" w:name="_Toc478646528"/>
+      <w:bookmarkStart w:id="23" w:name="_Toc478646528"/>
       <w:r>
         <w:rPr>
           <w:rFonts w:hint="eastAsia"/>
@@ -10460,7 +10475,7 @@
         </w:rPr>
         <w:t>の利用方法</w:t>
       </w:r>
-      <w:bookmarkEnd w:id="24"/>
+      <w:bookmarkEnd w:id="23"/>
     </w:p>
     <w:p>
       <w:r>
@@ -11183,7 +11198,15 @@
         <w:rPr>
           <w:rFonts w:ascii="Arial Narrow" w:hAnsi="Arial Narrow" w:hint="eastAsia"/>
         </w:rPr>
-        <w:t>これ以外にもいくつかのオプションがあるが動作保障はされない。</w:t>
+        <w:t>これ以外にもいくつかのオプションがあるが動作保証</w:t>
+      </w:r>
+      <w:bookmarkStart w:id="24" w:name="_GoBack"/>
+      <w:bookmarkEnd w:id="24"/>
+      <w:r>
+        <w:rPr>
+          <w:rFonts w:ascii="Arial Narrow" w:hAnsi="Arial Narrow" w:hint="eastAsia"/>
+        </w:rPr>
+        <w:t>はされない。</w:t>
       </w:r>
     </w:p>
     <w:p>
@@ -36159,7 +36182,7 @@
                 </wp:inline>
               </w:drawing>
             </mc:Choice>
-            <mc:Fallback xmlns:cx="http://schemas.microsoft.com/office/drawing/2014/chartex" xmlns:cx1="http://schemas.microsoft.com/office/drawing/2015/9/8/chartex" xmlns:cx2="http://schemas.microsoft.com/office/drawing/2015/10/21/chartex" xmlns:w16se="http://schemas.microsoft.com/office/word/2015/wordml/symex">
+            <mc:Fallback xmlns:w16se="http://schemas.microsoft.com/office/word/2015/wordml/symex" xmlns:cx2="http://schemas.microsoft.com/office/drawing/2015/10/21/chartex" xmlns:cx1="http://schemas.microsoft.com/office/drawing/2015/9/8/chartex" xmlns:cx="http://schemas.microsoft.com/office/drawing/2014/chartex">
               <w:pict>
                 <v:shapetype w14:anchorId="4031D3A4" id="_x0000_t110" coordsize="21600,21600" o:spt="110" path="m10800,l,10800,10800,21600,21600,10800xe">
                   <v:stroke joinstyle="miter"/>
@@ -36193,7 +36216,7 @@
             <w:noProof/>
             <w:lang w:val="ja-JP"/>
           </w:rPr>
-          <w:t>2</w:t>
+          <w:t>26</w:t>
         </w:r>
         <w:r>
           <w:fldChar w:fldCharType="end"/>
@@ -42917,7 +42940,7 @@
 
 <file path=customXml/item1.xml><?xml version="1.0" encoding="utf-8"?>
 <CoverPageProperties xmlns="http://schemas.microsoft.com/office/2006/coverPageProps">
-  <PublishDate>2017-03-30T00:00:00</PublishDate>
+  <PublishDate>2017-03-31T00:00:00</PublishDate>
   <Abstract/>
   <CompanyAddress/>
   <CompanyPhone/>
@@ -42939,7 +42962,7 @@
 </file>
 
 <file path=customXml/itemProps2.xml><?xml version="1.0" encoding="utf-8"?>
-<ds:datastoreItem xmlns:ds="http://schemas.openxmlformats.org/officeDocument/2006/customXml" ds:itemID="{0A65CA78-7FD0-445B-AB4B-E70831BD37B4}">
+<ds:datastoreItem xmlns:ds="http://schemas.openxmlformats.org/officeDocument/2006/customXml" ds:itemID="{A75C006A-5743-4A41-9935-E1EE3EA90C6C}">
   <ds:schemaRefs>
     <ds:schemaRef ds:uri="http://schemas.openxmlformats.org/officeDocument/2006/bibliography"/>
   </ds:schemaRefs>

</xml_diff>